<commit_message>
- Update user guide
</commit_message>
<xml_diff>
--- a/src/main/webapp/docs/[Nursery School] User Guide.docx
+++ b/src/main/webapp/docs/[Nursery School] User Guide.docx
@@ -238,6 +238,8 @@
           <w:r>
             <w:t>Mục lục</w:t>
           </w:r>
+          <w:bookmarkStart w:id="0" w:name="_GoBack"/>
+          <w:bookmarkEnd w:id="0"/>
         </w:p>
         <w:p>
           <w:pPr>
@@ -261,7 +263,7 @@
           <w:r>
             <w:fldChar w:fldCharType="separate"/>
           </w:r>
-          <w:hyperlink w:anchor="_Toc382165448" w:history="1">
+          <w:hyperlink w:anchor="_Toc384415061" w:history="1">
             <w:r>
               <w:rPr>
                 <w:rStyle w:val="Hyperlink"/>
@@ -303,7 +305,7 @@
                 <w:noProof/>
                 <w:webHidden/>
               </w:rPr>
-              <w:instrText xml:space="preserve"> PAGEREF _Toc382165448 \h </w:instrText>
+              <w:instrText xml:space="preserve"> PAGEREF _Toc384415061 \h </w:instrText>
             </w:r>
             <w:r>
               <w:rPr>
@@ -347,7 +349,7 @@
               <w:lang w:eastAsia="vi-VN"/>
             </w:rPr>
           </w:pPr>
-          <w:hyperlink w:anchor="_Toc382165449" w:history="1">
+          <w:hyperlink w:anchor="_Toc384415062" w:history="1">
             <w:r>
               <w:rPr>
                 <w:rStyle w:val="Hyperlink"/>
@@ -389,7 +391,7 @@
                 <w:noProof/>
                 <w:webHidden/>
               </w:rPr>
-              <w:instrText xml:space="preserve"> PAGEREF _Toc382165449 \h </w:instrText>
+              <w:instrText xml:space="preserve"> PAGEREF _Toc384415062 \h </w:instrText>
             </w:r>
             <w:r>
               <w:rPr>
@@ -422,18 +424,16 @@
         </w:p>
         <w:p>
           <w:pPr>
-            <w:pStyle w:val="TOC1"/>
+            <w:pStyle w:val="TOC2"/>
             <w:tabs>
-              <w:tab w:val="left" w:pos="440"/>
+              <w:tab w:val="left" w:pos="660"/>
               <w:tab w:val="right" w:leader="dot" w:pos="9016"/>
             </w:tabs>
             <w:rPr>
-              <w:rFonts w:eastAsiaTheme="minorEastAsia"/>
               <w:noProof/>
-              <w:lang w:eastAsia="vi-VN"/>
             </w:rPr>
           </w:pPr>
-          <w:hyperlink w:anchor="_Toc382165450" w:history="1">
+          <w:hyperlink w:anchor="_Toc384415063" w:history="1">
             <w:r>
               <w:rPr>
                 <w:rStyle w:val="Hyperlink"/>
@@ -443,9 +443,7 @@
             </w:r>
             <w:r>
               <w:rPr>
-                <w:rFonts w:eastAsiaTheme="minorEastAsia"/>
-                <w:noProof/>
-                <w:lang w:eastAsia="vi-VN"/>
+                <w:noProof/>
               </w:rPr>
               <w:tab/>
             </w:r>
@@ -475,7 +473,7 @@
                 <w:noProof/>
                 <w:webHidden/>
               </w:rPr>
-              <w:instrText xml:space="preserve"> PAGEREF _Toc382165450 \h </w:instrText>
+              <w:instrText xml:space="preserve"> PAGEREF _Toc384415063 \h </w:instrText>
             </w:r>
             <w:r>
               <w:rPr>
@@ -508,18 +506,16 @@
         </w:p>
         <w:p>
           <w:pPr>
-            <w:pStyle w:val="TOC1"/>
+            <w:pStyle w:val="TOC2"/>
             <w:tabs>
-              <w:tab w:val="left" w:pos="440"/>
+              <w:tab w:val="left" w:pos="660"/>
               <w:tab w:val="right" w:leader="dot" w:pos="9016"/>
             </w:tabs>
             <w:rPr>
-              <w:rFonts w:eastAsiaTheme="minorEastAsia"/>
               <w:noProof/>
-              <w:lang w:eastAsia="vi-VN"/>
             </w:rPr>
           </w:pPr>
-          <w:hyperlink w:anchor="_Toc382165451" w:history="1">
+          <w:hyperlink w:anchor="_Toc384415064" w:history="1">
             <w:r>
               <w:rPr>
                 <w:rStyle w:val="Hyperlink"/>
@@ -529,9 +525,7 @@
             </w:r>
             <w:r>
               <w:rPr>
-                <w:rFonts w:eastAsiaTheme="minorEastAsia"/>
-                <w:noProof/>
-                <w:lang w:eastAsia="vi-VN"/>
+                <w:noProof/>
               </w:rPr>
               <w:tab/>
             </w:r>
@@ -561,7 +555,7 @@
                 <w:noProof/>
                 <w:webHidden/>
               </w:rPr>
-              <w:instrText xml:space="preserve"> PAGEREF _Toc382165451 \h </w:instrText>
+              <w:instrText xml:space="preserve"> PAGEREF _Toc384415064 \h </w:instrText>
             </w:r>
             <w:r>
               <w:rPr>
@@ -582,6 +576,170 @@
                 <w:webHidden/>
               </w:rPr>
               <w:t>2</w:t>
+            </w:r>
+            <w:r>
+              <w:rPr>
+                <w:noProof/>
+                <w:webHidden/>
+              </w:rPr>
+              <w:fldChar w:fldCharType="end"/>
+            </w:r>
+          </w:hyperlink>
+        </w:p>
+        <w:p>
+          <w:pPr>
+            <w:pStyle w:val="TOC2"/>
+            <w:tabs>
+              <w:tab w:val="left" w:pos="660"/>
+              <w:tab w:val="right" w:leader="dot" w:pos="9016"/>
+            </w:tabs>
+            <w:rPr>
+              <w:noProof/>
+            </w:rPr>
+          </w:pPr>
+          <w:hyperlink w:anchor="_Toc384415065" w:history="1">
+            <w:r>
+              <w:rPr>
+                <w:rStyle w:val="Hyperlink"/>
+                <w:noProof/>
+              </w:rPr>
+              <w:t>3.</w:t>
+            </w:r>
+            <w:r>
+              <w:rPr>
+                <w:noProof/>
+              </w:rPr>
+              <w:tab/>
+            </w:r>
+            <w:r>
+              <w:rPr>
+                <w:rStyle w:val="Hyperlink"/>
+                <w:noProof/>
+              </w:rPr>
+              <w:t>Học sinh</w:t>
+            </w:r>
+            <w:r>
+              <w:rPr>
+                <w:noProof/>
+                <w:webHidden/>
+              </w:rPr>
+              <w:tab/>
+            </w:r>
+            <w:r>
+              <w:rPr>
+                <w:noProof/>
+                <w:webHidden/>
+              </w:rPr>
+              <w:fldChar w:fldCharType="begin"/>
+            </w:r>
+            <w:r>
+              <w:rPr>
+                <w:noProof/>
+                <w:webHidden/>
+              </w:rPr>
+              <w:instrText xml:space="preserve"> PAGEREF _Toc384415065 \h </w:instrText>
+            </w:r>
+            <w:r>
+              <w:rPr>
+                <w:noProof/>
+                <w:webHidden/>
+              </w:rPr>
+            </w:r>
+            <w:r>
+              <w:rPr>
+                <w:noProof/>
+                <w:webHidden/>
+              </w:rPr>
+              <w:fldChar w:fldCharType="separate"/>
+            </w:r>
+            <w:r>
+              <w:rPr>
+                <w:noProof/>
+                <w:webHidden/>
+              </w:rPr>
+              <w:t>3</w:t>
+            </w:r>
+            <w:r>
+              <w:rPr>
+                <w:noProof/>
+                <w:webHidden/>
+              </w:rPr>
+              <w:fldChar w:fldCharType="end"/>
+            </w:r>
+          </w:hyperlink>
+        </w:p>
+        <w:p>
+          <w:pPr>
+            <w:pStyle w:val="TOC2"/>
+            <w:tabs>
+              <w:tab w:val="left" w:pos="660"/>
+              <w:tab w:val="right" w:leader="dot" w:pos="9016"/>
+            </w:tabs>
+            <w:rPr>
+              <w:noProof/>
+            </w:rPr>
+          </w:pPr>
+          <w:hyperlink w:anchor="_Toc384415066" w:history="1">
+            <w:r>
+              <w:rPr>
+                <w:rStyle w:val="Hyperlink"/>
+                <w:noProof/>
+              </w:rPr>
+              <w:t>4.</w:t>
+            </w:r>
+            <w:r>
+              <w:rPr>
+                <w:noProof/>
+              </w:rPr>
+              <w:tab/>
+            </w:r>
+            <w:r>
+              <w:rPr>
+                <w:rStyle w:val="Hyperlink"/>
+                <w:noProof/>
+              </w:rPr>
+              <w:t>Phụ huynh</w:t>
+            </w:r>
+            <w:r>
+              <w:rPr>
+                <w:noProof/>
+                <w:webHidden/>
+              </w:rPr>
+              <w:tab/>
+            </w:r>
+            <w:r>
+              <w:rPr>
+                <w:noProof/>
+                <w:webHidden/>
+              </w:rPr>
+              <w:fldChar w:fldCharType="begin"/>
+            </w:r>
+            <w:r>
+              <w:rPr>
+                <w:noProof/>
+                <w:webHidden/>
+              </w:rPr>
+              <w:instrText xml:space="preserve"> PAGEREF _Toc384415066 \h </w:instrText>
+            </w:r>
+            <w:r>
+              <w:rPr>
+                <w:noProof/>
+                <w:webHidden/>
+              </w:rPr>
+            </w:r>
+            <w:r>
+              <w:rPr>
+                <w:noProof/>
+                <w:webHidden/>
+              </w:rPr>
+              <w:fldChar w:fldCharType="separate"/>
+            </w:r>
+            <w:r>
+              <w:rPr>
+                <w:noProof/>
+                <w:webHidden/>
+              </w:rPr>
+              <w:t>3</w:t>
             </w:r>
             <w:r>
               <w:rPr>
@@ -605,7 +763,7 @@
               <w:lang w:eastAsia="vi-VN"/>
             </w:rPr>
           </w:pPr>
-          <w:hyperlink w:anchor="_Toc382165452" w:history="1">
+          <w:hyperlink w:anchor="_Toc384415067" w:history="1">
             <w:r>
               <w:rPr>
                 <w:rStyle w:val="Hyperlink"/>
@@ -647,7 +805,7 @@
                 <w:noProof/>
                 <w:webHidden/>
               </w:rPr>
-              <w:instrText xml:space="preserve"> PAGEREF _Toc382165452 \h </w:instrText>
+              <w:instrText xml:space="preserve"> PAGEREF _Toc384415067 \h </w:instrText>
             </w:r>
             <w:r>
               <w:rPr>
@@ -668,6 +826,580 @@
                 <w:webHidden/>
               </w:rPr>
               <w:t>3</w:t>
+            </w:r>
+            <w:r>
+              <w:rPr>
+                <w:noProof/>
+                <w:webHidden/>
+              </w:rPr>
+              <w:fldChar w:fldCharType="end"/>
+            </w:r>
+          </w:hyperlink>
+        </w:p>
+        <w:p>
+          <w:pPr>
+            <w:pStyle w:val="TOC2"/>
+            <w:tabs>
+              <w:tab w:val="left" w:pos="660"/>
+              <w:tab w:val="right" w:leader="dot" w:pos="9016"/>
+            </w:tabs>
+            <w:rPr>
+              <w:noProof/>
+            </w:rPr>
+          </w:pPr>
+          <w:hyperlink w:anchor="_Toc384415068" w:history="1">
+            <w:r>
+              <w:rPr>
+                <w:rStyle w:val="Hyperlink"/>
+                <w:noProof/>
+              </w:rPr>
+              <w:t>1.</w:t>
+            </w:r>
+            <w:r>
+              <w:rPr>
+                <w:noProof/>
+              </w:rPr>
+              <w:tab/>
+            </w:r>
+            <w:r>
+              <w:rPr>
+                <w:rStyle w:val="Hyperlink"/>
+                <w:noProof/>
+              </w:rPr>
+              <w:t>Tháng</w:t>
+            </w:r>
+            <w:r>
+              <w:rPr>
+                <w:noProof/>
+                <w:webHidden/>
+              </w:rPr>
+              <w:tab/>
+            </w:r>
+            <w:r>
+              <w:rPr>
+                <w:noProof/>
+                <w:webHidden/>
+              </w:rPr>
+              <w:fldChar w:fldCharType="begin"/>
+            </w:r>
+            <w:r>
+              <w:rPr>
+                <w:noProof/>
+                <w:webHidden/>
+              </w:rPr>
+              <w:instrText xml:space="preserve"> PAGEREF _Toc384415068 \h </w:instrText>
+            </w:r>
+            <w:r>
+              <w:rPr>
+                <w:noProof/>
+                <w:webHidden/>
+              </w:rPr>
+            </w:r>
+            <w:r>
+              <w:rPr>
+                <w:noProof/>
+                <w:webHidden/>
+              </w:rPr>
+              <w:fldChar w:fldCharType="separate"/>
+            </w:r>
+            <w:r>
+              <w:rPr>
+                <w:noProof/>
+                <w:webHidden/>
+              </w:rPr>
+              <w:t>3</w:t>
+            </w:r>
+            <w:r>
+              <w:rPr>
+                <w:noProof/>
+                <w:webHidden/>
+              </w:rPr>
+              <w:fldChar w:fldCharType="end"/>
+            </w:r>
+          </w:hyperlink>
+        </w:p>
+        <w:p>
+          <w:pPr>
+            <w:pStyle w:val="TOC2"/>
+            <w:tabs>
+              <w:tab w:val="left" w:pos="660"/>
+              <w:tab w:val="right" w:leader="dot" w:pos="9016"/>
+            </w:tabs>
+            <w:rPr>
+              <w:noProof/>
+            </w:rPr>
+          </w:pPr>
+          <w:hyperlink w:anchor="_Toc384415069" w:history="1">
+            <w:r>
+              <w:rPr>
+                <w:rStyle w:val="Hyperlink"/>
+                <w:noProof/>
+              </w:rPr>
+              <w:t>2.</w:t>
+            </w:r>
+            <w:r>
+              <w:rPr>
+                <w:noProof/>
+              </w:rPr>
+              <w:tab/>
+            </w:r>
+            <w:r>
+              <w:rPr>
+                <w:rStyle w:val="Hyperlink"/>
+                <w:noProof/>
+              </w:rPr>
+              <w:t>Chính sách phí</w:t>
+            </w:r>
+            <w:r>
+              <w:rPr>
+                <w:noProof/>
+                <w:webHidden/>
+              </w:rPr>
+              <w:tab/>
+            </w:r>
+            <w:r>
+              <w:rPr>
+                <w:noProof/>
+                <w:webHidden/>
+              </w:rPr>
+              <w:fldChar w:fldCharType="begin"/>
+            </w:r>
+            <w:r>
+              <w:rPr>
+                <w:noProof/>
+                <w:webHidden/>
+              </w:rPr>
+              <w:instrText xml:space="preserve"> PAGEREF _Toc384415069 \h </w:instrText>
+            </w:r>
+            <w:r>
+              <w:rPr>
+                <w:noProof/>
+                <w:webHidden/>
+              </w:rPr>
+            </w:r>
+            <w:r>
+              <w:rPr>
+                <w:noProof/>
+                <w:webHidden/>
+              </w:rPr>
+              <w:fldChar w:fldCharType="separate"/>
+            </w:r>
+            <w:r>
+              <w:rPr>
+                <w:noProof/>
+                <w:webHidden/>
+              </w:rPr>
+              <w:t>3</w:t>
+            </w:r>
+            <w:r>
+              <w:rPr>
+                <w:noProof/>
+                <w:webHidden/>
+              </w:rPr>
+              <w:fldChar w:fldCharType="end"/>
+            </w:r>
+          </w:hyperlink>
+        </w:p>
+        <w:p>
+          <w:pPr>
+            <w:pStyle w:val="TOC2"/>
+            <w:tabs>
+              <w:tab w:val="left" w:pos="660"/>
+              <w:tab w:val="right" w:leader="dot" w:pos="9016"/>
+            </w:tabs>
+            <w:rPr>
+              <w:noProof/>
+            </w:rPr>
+          </w:pPr>
+          <w:hyperlink w:anchor="_Toc384415070" w:history="1">
+            <w:r>
+              <w:rPr>
+                <w:rStyle w:val="Hyperlink"/>
+                <w:noProof/>
+              </w:rPr>
+              <w:t>3.</w:t>
+            </w:r>
+            <w:r>
+              <w:rPr>
+                <w:noProof/>
+              </w:rPr>
+              <w:tab/>
+            </w:r>
+            <w:r>
+              <w:rPr>
+                <w:rStyle w:val="Hyperlink"/>
+                <w:noProof/>
+              </w:rPr>
+              <w:t>Nhóm phí</w:t>
+            </w:r>
+            <w:r>
+              <w:rPr>
+                <w:noProof/>
+                <w:webHidden/>
+              </w:rPr>
+              <w:tab/>
+            </w:r>
+            <w:r>
+              <w:rPr>
+                <w:noProof/>
+                <w:webHidden/>
+              </w:rPr>
+              <w:fldChar w:fldCharType="begin"/>
+            </w:r>
+            <w:r>
+              <w:rPr>
+                <w:noProof/>
+                <w:webHidden/>
+              </w:rPr>
+              <w:instrText xml:space="preserve"> PAGEREF _Toc384415070 \h </w:instrText>
+            </w:r>
+            <w:r>
+              <w:rPr>
+                <w:noProof/>
+                <w:webHidden/>
+              </w:rPr>
+            </w:r>
+            <w:r>
+              <w:rPr>
+                <w:noProof/>
+                <w:webHidden/>
+              </w:rPr>
+              <w:fldChar w:fldCharType="separate"/>
+            </w:r>
+            <w:r>
+              <w:rPr>
+                <w:noProof/>
+                <w:webHidden/>
+              </w:rPr>
+              <w:t>3</w:t>
+            </w:r>
+            <w:r>
+              <w:rPr>
+                <w:noProof/>
+                <w:webHidden/>
+              </w:rPr>
+              <w:fldChar w:fldCharType="end"/>
+            </w:r>
+          </w:hyperlink>
+        </w:p>
+        <w:p>
+          <w:pPr>
+            <w:pStyle w:val="TOC2"/>
+            <w:tabs>
+              <w:tab w:val="left" w:pos="660"/>
+              <w:tab w:val="right" w:leader="dot" w:pos="9016"/>
+            </w:tabs>
+            <w:rPr>
+              <w:noProof/>
+            </w:rPr>
+          </w:pPr>
+          <w:hyperlink w:anchor="_Toc384415071" w:history="1">
+            <w:r>
+              <w:rPr>
+                <w:rStyle w:val="Hyperlink"/>
+                <w:noProof/>
+              </w:rPr>
+              <w:t>4.</w:t>
+            </w:r>
+            <w:r>
+              <w:rPr>
+                <w:noProof/>
+              </w:rPr>
+              <w:tab/>
+            </w:r>
+            <w:r>
+              <w:rPr>
+                <w:rStyle w:val="Hyperlink"/>
+                <w:noProof/>
+              </w:rPr>
+              <w:t>Phí</w:t>
+            </w:r>
+            <w:r>
+              <w:rPr>
+                <w:noProof/>
+                <w:webHidden/>
+              </w:rPr>
+              <w:tab/>
+            </w:r>
+            <w:r>
+              <w:rPr>
+                <w:noProof/>
+                <w:webHidden/>
+              </w:rPr>
+              <w:fldChar w:fldCharType="begin"/>
+            </w:r>
+            <w:r>
+              <w:rPr>
+                <w:noProof/>
+                <w:webHidden/>
+              </w:rPr>
+              <w:instrText xml:space="preserve"> PAGEREF _Toc384415071 \h </w:instrText>
+            </w:r>
+            <w:r>
+              <w:rPr>
+                <w:noProof/>
+                <w:webHidden/>
+              </w:rPr>
+            </w:r>
+            <w:r>
+              <w:rPr>
+                <w:noProof/>
+                <w:webHidden/>
+              </w:rPr>
+              <w:fldChar w:fldCharType="separate"/>
+            </w:r>
+            <w:r>
+              <w:rPr>
+                <w:noProof/>
+                <w:webHidden/>
+              </w:rPr>
+              <w:t>3</w:t>
+            </w:r>
+            <w:r>
+              <w:rPr>
+                <w:noProof/>
+                <w:webHidden/>
+              </w:rPr>
+              <w:fldChar w:fldCharType="end"/>
+            </w:r>
+          </w:hyperlink>
+        </w:p>
+        <w:p>
+          <w:pPr>
+            <w:pStyle w:val="TOC2"/>
+            <w:tabs>
+              <w:tab w:val="left" w:pos="660"/>
+              <w:tab w:val="right" w:leader="dot" w:pos="9016"/>
+            </w:tabs>
+            <w:rPr>
+              <w:noProof/>
+            </w:rPr>
+          </w:pPr>
+          <w:hyperlink w:anchor="_Toc384415072" w:history="1">
+            <w:r>
+              <w:rPr>
+                <w:rStyle w:val="Hyperlink"/>
+                <w:noProof/>
+              </w:rPr>
+              <w:t>5.</w:t>
+            </w:r>
+            <w:r>
+              <w:rPr>
+                <w:noProof/>
+              </w:rPr>
+              <w:tab/>
+            </w:r>
+            <w:r>
+              <w:rPr>
+                <w:rStyle w:val="Hyperlink"/>
+                <w:noProof/>
+              </w:rPr>
+              <w:t>Tiền phí theo lớp</w:t>
+            </w:r>
+            <w:r>
+              <w:rPr>
+                <w:noProof/>
+                <w:webHidden/>
+              </w:rPr>
+              <w:tab/>
+            </w:r>
+            <w:r>
+              <w:rPr>
+                <w:noProof/>
+                <w:webHidden/>
+              </w:rPr>
+              <w:fldChar w:fldCharType="begin"/>
+            </w:r>
+            <w:r>
+              <w:rPr>
+                <w:noProof/>
+                <w:webHidden/>
+              </w:rPr>
+              <w:instrText xml:space="preserve"> PAGEREF _Toc384415072 \h </w:instrText>
+            </w:r>
+            <w:r>
+              <w:rPr>
+                <w:noProof/>
+                <w:webHidden/>
+              </w:rPr>
+            </w:r>
+            <w:r>
+              <w:rPr>
+                <w:noProof/>
+                <w:webHidden/>
+              </w:rPr>
+              <w:fldChar w:fldCharType="separate"/>
+            </w:r>
+            <w:r>
+              <w:rPr>
+                <w:noProof/>
+                <w:webHidden/>
+              </w:rPr>
+              <w:t>3</w:t>
+            </w:r>
+            <w:r>
+              <w:rPr>
+                <w:noProof/>
+                <w:webHidden/>
+              </w:rPr>
+              <w:fldChar w:fldCharType="end"/>
+            </w:r>
+          </w:hyperlink>
+        </w:p>
+        <w:p>
+          <w:pPr>
+            <w:pStyle w:val="TOC2"/>
+            <w:tabs>
+              <w:tab w:val="left" w:pos="660"/>
+              <w:tab w:val="right" w:leader="dot" w:pos="9016"/>
+            </w:tabs>
+            <w:rPr>
+              <w:noProof/>
+            </w:rPr>
+          </w:pPr>
+          <w:hyperlink w:anchor="_Toc384415073" w:history="1">
+            <w:r>
+              <w:rPr>
+                <w:rStyle w:val="Hyperlink"/>
+                <w:noProof/>
+              </w:rPr>
+              <w:t>6.</w:t>
+            </w:r>
+            <w:r>
+              <w:rPr>
+                <w:noProof/>
+              </w:rPr>
+              <w:tab/>
+            </w:r>
+            <w:r>
+              <w:rPr>
+                <w:rStyle w:val="Hyperlink"/>
+                <w:noProof/>
+              </w:rPr>
+              <w:t>Phiếu thu tiền</w:t>
+            </w:r>
+            <w:r>
+              <w:rPr>
+                <w:noProof/>
+                <w:webHidden/>
+              </w:rPr>
+              <w:tab/>
+            </w:r>
+            <w:r>
+              <w:rPr>
+                <w:noProof/>
+                <w:webHidden/>
+              </w:rPr>
+              <w:fldChar w:fldCharType="begin"/>
+            </w:r>
+            <w:r>
+              <w:rPr>
+                <w:noProof/>
+                <w:webHidden/>
+              </w:rPr>
+              <w:instrText xml:space="preserve"> PAGEREF _Toc384415073 \h </w:instrText>
+            </w:r>
+            <w:r>
+              <w:rPr>
+                <w:noProof/>
+                <w:webHidden/>
+              </w:rPr>
+            </w:r>
+            <w:r>
+              <w:rPr>
+                <w:noProof/>
+                <w:webHidden/>
+              </w:rPr>
+              <w:fldChar w:fldCharType="separate"/>
+            </w:r>
+            <w:r>
+              <w:rPr>
+                <w:noProof/>
+                <w:webHidden/>
+              </w:rPr>
+              <w:t>4</w:t>
+            </w:r>
+            <w:r>
+              <w:rPr>
+                <w:noProof/>
+                <w:webHidden/>
+              </w:rPr>
+              <w:fldChar w:fldCharType="end"/>
+            </w:r>
+          </w:hyperlink>
+        </w:p>
+        <w:p>
+          <w:pPr>
+            <w:pStyle w:val="TOC2"/>
+            <w:tabs>
+              <w:tab w:val="left" w:pos="660"/>
+              <w:tab w:val="right" w:leader="dot" w:pos="9016"/>
+            </w:tabs>
+            <w:rPr>
+              <w:noProof/>
+            </w:rPr>
+          </w:pPr>
+          <w:hyperlink w:anchor="_Toc384415074" w:history="1">
+            <w:r>
+              <w:rPr>
+                <w:rStyle w:val="Hyperlink"/>
+                <w:noProof/>
+              </w:rPr>
+              <w:t>7.</w:t>
+            </w:r>
+            <w:r>
+              <w:rPr>
+                <w:noProof/>
+              </w:rPr>
+              <w:tab/>
+            </w:r>
+            <w:r>
+              <w:rPr>
+                <w:rStyle w:val="Hyperlink"/>
+                <w:noProof/>
+              </w:rPr>
+              <w:t>Phí điều chỉnh cho học sinh</w:t>
+            </w:r>
+            <w:r>
+              <w:rPr>
+                <w:noProof/>
+                <w:webHidden/>
+              </w:rPr>
+              <w:tab/>
+            </w:r>
+            <w:r>
+              <w:rPr>
+                <w:noProof/>
+                <w:webHidden/>
+              </w:rPr>
+              <w:fldChar w:fldCharType="begin"/>
+            </w:r>
+            <w:r>
+              <w:rPr>
+                <w:noProof/>
+                <w:webHidden/>
+              </w:rPr>
+              <w:instrText xml:space="preserve"> PAGEREF _Toc384415074 \h </w:instrText>
+            </w:r>
+            <w:r>
+              <w:rPr>
+                <w:noProof/>
+                <w:webHidden/>
+              </w:rPr>
+            </w:r>
+            <w:r>
+              <w:rPr>
+                <w:noProof/>
+                <w:webHidden/>
+              </w:rPr>
+              <w:fldChar w:fldCharType="separate"/>
+            </w:r>
+            <w:r>
+              <w:rPr>
+                <w:noProof/>
+                <w:webHidden/>
+              </w:rPr>
+              <w:t>4</w:t>
             </w:r>
             <w:r>
               <w:rPr>
@@ -702,16 +1434,17 @@
           <w:ilvl w:val="0"/>
           <w:numId w:val="2"/>
         </w:numPr>
+        <w:outlineLvl w:val="0"/>
         <w:rPr>
           <w:lang w:val="vi-VN"/>
         </w:rPr>
       </w:pPr>
-      <w:bookmarkStart w:id="0" w:name="_Toc382165448"/>
+      <w:bookmarkStart w:id="1" w:name="_Toc384415061"/>
       <w:r>
         <w:lastRenderedPageBreak/>
         <w:t>Quy trình nhập liệu</w:t>
       </w:r>
-      <w:bookmarkEnd w:id="0"/>
+      <w:bookmarkEnd w:id="1"/>
     </w:p>
     <w:p>
       <w:pPr>
@@ -720,10 +1453,10 @@
       <w:r>
         <w:rPr>
           <w:noProof/>
-          <w:lang w:eastAsia="vi-VN"/>
+          <w:lang w:val="vi-VN" w:eastAsia="vi-VN"/>
         </w:rPr>
         <w:drawing>
-          <wp:inline distT="0" distB="0" distL="0" distR="0" wp14:anchorId="3C4A2D5E" wp14:editId="04BB350F">
+          <wp:inline distT="0" distB="0" distL="0" distR="0" wp14:anchorId="72A21EC7" wp14:editId="5083A636">
             <wp:extent cx="5727700" cy="3062605"/>
             <wp:effectExtent l="171450" t="171450" r="387350" b="366395"/>
             <wp:docPr id="1" name="Picture 1" descr="D:\Study\J2EE\Projects\NurserySchool\Diagrams\SimpleProcess_crop.png"/>
@@ -835,15 +1568,16 @@
           <w:ilvl w:val="0"/>
           <w:numId w:val="2"/>
         </w:numPr>
+        <w:outlineLvl w:val="0"/>
         <w:rPr>
           <w:lang w:val="vi-VN"/>
         </w:rPr>
       </w:pPr>
-      <w:bookmarkStart w:id="1" w:name="_Toc382165449"/>
+      <w:bookmarkStart w:id="2" w:name="_Toc384415062"/>
       <w:r>
         <w:t>Quản lý thông tin học sinh</w:t>
       </w:r>
-      <w:bookmarkEnd w:id="1"/>
+      <w:bookmarkEnd w:id="2"/>
     </w:p>
     <w:p>
       <w:pPr>
@@ -852,21 +1586,28 @@
           <w:ilvl w:val="0"/>
           <w:numId w:val="5"/>
         </w:numPr>
+        <w:outlineLvl w:val="1"/>
         <w:rPr>
           <w:lang w:val="vi-VN"/>
         </w:rPr>
       </w:pPr>
-      <w:bookmarkStart w:id="2" w:name="_Toc382165450"/>
+      <w:bookmarkStart w:id="3" w:name="_Toc384415063"/>
       <w:r>
         <w:t>Niên khóa</w:t>
       </w:r>
-      <w:bookmarkEnd w:id="2"/>
-    </w:p>
-    <w:p>
-      <w:pPr>
-        <w:pStyle w:val="Content"/>
-      </w:pPr>
-      <w:r>
+      <w:bookmarkEnd w:id="3"/>
+    </w:p>
+    <w:p>
+      <w:pPr>
+        <w:pStyle w:val="Content"/>
+        <w:rPr>
+          <w:lang w:val="vi-VN"/>
+        </w:rPr>
+      </w:pPr>
+      <w:r>
+        <w:rPr>
+          <w:lang w:val="vi-VN"/>
+        </w:rPr>
         <w:t>Niên khóa được xác định bởi năm bắt đầu và năm kết thúc, trong đó:</w:t>
       </w:r>
     </w:p>
@@ -882,8 +1623,14 @@
     <w:p>
       <w:pPr>
         <w:pStyle w:val="Content"/>
-      </w:pPr>
-      <w:r>
+        <w:rPr>
+          <w:lang w:val="vi-VN"/>
+        </w:rPr>
+      </w:pPr>
+      <w:r>
+        <w:rPr>
+          <w:lang w:val="vi-VN"/>
+        </w:rPr>
         <w:t>Mỗi niên khóa có thể có nhiều lớp (hiện tại Mầm non Tuyết Dương chỉ cung cấp 1 lớp ứng với mỗi niên khóa)</w:t>
       </w:r>
     </w:p>
@@ -894,39 +1641,16 @@
           <w:ilvl w:val="0"/>
           <w:numId w:val="5"/>
         </w:numPr>
+        <w:outlineLvl w:val="1"/>
         <w:rPr>
           <w:lang w:val="vi-VN"/>
         </w:rPr>
       </w:pPr>
-      <w:bookmarkStart w:id="3" w:name="_Toc382165451"/>
+      <w:bookmarkStart w:id="4" w:name="_Toc384415064"/>
       <w:r>
         <w:t>Lớp</w:t>
       </w:r>
-      <w:bookmarkEnd w:id="3"/>
-    </w:p>
-    <w:p>
-      <w:pPr>
-        <w:pStyle w:val="Content"/>
-        <w:numPr>
-          <w:ilvl w:val="0"/>
-          <w:numId w:val="6"/>
-        </w:numPr>
-      </w:pPr>
-      <w:r>
-        <w:t>Mã: giúp phân biệt giữa các lớp trong cùng một khóa</w:t>
-      </w:r>
-    </w:p>
-    <w:p>
-      <w:pPr>
-        <w:pStyle w:val="Content"/>
-        <w:numPr>
-          <w:ilvl w:val="0"/>
-          <w:numId w:val="7"/>
-        </w:numPr>
-      </w:pPr>
-      <w:r>
-        <w:t>Không thể có 2 lớp cùng mã và cùng nằm trong một khóa</w:t>
-      </w:r>
+      <w:bookmarkEnd w:id="4"/>
     </w:p>
     <w:p>
       <w:pPr>
@@ -940,14 +1664,56 @@
         </w:rPr>
       </w:pPr>
       <w:r>
+        <w:rPr>
+          <w:lang w:val="vi-VN"/>
+        </w:rPr>
+        <w:t>Mã: giúp phân biệt giữa các lớp trong cùng một khóa</w:t>
+      </w:r>
+    </w:p>
+    <w:p>
+      <w:pPr>
+        <w:pStyle w:val="Content"/>
+        <w:numPr>
+          <w:ilvl w:val="0"/>
+          <w:numId w:val="7"/>
+        </w:numPr>
+        <w:rPr>
+          <w:lang w:val="vi-VN"/>
+        </w:rPr>
+      </w:pPr>
+      <w:r>
+        <w:rPr>
+          <w:lang w:val="vi-VN"/>
+        </w:rPr>
+        <w:t>Không thể có 2 lớp cùng mã và cùng nằm trong một khóa</w:t>
+      </w:r>
+    </w:p>
+    <w:p>
+      <w:pPr>
+        <w:pStyle w:val="Content"/>
+        <w:numPr>
+          <w:ilvl w:val="0"/>
+          <w:numId w:val="6"/>
+        </w:numPr>
+        <w:rPr>
+          <w:lang w:val="vi-VN"/>
+        </w:rPr>
+      </w:pPr>
+      <w:r>
         <w:t>Tên lớp hiện tại</w:t>
       </w:r>
     </w:p>
     <w:p>
       <w:pPr>
         <w:pStyle w:val="Content"/>
-      </w:pPr>
-      <w:r>
+        <w:rPr>
+          <w:lang w:val="vi-VN"/>
+        </w:rPr>
+      </w:pPr>
+      <w:r>
+        <w:rPr>
+          <w:lang w:val="vi-VN"/>
+        </w:rPr>
         <w:t>Dựa vào thời điểm hiện tại mà tên lớp hiện tại được tự động cập nhật như sau:</w:t>
       </w:r>
     </w:p>
@@ -958,8 +1724,14 @@
           <w:ilvl w:val="0"/>
           <w:numId w:val="3"/>
         </w:numPr>
-      </w:pPr>
-      <w:r>
+        <w:rPr>
+          <w:lang w:val="vi-VN"/>
+        </w:rPr>
+      </w:pPr>
+      <w:r>
+        <w:rPr>
+          <w:lang w:val="vi-VN"/>
+        </w:rPr>
         <w:t>Z0: Đã học xong toàn bộ chương trình (4 năm học) hoặc chưa bắt đầu học</w:t>
       </w:r>
     </w:p>
@@ -1090,10 +1862,13 @@
           <w:ilvl w:val="0"/>
           <w:numId w:val="5"/>
         </w:numPr>
-      </w:pPr>
+        <w:outlineLvl w:val="1"/>
+      </w:pPr>
+      <w:bookmarkStart w:id="5" w:name="_Toc384415065"/>
       <w:r>
         <w:t>Học sinh</w:t>
       </w:r>
+      <w:bookmarkEnd w:id="5"/>
     </w:p>
     <w:p>
       <w:pPr>
@@ -1102,10 +1877,13 @@
           <w:ilvl w:val="0"/>
           <w:numId w:val="5"/>
         </w:numPr>
-      </w:pPr>
+        <w:outlineLvl w:val="1"/>
+      </w:pPr>
+      <w:bookmarkStart w:id="6" w:name="_Toc384415066"/>
       <w:r>
         <w:t>Phụ huynh</w:t>
       </w:r>
+      <w:bookmarkEnd w:id="6"/>
     </w:p>
     <w:p>
       <w:pPr>
@@ -1114,15 +1892,16 @@
           <w:ilvl w:val="0"/>
           <w:numId w:val="2"/>
         </w:numPr>
+        <w:outlineLvl w:val="0"/>
         <w:rPr>
           <w:lang w:val="vi-VN"/>
         </w:rPr>
       </w:pPr>
-      <w:bookmarkStart w:id="4" w:name="_Toc382165452"/>
+      <w:bookmarkStart w:id="7" w:name="_Toc384415067"/>
       <w:r>
         <w:t>Quản lý nguồn thu</w:t>
       </w:r>
-      <w:bookmarkEnd w:id="4"/>
+      <w:bookmarkEnd w:id="7"/>
     </w:p>
     <w:p>
       <w:pPr>
@@ -1131,10 +1910,13 @@
           <w:ilvl w:val="0"/>
           <w:numId w:val="8"/>
         </w:numPr>
-      </w:pPr>
+        <w:outlineLvl w:val="1"/>
+      </w:pPr>
+      <w:bookmarkStart w:id="8" w:name="_Toc384415068"/>
       <w:r>
         <w:t>Tháng</w:t>
       </w:r>
+      <w:bookmarkEnd w:id="8"/>
     </w:p>
     <w:p>
       <w:pPr>
@@ -1152,10 +1934,13 @@
           <w:ilvl w:val="0"/>
           <w:numId w:val="8"/>
         </w:numPr>
-      </w:pPr>
+        <w:outlineLvl w:val="1"/>
+      </w:pPr>
+      <w:bookmarkStart w:id="9" w:name="_Toc384415069"/>
       <w:r>
         <w:t>Chính sách phí</w:t>
       </w:r>
+      <w:bookmarkEnd w:id="9"/>
     </w:p>
     <w:p>
       <w:pPr>
@@ -1215,10 +2000,13 @@
           <w:ilvl w:val="0"/>
           <w:numId w:val="8"/>
         </w:numPr>
-      </w:pPr>
+        <w:outlineLvl w:val="1"/>
+      </w:pPr>
+      <w:bookmarkStart w:id="10" w:name="_Toc384415070"/>
       <w:r>
         <w:t>Nhóm phí</w:t>
       </w:r>
+      <w:bookmarkEnd w:id="10"/>
     </w:p>
     <w:p>
       <w:pPr>
@@ -1246,17 +2034,29 @@
           <w:ilvl w:val="0"/>
           <w:numId w:val="8"/>
         </w:numPr>
-      </w:pPr>
+        <w:outlineLvl w:val="1"/>
+      </w:pPr>
+      <w:bookmarkStart w:id="11" w:name="_Toc384415071"/>
       <w:r>
         <w:t>Phí</w:t>
       </w:r>
-    </w:p>
-    <w:p>
-      <w:pPr>
-        <w:pStyle w:val="Content"/>
-      </w:pPr>
-      <w:r>
-        <w:t>Phí được chia ra làm 3 loại:</w:t>
+      <w:bookmarkEnd w:id="11"/>
+    </w:p>
+    <w:p>
+      <w:pPr>
+        <w:pStyle w:val="Content"/>
+      </w:pPr>
+      <w:r>
+        <w:t xml:space="preserve">Phí được chia ra làm </w:t>
+      </w:r>
+      <w:r>
+        <w:rPr>
+          <w:shd w:val="clear" w:color="auto" w:fill="FFFF00"/>
+        </w:rPr>
+        <w:t>3</w:t>
+      </w:r>
+      <w:r>
+        <w:t xml:space="preserve"> loại:</w:t>
       </w:r>
     </w:p>
     <w:p>
@@ -1285,15 +2085,9 @@
           <w:ilvl w:val="0"/>
           <w:numId w:val="9"/>
         </w:numPr>
-        <w:shd w:val="clear" w:color="auto" w:fill="FFFF00"/>
-      </w:pPr>
-      <w:r>
-        <w:t xml:space="preserve">Mặc định áp dụng </w:t>
-      </w:r>
-      <w:bookmarkStart w:id="5" w:name="_GoBack"/>
-      <w:bookmarkEnd w:id="5"/>
-      <w:r>
-        <w:t>cho tất cả (</w:t>
+      </w:pPr>
+      <w:r>
+        <w:t>Mặc định áp dụng cho tất cả (</w:t>
       </w:r>
       <w:r>
         <w:t>All except selected</w:t>
@@ -1308,7 +2102,6 @@
     <w:p>
       <w:pPr>
         <w:pStyle w:val="Content"/>
-        <w:shd w:val="clear" w:color="auto" w:fill="FFFF00"/>
       </w:pPr>
       <w:r>
         <w:t>Tất cả các học sinh trong một lớp học sẽ được áp dụng phí này (mặc định</w:t>
@@ -1335,7 +2128,6 @@
           <w:ilvl w:val="0"/>
           <w:numId w:val="9"/>
         </w:numPr>
-        <w:shd w:val="clear" w:color="auto" w:fill="FFFF00"/>
       </w:pPr>
       <w:r>
         <w:t>Mặc định chưa áp dụng (</w:t>
@@ -1345,6 +2137,22 @@
       </w:r>
       <w:r>
         <w:t>)</w:t>
+      </w:r>
+    </w:p>
+    <w:p>
+      <w:pPr>
+        <w:pStyle w:val="Content"/>
+      </w:pPr>
+      <w:r>
+        <w:t xml:space="preserve">Mặc định khi tạo “Tiền phí </w:t>
+      </w:r>
+      <w:proofErr w:type="gramStart"/>
+      <w:r>
+        <w:t>theo</w:t>
+      </w:r>
+      <w:proofErr w:type="gramEnd"/>
+      <w:r>
+        <w:t xml:space="preserve"> lớp” đối với phí thuộc loại này nghĩa là đây là mức phí sẽ được áp dụng chỉ khi học sinh có nghĩa vụ đóng phí này (chỉ khi học sinh đăng ký ở “Phí điều chỉnh cho học sinh”)</w:t>
       </w:r>
     </w:p>
     <w:p>
@@ -1362,9 +2170,74 @@
           <w:ilvl w:val="0"/>
           <w:numId w:val="8"/>
         </w:numPr>
-      </w:pPr>
+        <w:outlineLvl w:val="1"/>
+      </w:pPr>
+      <w:bookmarkStart w:id="12" w:name="_Toc384415072"/>
       <w:r>
         <w:t>Tiền phí theo lớp</w:t>
+      </w:r>
+      <w:bookmarkEnd w:id="12"/>
+    </w:p>
+    <w:p>
+      <w:pPr>
+        <w:pStyle w:val="Content"/>
+        <w:ind w:left="502"/>
+      </w:pPr>
+      <w:proofErr w:type="gramStart"/>
+      <w:r>
+        <w:t>Là quy định số tiền cần đóng đối với một lớp nhất định với một môn học nhất định.</w:t>
+      </w:r>
+      <w:proofErr w:type="gramEnd"/>
+    </w:p>
+    <w:p>
+      <w:pPr>
+        <w:pStyle w:val="Content"/>
+        <w:ind w:left="502"/>
+      </w:pPr>
+      <w:r>
+        <w:t>Chú ý:</w:t>
+      </w:r>
+    </w:p>
+    <w:p>
+      <w:pPr>
+        <w:pStyle w:val="Content"/>
+        <w:ind w:left="502"/>
+      </w:pPr>
+      <w:r>
+        <w:lastRenderedPageBreak/>
+        <w:t>S</w:t>
+      </w:r>
+      <w:r>
+        <w:t>ố tiền phí</w:t>
+      </w:r>
+      <w:r>
+        <w:t xml:space="preserve"> này</w:t>
+      </w:r>
+      <w:r>
+        <w:t xml:space="preserve"> </w:t>
+      </w:r>
+      <w:r>
+        <w:t xml:space="preserve">hoàn toàn không liên quan </w:t>
+      </w:r>
+      <w:r>
+        <w:t xml:space="preserve">hay ảnh hưởng </w:t>
+      </w:r>
+      <w:r>
+        <w:t>đến loại phí vì tất cả các loại phí đều cần thực hiện việc khai báo mức quy định số tiề</w:t>
+      </w:r>
+      <w:r>
+        <w:t xml:space="preserve">n tại biểu mẫu “Tiền phí </w:t>
+      </w:r>
+      <w:proofErr w:type="gramStart"/>
+      <w:r>
+        <w:t>theo</w:t>
+      </w:r>
+      <w:proofErr w:type="gramEnd"/>
+      <w:r>
+        <w:t xml:space="preserve"> lớp”</w:t>
+      </w:r>
+      <w:r>
+        <w:t xml:space="preserve">. </w:t>
       </w:r>
     </w:p>
     <w:p>
@@ -1374,13 +2247,16 @@
           <w:ilvl w:val="0"/>
           <w:numId w:val="8"/>
         </w:numPr>
-      </w:pPr>
+        <w:outlineLvl w:val="1"/>
+      </w:pPr>
+      <w:bookmarkStart w:id="13" w:name="_Toc384415073"/>
       <w:r>
         <w:t>Phiếu t</w:t>
       </w:r>
       <w:r>
         <w:t>hu tiền</w:t>
       </w:r>
+      <w:bookmarkEnd w:id="13"/>
     </w:p>
     <w:p>
       <w:pPr>
@@ -1426,11 +2302,7 @@
       </w:r>
       <w:proofErr w:type="gramEnd"/>
       <w:r>
-        <w:t xml:space="preserve"> thường và tổng tiền </w:t>
-      </w:r>
-      <w:r>
-        <w:lastRenderedPageBreak/>
-        <w:t xml:space="preserve">ăn sáng sẽ được tự động tính toán. Nếu có thay đổi, tổng tiền cho phiếu </w:t>
+        <w:t xml:space="preserve"> thường và tổng tiền ăn sáng sẽ được tự động tính toán. Nếu có thay đổi, tổng tiền cho phiếu </w:t>
       </w:r>
       <w:proofErr w:type="gramStart"/>
       <w:r>
@@ -1466,15 +2338,18 @@
           <w:ilvl w:val="0"/>
           <w:numId w:val="8"/>
         </w:numPr>
-      </w:pPr>
+        <w:outlineLvl w:val="1"/>
+      </w:pPr>
+      <w:bookmarkStart w:id="14" w:name="_Toc384415074"/>
       <w:r>
         <w:t>Phí điều chỉnh cho học sinh</w:t>
       </w:r>
-    </w:p>
-    <w:p>
-      <w:pPr>
-        <w:pStyle w:val="Content"/>
-        <w:shd w:val="clear" w:color="auto" w:fill="FFFF00"/>
+      <w:bookmarkEnd w:id="14"/>
+    </w:p>
+    <w:p>
+      <w:pPr>
+        <w:pStyle w:val="Content"/>
+        <w:shd w:val="clear" w:color="auto" w:fill="FFFFFF" w:themeFill="background1"/>
         <w:ind w:left="502"/>
       </w:pPr>
       <w:r>
@@ -1488,13 +2363,89 @@
           <w:ilvl w:val="0"/>
           <w:numId w:val="9"/>
         </w:numPr>
-        <w:shd w:val="clear" w:color="auto" w:fill="FFFF00"/>
-      </w:pPr>
-      <w:r>
-        <w:t>Mức phí của học sinh khác với đ</w:t>
-      </w:r>
-      <w:r>
-        <w:t>a số các học sinh trong lớp</w:t>
+        <w:shd w:val="clear" w:color="auto" w:fill="FFFFFF" w:themeFill="background1"/>
+      </w:pPr>
+      <w:r>
+        <w:t>Mức phí của học sinh khác với đa số các học sinh trong lớp</w:t>
+      </w:r>
+    </w:p>
+    <w:p>
+      <w:pPr>
+        <w:pStyle w:val="Content"/>
+        <w:shd w:val="clear" w:color="auto" w:fill="FFFFFF" w:themeFill="background1"/>
+        <w:ind w:left="862"/>
+      </w:pPr>
+      <w:r>
+        <w:t>Ví dụ: Lớp D2, chính sách phí Z</w:t>
+      </w:r>
+      <w:r>
+        <w:t>,</w:t>
+      </w:r>
+      <w:r>
+        <w:t xml:space="preserve"> đối với “phí” </w:t>
+      </w:r>
+      <w:r>
+        <w:t>điều hòa</w:t>
+      </w:r>
+      <w:r>
+        <w:t xml:space="preserve"> – thuộc loại “All except selected”, “mức phí </w:t>
+      </w:r>
+      <w:proofErr w:type="gramStart"/>
+      <w:r>
+        <w:t>theo</w:t>
+      </w:r>
+      <w:proofErr w:type="gramEnd"/>
+      <w:r>
+        <w:t xml:space="preserve"> lớp” cho </w:t>
+      </w:r>
+      <w:r>
+        <w:t>phí điều hòa</w:t>
+      </w:r>
+      <w:r>
+        <w:t xml:space="preserve"> là 50000. </w:t>
+      </w:r>
+      <w:r>
+        <w:t xml:space="preserve">Học sinh </w:t>
+      </w:r>
+      <w:proofErr w:type="gramStart"/>
+      <w:r>
+        <w:t>A</w:t>
+      </w:r>
+      <w:proofErr w:type="gramEnd"/>
+      <w:r>
+        <w:t xml:space="preserve"> được miễn giảm phí xuống còn 20000.</w:t>
+      </w:r>
+    </w:p>
+    <w:p>
+      <w:pPr>
+        <w:pStyle w:val="Content"/>
+        <w:numPr>
+          <w:ilvl w:val="0"/>
+          <w:numId w:val="7"/>
+        </w:numPr>
+        <w:shd w:val="clear" w:color="auto" w:fill="FFFFFF" w:themeFill="background1"/>
+      </w:pPr>
+      <w:r>
+        <w:t>Mặc định tất cả các học sinh không cần tạo bản ghi ở “Phí điều chỉnh cho học sinh”</w:t>
+      </w:r>
+    </w:p>
+    <w:p>
+      <w:pPr>
+        <w:pStyle w:val="Content"/>
+        <w:numPr>
+          <w:ilvl w:val="0"/>
+          <w:numId w:val="7"/>
+        </w:numPr>
+        <w:shd w:val="clear" w:color="auto" w:fill="FFFFFF" w:themeFill="background1"/>
+      </w:pPr>
+      <w:r>
+        <w:t xml:space="preserve">Cần tạo một bản ghi “Phí điều chỉnh cho học sinh” cho học sinh A, </w:t>
+      </w:r>
+      <w:r>
+        <w:t>phiếu thu tiền P1</w:t>
+      </w:r>
+      <w:r>
+        <w:t xml:space="preserve"> với mức tiền là 20000</w:t>
       </w:r>
     </w:p>
     <w:p>
@@ -1504,13 +2455,96 @@
           <w:ilvl w:val="0"/>
           <w:numId w:val="9"/>
         </w:numPr>
-        <w:shd w:val="clear" w:color="auto" w:fill="FFFF00"/>
+        <w:shd w:val="clear" w:color="auto" w:fill="FFFFFF" w:themeFill="background1"/>
       </w:pPr>
       <w:r>
         <w:t>Họ</w:t>
       </w:r>
       <w:r>
         <w:t>c sinh thực hiện nghĩa vụ đóng phí cho phí nào thì trực tiếp tạo bản ghi “Phí điều chỉnh cho học sinh” với phí đó, có thể kèm theo số tiền (khi số tiền khác so với trong “Tiền phí theo lớp”) hoặc không kèm theo số tiền (mặc định áp dụng số tiền như trong “Tiền phí theo lớp”)</w:t>
+      </w:r>
+    </w:p>
+    <w:p>
+      <w:pPr>
+        <w:pStyle w:val="Content"/>
+        <w:shd w:val="clear" w:color="auto" w:fill="FFFFFF" w:themeFill="background1"/>
+        <w:ind w:left="862"/>
+      </w:pPr>
+      <w:r>
+        <w:t xml:space="preserve">Ví dụ: Lớp D2, chính sách phí Z, đối với “phí” cho môn Toán – thuộc loại “Selected Only”, “mức phí </w:t>
+      </w:r>
+      <w:proofErr w:type="gramStart"/>
+      <w:r>
+        <w:t>theo</w:t>
+      </w:r>
+      <w:proofErr w:type="gramEnd"/>
+      <w:r>
+        <w:t xml:space="preserve"> lớp” cho môn Toán là 50000. Học sinh A</w:t>
+      </w:r>
+      <w:r>
+        <w:t>, B, C</w:t>
+      </w:r>
+      <w:r>
+        <w:t xml:space="preserve"> theo học môn Toán </w:t>
+      </w:r>
+      <w:r>
+        <w:t>theo đúng quy định</w:t>
+      </w:r>
+      <w:r>
+        <w:t>, họ</w:t>
+      </w:r>
+      <w:r>
+        <w:t>c sinh D</w:t>
+      </w:r>
+      <w:r>
+        <w:t xml:space="preserve"> theo học môn Toán và được giảm học phí xuống còn 20000.</w:t>
+      </w:r>
+    </w:p>
+    <w:p>
+      <w:pPr>
+        <w:pStyle w:val="Content"/>
+        <w:numPr>
+          <w:ilvl w:val="0"/>
+          <w:numId w:val="7"/>
+        </w:numPr>
+        <w:shd w:val="clear" w:color="auto" w:fill="FFFFFF" w:themeFill="background1"/>
+      </w:pPr>
+      <w:r>
+        <w:t>Cần tạo</w:t>
+      </w:r>
+      <w:r>
+        <w:t xml:space="preserve"> 3 bản ghi “Phí điều chỉnh cho học sinh” cho học sinh A, B, C tương ứng phiếu thu tiền P1, P2, P3 và </w:t>
+      </w:r>
+      <w:r>
+        <w:rPr>
+          <w:b/>
+          <w:shd w:val="clear" w:color="auto" w:fill="92D050"/>
+        </w:rPr>
+        <w:t>KHÔNG CẦN</w:t>
+      </w:r>
+      <w:r>
+        <w:t xml:space="preserve"> ghi mức phí (vì tự động lấy được từ “mức phí theo lớp”)</w:t>
+      </w:r>
+    </w:p>
+    <w:p>
+      <w:pPr>
+        <w:pStyle w:val="Content"/>
+        <w:numPr>
+          <w:ilvl w:val="0"/>
+          <w:numId w:val="7"/>
+        </w:numPr>
+        <w:shd w:val="clear" w:color="auto" w:fill="FFFFFF" w:themeFill="background1"/>
+      </w:pPr>
+      <w:r>
+        <w:t xml:space="preserve">Cần tạo 1 bản ghi “Phí điều chỉnh cho học sinh” cho học sinh D tương ứng phiếu </w:t>
+      </w:r>
+      <w:proofErr w:type="gramStart"/>
+      <w:r>
+        <w:t>thu</w:t>
+      </w:r>
+      <w:proofErr w:type="gramEnd"/>
+      <w:r>
+        <w:t xml:space="preserve"> tiền P4, và ghi mức phí 20000.</w:t>
       </w:r>
     </w:p>
     <w:sectPr>
@@ -1563,9 +2597,6 @@
       </w:rPr>
       <w:alias w:val="Company"/>
       <w:id w:val="270665196"/>
-      <w:placeholder>
-        <w:docPart w:val="A0FDD3ABDA8F4E84AC538BC509ED037F"/>
-      </w:placeholder>
       <w:dataBinding w:prefixMappings="xmlns:ns0='http://schemas.openxmlformats.org/officeDocument/2006/extended-properties'" w:xpath="/ns0:Properties[1]/ns0:Company[1]" w:storeItemID="{6668398D-A668-4E3E-A5EB-62B293D839F1}"/>
       <w:text/>
     </w:sdtPr>
@@ -1741,7 +2772,7 @@
                               <w:sz w:val="28"/>
                               <w:szCs w:val="28"/>
                             </w:rPr>
-                            <w:t>3</w:t>
+                            <w:t>1</w:t>
                           </w:r>
                           <w:r>
                             <w:rPr>
@@ -1810,7 +2841,7 @@
                         <w:sz w:val="28"/>
                         <w:szCs w:val="28"/>
                       </w:rPr>
-                      <w:t>3</w:t>
+                      <w:t>1</w:t>
                     </w:r>
                     <w:r>
                       <w:rPr>
@@ -1839,9 +2870,6 @@
         </w:rPr>
         <w:alias w:val="Title"/>
         <w:id w:val="270721805"/>
-        <w:placeholder>
-          <w:docPart w:val="FB523AB2E69E4B7BAFCC03A69EC26C49"/>
-        </w:placeholder>
         <w:dataBinding w:prefixMappings="xmlns:ns0='http://schemas.openxmlformats.org/package/2006/metadata/core-properties' xmlns:ns1='http://purl.org/dc/elements/1.1/'" w:xpath="/ns0:coreProperties[1]/ns1:title[1]" w:storeItemID="{6C3C8BC8-F283-45AE-878A-BAB7291924A1}"/>
         <w:text/>
       </w:sdtPr>
@@ -3255,6 +4283,19 @@
       <w:szCs w:val="24"/>
     </w:rPr>
   </w:style>
+  <w:style w:type="paragraph" w:styleId="TOC2">
+    <w:name w:val="toc 2"/>
+    <w:basedOn w:val="Normal"/>
+    <w:next w:val="Normal"/>
+    <w:autoRedefine/>
+    <w:uiPriority w:val="39"/>
+    <w:unhideWhenUsed/>
+    <w:rsid w:val="00171C8D"/>
+    <w:pPr>
+      <w:spacing w:after="100"/>
+      <w:ind w:left="220"/>
+    </w:pPr>
+  </w:style>
 </w:styles>
 </file>
 
@@ -3707,6 +4748,19 @@
       <w:szCs w:val="24"/>
     </w:rPr>
   </w:style>
+  <w:style w:type="paragraph" w:styleId="TOC2">
+    <w:name w:val="toc 2"/>
+    <w:basedOn w:val="Normal"/>
+    <w:next w:val="Normal"/>
+    <w:autoRedefine/>
+    <w:uiPriority w:val="39"/>
+    <w:unhideWhenUsed/>
+    <w:rsid w:val="00171C8D"/>
+    <w:pPr>
+      <w:spacing w:after="100"/>
+      <w:ind w:left="220"/>
+    </w:pPr>
+  </w:style>
 </w:styles>
 </file>
 
@@ -3770,36 +4824,6 @@
               <w:szCs w:val="40"/>
             </w:rPr>
             <w:t>[Type the document subtitle]</w:t>
-          </w:r>
-        </w:p>
-      </w:docPartBody>
-    </w:docPart>
-    <w:docPart>
-      <w:docPartPr>
-        <w:name w:val="42F453AA87574670A25440F3C9396120"/>
-        <w:category>
-          <w:name w:val="General"/>
-          <w:gallery w:val="placeholder"/>
-        </w:category>
-        <w:types>
-          <w:type w:val="bbPlcHdr"/>
-        </w:types>
-        <w:behaviors>
-          <w:behavior w:val="content"/>
-        </w:behaviors>
-        <w:guid w:val="{8A77BF40-128D-425A-A94B-1A818C287DA1}"/>
-      </w:docPartPr>
-      <w:docPartBody>
-        <w:p>
-          <w:pPr>
-            <w:pStyle w:val="42F453AA87574670A25440F3C9396120"/>
-          </w:pPr>
-          <w:r>
-            <w:rPr>
-              <w:sz w:val="28"/>
-              <w:szCs w:val="28"/>
-            </w:rPr>
-            <w:t>[Type the author name]</w:t>
           </w:r>
         </w:p>
       </w:docPartBody>
@@ -3871,6 +4895,7 @@
   <w:rsids>
     <w:rsidRoot w:val="00272C63"/>
     <w:rsid w:val="002353D1"/>
+    <w:rsid w:val="00257C9C"/>
     <w:rsid w:val="00272C63"/>
     <w:rsid w:val="00502958"/>
     <w:rsid w:val="00734ACC"/>
@@ -4695,7 +5720,7 @@
 </file>
 
 <file path=customXml/itemProps2.xml><?xml version="1.0" encoding="utf-8"?>
-<ds:datastoreItem xmlns:ds="http://schemas.openxmlformats.org/officeDocument/2006/customXml" ds:itemID="{A2E418AF-9664-4B8F-9B21-023B5D0FBD3B}">
+<ds:datastoreItem xmlns:ds="http://schemas.openxmlformats.org/officeDocument/2006/customXml" ds:itemID="{A3985709-FD8D-4F92-A10C-0EC98FE26AE9}">
   <ds:schemaRefs>
     <ds:schemaRef ds:uri="http://schemas.openxmlformats.org/officeDocument/2006/bibliography"/>
   </ds:schemaRefs>

</xml_diff>

<commit_message>
- Automatically update Payment when Fee is updated - Remove STATIC FeeType
</commit_message>
<xml_diff>
--- a/src/main/webapp/docs/[Nursery School] User Guide.docx
+++ b/src/main/webapp/docs/[Nursery School] User Guide.docx
@@ -149,9 +149,6 @@
                 </w:rPr>
                 <w:alias w:val="Author"/>
                 <w:id w:val="13553158"/>
-                <w:placeholder>
-                  <w:docPart w:val="42F453AA87574670A25440F3C9396120"/>
-                </w:placeholder>
                 <w:dataBinding w:prefixMappings="xmlns:ns0='http://schemas.openxmlformats.org/package/2006/metadata/core-properties' xmlns:ns1='http://purl.org/dc/elements/1.1/'" w:xpath="/ns0:coreProperties[1]/ns1:creator[1]" w:storeItemID="{6C3C8BC8-F283-45AE-878A-BAB7291924A1}"/>
                 <w:text/>
               </w:sdtPr>
@@ -238,8 +235,6 @@
           <w:r>
             <w:t>Mục lục</w:t>
           </w:r>
-          <w:bookmarkStart w:id="0" w:name="_GoBack"/>
-          <w:bookmarkEnd w:id="0"/>
         </w:p>
         <w:p>
           <w:pPr>
@@ -263,7 +258,7 @@
           <w:r>
             <w:fldChar w:fldCharType="separate"/>
           </w:r>
-          <w:hyperlink w:anchor="_Toc384415061" w:history="1">
+          <w:hyperlink w:anchor="_Toc384490941" w:history="1">
             <w:r>
               <w:rPr>
                 <w:rStyle w:val="Hyperlink"/>
@@ -305,7 +300,7 @@
                 <w:noProof/>
                 <w:webHidden/>
               </w:rPr>
-              <w:instrText xml:space="preserve"> PAGEREF _Toc384415061 \h </w:instrText>
+              <w:instrText xml:space="preserve"> PAGEREF _Toc384490941 \h </w:instrText>
             </w:r>
             <w:r>
               <w:rPr>
@@ -349,7 +344,7 @@
               <w:lang w:eastAsia="vi-VN"/>
             </w:rPr>
           </w:pPr>
-          <w:hyperlink w:anchor="_Toc384415062" w:history="1">
+          <w:hyperlink w:anchor="_Toc384490942" w:history="1">
             <w:r>
               <w:rPr>
                 <w:rStyle w:val="Hyperlink"/>
@@ -391,7 +386,7 @@
                 <w:noProof/>
                 <w:webHidden/>
               </w:rPr>
-              <w:instrText xml:space="preserve"> PAGEREF _Toc384415062 \h </w:instrText>
+              <w:instrText xml:space="preserve"> PAGEREF _Toc384490942 \h </w:instrText>
             </w:r>
             <w:r>
               <w:rPr>
@@ -430,10 +425,12 @@
               <w:tab w:val="right" w:leader="dot" w:pos="9016"/>
             </w:tabs>
             <w:rPr>
+              <w:rFonts w:eastAsiaTheme="minorEastAsia"/>
               <w:noProof/>
+              <w:lang w:eastAsia="vi-VN"/>
             </w:rPr>
           </w:pPr>
-          <w:hyperlink w:anchor="_Toc384415063" w:history="1">
+          <w:hyperlink w:anchor="_Toc384490943" w:history="1">
             <w:r>
               <w:rPr>
                 <w:rStyle w:val="Hyperlink"/>
@@ -443,7 +440,9 @@
             </w:r>
             <w:r>
               <w:rPr>
-                <w:noProof/>
+                <w:rFonts w:eastAsiaTheme="minorEastAsia"/>
+                <w:noProof/>
+                <w:lang w:eastAsia="vi-VN"/>
               </w:rPr>
               <w:tab/>
             </w:r>
@@ -473,7 +472,7 @@
                 <w:noProof/>
                 <w:webHidden/>
               </w:rPr>
-              <w:instrText xml:space="preserve"> PAGEREF _Toc384415063 \h </w:instrText>
+              <w:instrText xml:space="preserve"> PAGEREF _Toc384490943 \h </w:instrText>
             </w:r>
             <w:r>
               <w:rPr>
@@ -512,10 +511,12 @@
               <w:tab w:val="right" w:leader="dot" w:pos="9016"/>
             </w:tabs>
             <w:rPr>
+              <w:rFonts w:eastAsiaTheme="minorEastAsia"/>
               <w:noProof/>
+              <w:lang w:eastAsia="vi-VN"/>
             </w:rPr>
           </w:pPr>
-          <w:hyperlink w:anchor="_Toc384415064" w:history="1">
+          <w:hyperlink w:anchor="_Toc384490944" w:history="1">
             <w:r>
               <w:rPr>
                 <w:rStyle w:val="Hyperlink"/>
@@ -525,7 +526,9 @@
             </w:r>
             <w:r>
               <w:rPr>
-                <w:noProof/>
+                <w:rFonts w:eastAsiaTheme="minorEastAsia"/>
+                <w:noProof/>
+                <w:lang w:eastAsia="vi-VN"/>
               </w:rPr>
               <w:tab/>
             </w:r>
@@ -555,7 +558,7 @@
                 <w:noProof/>
                 <w:webHidden/>
               </w:rPr>
-              <w:instrText xml:space="preserve"> PAGEREF _Toc384415064 \h </w:instrText>
+              <w:instrText xml:space="preserve"> PAGEREF _Toc384490944 \h </w:instrText>
             </w:r>
             <w:r>
               <w:rPr>
@@ -594,10 +597,12 @@
               <w:tab w:val="right" w:leader="dot" w:pos="9016"/>
             </w:tabs>
             <w:rPr>
+              <w:rFonts w:eastAsiaTheme="minorEastAsia"/>
               <w:noProof/>
+              <w:lang w:eastAsia="vi-VN"/>
             </w:rPr>
           </w:pPr>
-          <w:hyperlink w:anchor="_Toc384415065" w:history="1">
+          <w:hyperlink w:anchor="_Toc384490945" w:history="1">
             <w:r>
               <w:rPr>
                 <w:rStyle w:val="Hyperlink"/>
@@ -607,7 +612,9 @@
             </w:r>
             <w:r>
               <w:rPr>
-                <w:noProof/>
+                <w:rFonts w:eastAsiaTheme="minorEastAsia"/>
+                <w:noProof/>
+                <w:lang w:eastAsia="vi-VN"/>
               </w:rPr>
               <w:tab/>
             </w:r>
@@ -637,7 +644,7 @@
                 <w:noProof/>
                 <w:webHidden/>
               </w:rPr>
-              <w:instrText xml:space="preserve"> PAGEREF _Toc384415065 \h </w:instrText>
+              <w:instrText xml:space="preserve"> PAGEREF _Toc384490945 \h </w:instrText>
             </w:r>
             <w:r>
               <w:rPr>
@@ -676,10 +683,12 @@
               <w:tab w:val="right" w:leader="dot" w:pos="9016"/>
             </w:tabs>
             <w:rPr>
+              <w:rFonts w:eastAsiaTheme="minorEastAsia"/>
               <w:noProof/>
+              <w:lang w:eastAsia="vi-VN"/>
             </w:rPr>
           </w:pPr>
-          <w:hyperlink w:anchor="_Toc384415066" w:history="1">
+          <w:hyperlink w:anchor="_Toc384490946" w:history="1">
             <w:r>
               <w:rPr>
                 <w:rStyle w:val="Hyperlink"/>
@@ -689,7 +698,9 @@
             </w:r>
             <w:r>
               <w:rPr>
-                <w:noProof/>
+                <w:rFonts w:eastAsiaTheme="minorEastAsia"/>
+                <w:noProof/>
+                <w:lang w:eastAsia="vi-VN"/>
               </w:rPr>
               <w:tab/>
             </w:r>
@@ -719,7 +730,7 @@
                 <w:noProof/>
                 <w:webHidden/>
               </w:rPr>
-              <w:instrText xml:space="preserve"> PAGEREF _Toc384415066 \h </w:instrText>
+              <w:instrText xml:space="preserve"> PAGEREF _Toc384490946 \h </w:instrText>
             </w:r>
             <w:r>
               <w:rPr>
@@ -763,7 +774,7 @@
               <w:lang w:eastAsia="vi-VN"/>
             </w:rPr>
           </w:pPr>
-          <w:hyperlink w:anchor="_Toc384415067" w:history="1">
+          <w:hyperlink w:anchor="_Toc384490947" w:history="1">
             <w:r>
               <w:rPr>
                 <w:rStyle w:val="Hyperlink"/>
@@ -805,7 +816,7 @@
                 <w:noProof/>
                 <w:webHidden/>
               </w:rPr>
-              <w:instrText xml:space="preserve"> PAGEREF _Toc384415067 \h </w:instrText>
+              <w:instrText xml:space="preserve"> PAGEREF _Toc384490947 \h </w:instrText>
             </w:r>
             <w:r>
               <w:rPr>
@@ -844,10 +855,12 @@
               <w:tab w:val="right" w:leader="dot" w:pos="9016"/>
             </w:tabs>
             <w:rPr>
+              <w:rFonts w:eastAsiaTheme="minorEastAsia"/>
               <w:noProof/>
+              <w:lang w:eastAsia="vi-VN"/>
             </w:rPr>
           </w:pPr>
-          <w:hyperlink w:anchor="_Toc384415068" w:history="1">
+          <w:hyperlink w:anchor="_Toc384490948" w:history="1">
             <w:r>
               <w:rPr>
                 <w:rStyle w:val="Hyperlink"/>
@@ -857,7 +870,9 @@
             </w:r>
             <w:r>
               <w:rPr>
-                <w:noProof/>
+                <w:rFonts w:eastAsiaTheme="minorEastAsia"/>
+                <w:noProof/>
+                <w:lang w:eastAsia="vi-VN"/>
               </w:rPr>
               <w:tab/>
             </w:r>
@@ -887,7 +902,7 @@
                 <w:noProof/>
                 <w:webHidden/>
               </w:rPr>
-              <w:instrText xml:space="preserve"> PAGEREF _Toc384415068 \h </w:instrText>
+              <w:instrText xml:space="preserve"> PAGEREF _Toc384490948 \h </w:instrText>
             </w:r>
             <w:r>
               <w:rPr>
@@ -926,10 +941,12 @@
               <w:tab w:val="right" w:leader="dot" w:pos="9016"/>
             </w:tabs>
             <w:rPr>
+              <w:rFonts w:eastAsiaTheme="minorEastAsia"/>
               <w:noProof/>
+              <w:lang w:eastAsia="vi-VN"/>
             </w:rPr>
           </w:pPr>
-          <w:hyperlink w:anchor="_Toc384415069" w:history="1">
+          <w:hyperlink w:anchor="_Toc384490949" w:history="1">
             <w:r>
               <w:rPr>
                 <w:rStyle w:val="Hyperlink"/>
@@ -939,7 +956,9 @@
             </w:r>
             <w:r>
               <w:rPr>
-                <w:noProof/>
+                <w:rFonts w:eastAsiaTheme="minorEastAsia"/>
+                <w:noProof/>
+                <w:lang w:eastAsia="vi-VN"/>
               </w:rPr>
               <w:tab/>
             </w:r>
@@ -969,7 +988,7 @@
                 <w:noProof/>
                 <w:webHidden/>
               </w:rPr>
-              <w:instrText xml:space="preserve"> PAGEREF _Toc384415069 \h </w:instrText>
+              <w:instrText xml:space="preserve"> PAGEREF _Toc384490949 \h </w:instrText>
             </w:r>
             <w:r>
               <w:rPr>
@@ -1008,10 +1027,12 @@
               <w:tab w:val="right" w:leader="dot" w:pos="9016"/>
             </w:tabs>
             <w:rPr>
+              <w:rFonts w:eastAsiaTheme="minorEastAsia"/>
               <w:noProof/>
+              <w:lang w:eastAsia="vi-VN"/>
             </w:rPr>
           </w:pPr>
-          <w:hyperlink w:anchor="_Toc384415070" w:history="1">
+          <w:hyperlink w:anchor="_Toc384490950" w:history="1">
             <w:r>
               <w:rPr>
                 <w:rStyle w:val="Hyperlink"/>
@@ -1021,7 +1042,9 @@
             </w:r>
             <w:r>
               <w:rPr>
-                <w:noProof/>
+                <w:rFonts w:eastAsiaTheme="minorEastAsia"/>
+                <w:noProof/>
+                <w:lang w:eastAsia="vi-VN"/>
               </w:rPr>
               <w:tab/>
             </w:r>
@@ -1051,7 +1074,7 @@
                 <w:noProof/>
                 <w:webHidden/>
               </w:rPr>
-              <w:instrText xml:space="preserve"> PAGEREF _Toc384415070 \h </w:instrText>
+              <w:instrText xml:space="preserve"> PAGEREF _Toc384490950 \h </w:instrText>
             </w:r>
             <w:r>
               <w:rPr>
@@ -1090,10 +1113,12 @@
               <w:tab w:val="right" w:leader="dot" w:pos="9016"/>
             </w:tabs>
             <w:rPr>
+              <w:rFonts w:eastAsiaTheme="minorEastAsia"/>
               <w:noProof/>
+              <w:lang w:eastAsia="vi-VN"/>
             </w:rPr>
           </w:pPr>
-          <w:hyperlink w:anchor="_Toc384415071" w:history="1">
+          <w:hyperlink w:anchor="_Toc384490951" w:history="1">
             <w:r>
               <w:rPr>
                 <w:rStyle w:val="Hyperlink"/>
@@ -1103,7 +1128,9 @@
             </w:r>
             <w:r>
               <w:rPr>
-                <w:noProof/>
+                <w:rFonts w:eastAsiaTheme="minorEastAsia"/>
+                <w:noProof/>
+                <w:lang w:eastAsia="vi-VN"/>
               </w:rPr>
               <w:tab/>
             </w:r>
@@ -1133,7 +1160,7 @@
                 <w:noProof/>
                 <w:webHidden/>
               </w:rPr>
-              <w:instrText xml:space="preserve"> PAGEREF _Toc384415071 \h </w:instrText>
+              <w:instrText xml:space="preserve"> PAGEREF _Toc384490951 \h </w:instrText>
             </w:r>
             <w:r>
               <w:rPr>
@@ -1172,10 +1199,12 @@
               <w:tab w:val="right" w:leader="dot" w:pos="9016"/>
             </w:tabs>
             <w:rPr>
+              <w:rFonts w:eastAsiaTheme="minorEastAsia"/>
               <w:noProof/>
+              <w:lang w:eastAsia="vi-VN"/>
             </w:rPr>
           </w:pPr>
-          <w:hyperlink w:anchor="_Toc384415072" w:history="1">
+          <w:hyperlink w:anchor="_Toc384490952" w:history="1">
             <w:r>
               <w:rPr>
                 <w:rStyle w:val="Hyperlink"/>
@@ -1185,7 +1214,9 @@
             </w:r>
             <w:r>
               <w:rPr>
-                <w:noProof/>
+                <w:rFonts w:eastAsiaTheme="minorEastAsia"/>
+                <w:noProof/>
+                <w:lang w:eastAsia="vi-VN"/>
               </w:rPr>
               <w:tab/>
             </w:r>
@@ -1215,7 +1246,7 @@
                 <w:noProof/>
                 <w:webHidden/>
               </w:rPr>
-              <w:instrText xml:space="preserve"> PAGEREF _Toc384415072 \h </w:instrText>
+              <w:instrText xml:space="preserve"> PAGEREF _Toc384490952 \h </w:instrText>
             </w:r>
             <w:r>
               <w:rPr>
@@ -1235,7 +1266,7 @@
                 <w:noProof/>
                 <w:webHidden/>
               </w:rPr>
-              <w:t>3</w:t>
+              <w:t>4</w:t>
             </w:r>
             <w:r>
               <w:rPr>
@@ -1254,10 +1285,12 @@
               <w:tab w:val="right" w:leader="dot" w:pos="9016"/>
             </w:tabs>
             <w:rPr>
+              <w:rFonts w:eastAsiaTheme="minorEastAsia"/>
               <w:noProof/>
+              <w:lang w:eastAsia="vi-VN"/>
             </w:rPr>
           </w:pPr>
-          <w:hyperlink w:anchor="_Toc384415073" w:history="1">
+          <w:hyperlink w:anchor="_Toc384490953" w:history="1">
             <w:r>
               <w:rPr>
                 <w:rStyle w:val="Hyperlink"/>
@@ -1267,7 +1300,9 @@
             </w:r>
             <w:r>
               <w:rPr>
-                <w:noProof/>
+                <w:rFonts w:eastAsiaTheme="minorEastAsia"/>
+                <w:noProof/>
+                <w:lang w:eastAsia="vi-VN"/>
               </w:rPr>
               <w:tab/>
             </w:r>
@@ -1297,7 +1332,7 @@
                 <w:noProof/>
                 <w:webHidden/>
               </w:rPr>
-              <w:instrText xml:space="preserve"> PAGEREF _Toc384415073 \h </w:instrText>
+              <w:instrText xml:space="preserve"> PAGEREF _Toc384490953 \h </w:instrText>
             </w:r>
             <w:r>
               <w:rPr>
@@ -1336,10 +1371,12 @@
               <w:tab w:val="right" w:leader="dot" w:pos="9016"/>
             </w:tabs>
             <w:rPr>
+              <w:rFonts w:eastAsiaTheme="minorEastAsia"/>
               <w:noProof/>
+              <w:lang w:eastAsia="vi-VN"/>
             </w:rPr>
           </w:pPr>
-          <w:hyperlink w:anchor="_Toc384415074" w:history="1">
+          <w:hyperlink w:anchor="_Toc384490954" w:history="1">
             <w:r>
               <w:rPr>
                 <w:rStyle w:val="Hyperlink"/>
@@ -1349,7 +1386,9 @@
             </w:r>
             <w:r>
               <w:rPr>
-                <w:noProof/>
+                <w:rFonts w:eastAsiaTheme="minorEastAsia"/>
+                <w:noProof/>
+                <w:lang w:eastAsia="vi-VN"/>
               </w:rPr>
               <w:tab/>
             </w:r>
@@ -1379,7 +1418,7 @@
                 <w:noProof/>
                 <w:webHidden/>
               </w:rPr>
-              <w:instrText xml:space="preserve"> PAGEREF _Toc384415074 \h </w:instrText>
+              <w:instrText xml:space="preserve"> PAGEREF _Toc384490954 \h </w:instrText>
             </w:r>
             <w:r>
               <w:rPr>
@@ -1429,22 +1468,17 @@
     </w:p>
     <w:p>
       <w:pPr>
-        <w:pStyle w:val="Content"/>
-        <w:numPr>
-          <w:ilvl w:val="0"/>
-          <w:numId w:val="2"/>
-        </w:numPr>
-        <w:outlineLvl w:val="0"/>
+        <w:pStyle w:val="H1"/>
         <w:rPr>
           <w:lang w:val="vi-VN"/>
         </w:rPr>
       </w:pPr>
-      <w:bookmarkStart w:id="1" w:name="_Toc384415061"/>
+      <w:bookmarkStart w:id="0" w:name="_Toc384490941"/>
       <w:r>
         <w:lastRenderedPageBreak/>
         <w:t>Quy trình nhập liệu</w:t>
       </w:r>
-      <w:bookmarkEnd w:id="1"/>
+      <w:bookmarkEnd w:id="0"/>
     </w:p>
     <w:p>
       <w:pPr>
@@ -1563,39 +1597,29 @@
     </w:p>
     <w:p>
       <w:pPr>
-        <w:pStyle w:val="Content"/>
-        <w:numPr>
-          <w:ilvl w:val="0"/>
-          <w:numId w:val="2"/>
-        </w:numPr>
-        <w:outlineLvl w:val="0"/>
+        <w:pStyle w:val="H1"/>
         <w:rPr>
           <w:lang w:val="vi-VN"/>
         </w:rPr>
       </w:pPr>
-      <w:bookmarkStart w:id="2" w:name="_Toc384415062"/>
+      <w:bookmarkStart w:id="1" w:name="_Toc384490942"/>
       <w:r>
         <w:t>Quản lý thông tin học sinh</w:t>
       </w:r>
-      <w:bookmarkEnd w:id="2"/>
-    </w:p>
-    <w:p>
-      <w:pPr>
-        <w:pStyle w:val="Content"/>
-        <w:numPr>
-          <w:ilvl w:val="0"/>
-          <w:numId w:val="5"/>
-        </w:numPr>
-        <w:outlineLvl w:val="1"/>
+      <w:bookmarkEnd w:id="1"/>
+    </w:p>
+    <w:p>
+      <w:pPr>
+        <w:pStyle w:val="H2"/>
         <w:rPr>
           <w:lang w:val="vi-VN"/>
         </w:rPr>
       </w:pPr>
-      <w:bookmarkStart w:id="3" w:name="_Toc384415063"/>
+      <w:bookmarkStart w:id="2" w:name="_Toc384490943"/>
       <w:r>
         <w:t>Niên khóa</w:t>
       </w:r>
-      <w:bookmarkEnd w:id="3"/>
+      <w:bookmarkEnd w:id="2"/>
     </w:p>
     <w:p>
       <w:pPr>
@@ -1636,21 +1660,16 @@
     </w:p>
     <w:p>
       <w:pPr>
-        <w:pStyle w:val="Content"/>
-        <w:numPr>
-          <w:ilvl w:val="0"/>
-          <w:numId w:val="5"/>
-        </w:numPr>
-        <w:outlineLvl w:val="1"/>
+        <w:pStyle w:val="H2"/>
         <w:rPr>
           <w:lang w:val="vi-VN"/>
         </w:rPr>
       </w:pPr>
-      <w:bookmarkStart w:id="4" w:name="_Toc384415064"/>
+      <w:bookmarkStart w:id="3" w:name="_Toc384490944"/>
       <w:r>
         <w:t>Lớp</w:t>
       </w:r>
-      <w:bookmarkEnd w:id="4"/>
+      <w:bookmarkEnd w:id="3"/>
     </w:p>
     <w:p>
       <w:pPr>
@@ -1744,6 +1763,7 @@
         </w:numPr>
       </w:pPr>
       <w:r>
+        <w:lastRenderedPageBreak/>
         <w:t xml:space="preserve">A5: Lớp dành cho học sinh </w:t>
       </w:r>
       <w:r>
@@ -1783,7 +1803,6 @@
         </w:numPr>
       </w:pPr>
       <w:r>
-        <w:lastRenderedPageBreak/>
         <w:t>D2: Lớp dành cho học sinh 2 tuổi</w:t>
       </w:r>
     </w:p>
@@ -1857,66 +1876,50 @@
     </w:p>
     <w:p>
       <w:pPr>
-        <w:pStyle w:val="Content"/>
-        <w:numPr>
-          <w:ilvl w:val="0"/>
-          <w:numId w:val="5"/>
-        </w:numPr>
-        <w:outlineLvl w:val="1"/>
-      </w:pPr>
-      <w:bookmarkStart w:id="5" w:name="_Toc384415065"/>
+        <w:pStyle w:val="H2"/>
+      </w:pPr>
+      <w:bookmarkStart w:id="4" w:name="_Toc384490945"/>
       <w:r>
         <w:t>Học sinh</w:t>
       </w:r>
+      <w:bookmarkEnd w:id="4"/>
+    </w:p>
+    <w:p>
+      <w:pPr>
+        <w:pStyle w:val="H2"/>
+      </w:pPr>
+      <w:bookmarkStart w:id="5" w:name="_Toc384490946"/>
+      <w:r>
+        <w:t>Phụ huynh</w:t>
+      </w:r>
       <w:bookmarkEnd w:id="5"/>
     </w:p>
     <w:p>
       <w:pPr>
-        <w:pStyle w:val="Content"/>
-        <w:numPr>
-          <w:ilvl w:val="0"/>
-          <w:numId w:val="5"/>
-        </w:numPr>
-        <w:outlineLvl w:val="1"/>
-      </w:pPr>
-      <w:bookmarkStart w:id="6" w:name="_Toc384415066"/>
-      <w:r>
-        <w:t>Phụ huynh</w:t>
-      </w:r>
-      <w:bookmarkEnd w:id="6"/>
-    </w:p>
-    <w:p>
-      <w:pPr>
-        <w:pStyle w:val="Content"/>
-        <w:numPr>
-          <w:ilvl w:val="0"/>
-          <w:numId w:val="2"/>
-        </w:numPr>
-        <w:outlineLvl w:val="0"/>
+        <w:pStyle w:val="H1"/>
         <w:rPr>
           <w:lang w:val="vi-VN"/>
         </w:rPr>
       </w:pPr>
-      <w:bookmarkStart w:id="7" w:name="_Toc384415067"/>
+      <w:bookmarkStart w:id="6" w:name="_Toc384490947"/>
       <w:r>
         <w:t>Quản lý nguồn thu</w:t>
       </w:r>
-      <w:bookmarkEnd w:id="7"/>
-    </w:p>
-    <w:p>
-      <w:pPr>
-        <w:pStyle w:val="Content"/>
+      <w:bookmarkEnd w:id="6"/>
+    </w:p>
+    <w:p>
+      <w:pPr>
+        <w:pStyle w:val="H2"/>
         <w:numPr>
           <w:ilvl w:val="0"/>
-          <w:numId w:val="8"/>
+          <w:numId w:val="10"/>
         </w:numPr>
-        <w:outlineLvl w:val="1"/>
-      </w:pPr>
-      <w:bookmarkStart w:id="8" w:name="_Toc384415068"/>
+      </w:pPr>
+      <w:bookmarkStart w:id="7" w:name="_Toc384490948"/>
       <w:r>
         <w:t>Tháng</w:t>
       </w:r>
-      <w:bookmarkEnd w:id="8"/>
+      <w:bookmarkEnd w:id="7"/>
     </w:p>
     <w:p>
       <w:pPr>
@@ -1929,16 +1932,72 @@
     </w:p>
     <w:p>
       <w:pPr>
+        <w:pStyle w:val="H2"/>
+      </w:pPr>
+      <w:bookmarkStart w:id="8" w:name="_Toc384490949"/>
+      <w:r>
+        <w:t>Chính sách phí</w:t>
+      </w:r>
+      <w:bookmarkEnd w:id="8"/>
+    </w:p>
+    <w:p>
+      <w:pPr>
         <w:pStyle w:val="Content"/>
-        <w:numPr>
-          <w:ilvl w:val="0"/>
-          <w:numId w:val="8"/>
-        </w:numPr>
-        <w:outlineLvl w:val="1"/>
-      </w:pPr>
-      <w:bookmarkStart w:id="9" w:name="_Toc384415069"/>
-      <w:r>
-        <w:t>Chính sách phí</w:t>
+      </w:pPr>
+      <w:proofErr w:type="gramStart"/>
+      <w:r>
+        <w:t>Chính sách phí quy định những mức phí các học sinh của một lớp phải đóng trong một tháng nhất đị</w:t>
+      </w:r>
+      <w:r>
+        <w:t>nh.</w:t>
+      </w:r>
+      <w:proofErr w:type="gramEnd"/>
+      <w:r>
+        <w:t xml:space="preserve"> </w:t>
+      </w:r>
+    </w:p>
+    <w:p>
+      <w:pPr>
+        <w:pStyle w:val="Content"/>
+      </w:pPr>
+      <w:r>
+        <w:t xml:space="preserve">Chú ý: </w:t>
+      </w:r>
+    </w:p>
+    <w:p>
+      <w:pPr>
+        <w:pStyle w:val="Content"/>
+      </w:pPr>
+      <w:r>
+        <w:t>Tuy nhiên, ở biểu mẫu</w:t>
+      </w:r>
+      <w:r>
+        <w:t xml:space="preserve"> chính sách phí chỉ có ô nhập liệu cho phí liên quan đến bữa </w:t>
+      </w:r>
+      <w:proofErr w:type="gramStart"/>
+      <w:r>
+        <w:t>ăn</w:t>
+      </w:r>
+      <w:proofErr w:type="gramEnd"/>
+      <w:r>
+        <w:t xml:space="preserve"> và số buổi học tối đa của lớp trong tháng. Các mức phí khác được quy định ở biểu mẫu “Tiền phí </w:t>
+      </w:r>
+      <w:proofErr w:type="gramStart"/>
+      <w:r>
+        <w:t>theo</w:t>
+      </w:r>
+      <w:proofErr w:type="gramEnd"/>
+      <w:r>
+        <w:t xml:space="preserve"> lớp”.</w:t>
+      </w:r>
+    </w:p>
+    <w:p>
+      <w:pPr>
+        <w:pStyle w:val="H2"/>
+      </w:pPr>
+      <w:bookmarkStart w:id="9" w:name="_Toc384490950"/>
+      <w:r>
+        <w:t>Nhóm phí</w:t>
       </w:r>
       <w:bookmarkEnd w:id="9"/>
     </w:p>
@@ -1946,16 +2005,8 @@
       <w:pPr>
         <w:pStyle w:val="Content"/>
       </w:pPr>
-      <w:proofErr w:type="gramStart"/>
-      <w:r>
-        <w:t>Chính sách phí quy định những mức phí các học sinh của một lớp phải đóng trong một tháng nhất đị</w:t>
-      </w:r>
-      <w:r>
-        <w:t>nh.</w:t>
-      </w:r>
-      <w:proofErr w:type="gramEnd"/>
-      <w:r>
-        <w:t xml:space="preserve"> </w:t>
+      <w:r>
+        <w:t>Được sử dụng để tạo nhóm và biểu diễn trên tệp tin excel.</w:t>
       </w:r>
     </w:p>
     <w:p>
@@ -1963,97 +2014,31 @@
         <w:pStyle w:val="Content"/>
       </w:pPr>
       <w:r>
-        <w:t xml:space="preserve">Chú ý: </w:t>
-      </w:r>
+        <w:t xml:space="preserve">Ví dụ: </w:t>
+      </w:r>
+      <w:r>
+        <w:t>Các môn năng khiếu, Phụ phí</w:t>
+      </w:r>
+    </w:p>
+    <w:p>
+      <w:pPr>
+        <w:pStyle w:val="H2"/>
+      </w:pPr>
+      <w:bookmarkStart w:id="10" w:name="_Toc384490951"/>
+      <w:r>
+        <w:t>Phí</w:t>
+      </w:r>
+      <w:bookmarkEnd w:id="10"/>
     </w:p>
     <w:p>
       <w:pPr>
         <w:pStyle w:val="Content"/>
       </w:pPr>
       <w:r>
-        <w:t>Tuy nhiên, ở biểu mẫu</w:t>
-      </w:r>
-      <w:r>
-        <w:t xml:space="preserve"> chính sách phí chỉ có ô nhập liệu cho phí liên quan đến bữa </w:t>
-      </w:r>
-      <w:proofErr w:type="gramStart"/>
-      <w:r>
-        <w:t>ăn</w:t>
-      </w:r>
-      <w:proofErr w:type="gramEnd"/>
-      <w:r>
-        <w:t xml:space="preserve"> và số buổi học tối đa của lớp trong tháng. Các mức phí khác được quy định ở biểu mẫu “Tiền phí </w:t>
-      </w:r>
-      <w:proofErr w:type="gramStart"/>
-      <w:r>
-        <w:t>theo</w:t>
-      </w:r>
-      <w:proofErr w:type="gramEnd"/>
-      <w:r>
-        <w:t xml:space="preserve"> lớp”.</w:t>
-      </w:r>
-    </w:p>
-    <w:p>
-      <w:pPr>
-        <w:pStyle w:val="Content"/>
-        <w:numPr>
-          <w:ilvl w:val="0"/>
-          <w:numId w:val="8"/>
-        </w:numPr>
-        <w:outlineLvl w:val="1"/>
-      </w:pPr>
-      <w:bookmarkStart w:id="10" w:name="_Toc384415070"/>
-      <w:r>
-        <w:t>Nhóm phí</w:t>
-      </w:r>
-      <w:bookmarkEnd w:id="10"/>
-    </w:p>
-    <w:p>
-      <w:pPr>
-        <w:pStyle w:val="Content"/>
-      </w:pPr>
-      <w:r>
-        <w:t>Được sử dụng để tạo nhóm và biểu diễn trên tệp tin excel.</w:t>
-      </w:r>
-    </w:p>
-    <w:p>
-      <w:pPr>
-        <w:pStyle w:val="Content"/>
-      </w:pPr>
-      <w:r>
-        <w:t xml:space="preserve">Ví dụ: </w:t>
-      </w:r>
-      <w:r>
-        <w:t>Các môn năng khiếu, Phụ phí</w:t>
-      </w:r>
-    </w:p>
-    <w:p>
-      <w:pPr>
-        <w:pStyle w:val="Content"/>
-        <w:numPr>
-          <w:ilvl w:val="0"/>
-          <w:numId w:val="8"/>
-        </w:numPr>
-        <w:outlineLvl w:val="1"/>
-      </w:pPr>
-      <w:bookmarkStart w:id="11" w:name="_Toc384415071"/>
-      <w:r>
-        <w:t>Phí</w:t>
-      </w:r>
-      <w:bookmarkEnd w:id="11"/>
-    </w:p>
-    <w:p>
-      <w:pPr>
-        <w:pStyle w:val="Content"/>
-      </w:pPr>
-      <w:r>
-        <w:t xml:space="preserve">Phí được chia ra làm </w:t>
-      </w:r>
-      <w:r>
-        <w:rPr>
-          <w:shd w:val="clear" w:color="auto" w:fill="FFFF00"/>
-        </w:rPr>
-        <w:t>3</w:t>
+        <w:t>Phí đượ</w:t>
+      </w:r>
+      <w:r>
+        <w:t>c chia ra làm 2</w:t>
       </w:r>
       <w:r>
         <w:t xml:space="preserve"> loại:</w:t>
@@ -2066,16 +2051,45 @@
           <w:ilvl w:val="0"/>
           <w:numId w:val="9"/>
         </w:numPr>
-        <w:shd w:val="clear" w:color="auto" w:fill="FFFF00"/>
-      </w:pPr>
-      <w:r>
-        <w:t>Tĩnh (</w:t>
-      </w:r>
-      <w:r>
-        <w:t>Static</w:t>
+      </w:pPr>
+      <w:r>
+        <w:t>Mặc định áp dụng cho tất cả (</w:t>
+      </w:r>
+      <w:r>
+        <w:t>All except selected</w:t>
       </w:r>
       <w:r>
         <w:t>)</w:t>
+      </w:r>
+      <w:r>
+        <w:t>:</w:t>
+      </w:r>
+    </w:p>
+    <w:p>
+      <w:pPr>
+        <w:pStyle w:val="Content"/>
+      </w:pPr>
+      <w:r>
+        <w:t>Tất cả các học sinh trong một lớp học sẽ được áp dụng phí này (mặc định</w:t>
+      </w:r>
+      <w:r>
+        <w:t xml:space="preserve"> và được xác định mức phí mặc định</w:t>
+      </w:r>
+      <w:bookmarkStart w:id="11" w:name="_GoBack"/>
+      <w:bookmarkEnd w:id="11"/>
+      <w:r>
+        <w:t xml:space="preserve"> ở “Tiền phí </w:t>
+      </w:r>
+      <w:proofErr w:type="gramStart"/>
+      <w:r>
+        <w:t>theo</w:t>
+      </w:r>
+      <w:proofErr w:type="gramEnd"/>
+      <w:r>
+        <w:t xml:space="preserve"> lớp”</w:t>
+      </w:r>
+      <w:r>
+        <w:t>) và chỉ học sinh nào có mức phí khác biệt mới cần bổ sung bản ghi ở “Phí điều chỉnh cho học sinh”</w:t>
       </w:r>
     </w:p>
     <w:p>
@@ -2087,27 +2101,22 @@
         </w:numPr>
       </w:pPr>
       <w:r>
-        <w:t>Mặc định áp dụng cho tất cả (</w:t>
-      </w:r>
-      <w:r>
-        <w:t>All except selected</w:t>
+        <w:lastRenderedPageBreak/>
+        <w:t>Mặc định chưa áp dụng (</w:t>
+      </w:r>
+      <w:r>
+        <w:t>Selected only</w:t>
       </w:r>
       <w:r>
         <w:t>)</w:t>
       </w:r>
-      <w:r>
-        <w:t>:</w:t>
-      </w:r>
     </w:p>
     <w:p>
       <w:pPr>
         <w:pStyle w:val="Content"/>
       </w:pPr>
       <w:r>
-        <w:t>Tất cả các học sinh trong một lớp học sẽ được áp dụng phí này (mặc định</w:t>
-      </w:r>
-      <w:r>
-        <w:t xml:space="preserve"> và được xác định mức phí mặc định ở “Tiền phí </w:t>
+        <w:t xml:space="preserve">Mặc định khi tạo “Tiền phí </w:t>
       </w:r>
       <w:proofErr w:type="gramStart"/>
       <w:r>
@@ -2115,49 +2124,12 @@
       </w:r>
       <w:proofErr w:type="gramEnd"/>
       <w:r>
-        <w:t xml:space="preserve"> lớp”</w:t>
-      </w:r>
-      <w:r>
-        <w:t>) và chỉ học sinh nào có mức phí khác biệt mới cần bổ sung bản ghi ở “Phí điều chỉnh cho học sinh”</w:t>
+        <w:t xml:space="preserve"> lớp” đối với phí thuộc loại này nghĩa là đây là mức phí sẽ được áp dụng chỉ khi học sinh có nghĩa vụ đóng phí này (chỉ khi học sinh đăng ký ở “Phí điều chỉnh cho học sinh”)</w:t>
       </w:r>
     </w:p>
     <w:p>
       <w:pPr>
         <w:pStyle w:val="Content"/>
-        <w:numPr>
-          <w:ilvl w:val="0"/>
-          <w:numId w:val="9"/>
-        </w:numPr>
-      </w:pPr>
-      <w:r>
-        <w:t>Mặc định chưa áp dụng (</w:t>
-      </w:r>
-      <w:r>
-        <w:t>Selected only</w:t>
-      </w:r>
-      <w:r>
-        <w:t>)</w:t>
-      </w:r>
-    </w:p>
-    <w:p>
-      <w:pPr>
-        <w:pStyle w:val="Content"/>
-      </w:pPr>
-      <w:r>
-        <w:t xml:space="preserve">Mặc định khi tạo “Tiền phí </w:t>
-      </w:r>
-      <w:proofErr w:type="gramStart"/>
-      <w:r>
-        <w:t>theo</w:t>
-      </w:r>
-      <w:proofErr w:type="gramEnd"/>
-      <w:r>
-        <w:t xml:space="preserve"> lớp” đối với phí thuộc loại này nghĩa là đây là mức phí sẽ được áp dụng chỉ khi học sinh có nghĩa vụ đóng phí này (chỉ khi học sinh đăng ký ở “Phí điều chỉnh cho học sinh”)</w:t>
-      </w:r>
-    </w:p>
-    <w:p>
-      <w:pPr>
-        <w:pStyle w:val="Content"/>
       </w:pPr>
       <w:r>
         <w:t>Chỉ những học sinh đóng phí mới cần tạo các bản ghi ở “Phí điều chỉnh cho học sinh”</w:t>
@@ -2165,14 +2137,9 @@
     </w:p>
     <w:p>
       <w:pPr>
-        <w:pStyle w:val="Content"/>
-        <w:numPr>
-          <w:ilvl w:val="0"/>
-          <w:numId w:val="8"/>
-        </w:numPr>
-        <w:outlineLvl w:val="1"/>
-      </w:pPr>
-      <w:bookmarkStart w:id="12" w:name="_Toc384415072"/>
+        <w:pStyle w:val="H2"/>
+      </w:pPr>
+      <w:bookmarkStart w:id="12" w:name="_Toc384490952"/>
       <w:r>
         <w:t>Tiền phí theo lớp</w:t>
       </w:r>
@@ -2204,7 +2171,6 @@
         <w:ind w:left="502"/>
       </w:pPr>
       <w:r>
-        <w:lastRenderedPageBreak/>
         <w:t>S</w:t>
       </w:r>
       <w:r>
@@ -2242,105 +2208,95 @@
     </w:p>
     <w:p>
       <w:pPr>
+        <w:pStyle w:val="H2"/>
+      </w:pPr>
+      <w:bookmarkStart w:id="13" w:name="_Toc384490953"/>
+      <w:r>
+        <w:t>Phiếu t</w:t>
+      </w:r>
+      <w:r>
+        <w:t>hu tiền</w:t>
+      </w:r>
+      <w:bookmarkEnd w:id="13"/>
+    </w:p>
+    <w:p>
+      <w:pPr>
         <w:pStyle w:val="Content"/>
-        <w:numPr>
-          <w:ilvl w:val="0"/>
-          <w:numId w:val="8"/>
-        </w:numPr>
-        <w:outlineLvl w:val="1"/>
-      </w:pPr>
-      <w:bookmarkStart w:id="13" w:name="_Toc384415073"/>
-      <w:r>
-        <w:t>Phiếu t</w:t>
-      </w:r>
-      <w:r>
-        <w:t>hu tiền</w:t>
-      </w:r>
-      <w:bookmarkEnd w:id="13"/>
+      </w:pPr>
+      <w:r>
+        <w:t xml:space="preserve">Phiếu </w:t>
+      </w:r>
+      <w:proofErr w:type="gramStart"/>
+      <w:r>
+        <w:t>thu</w:t>
+      </w:r>
+      <w:proofErr w:type="gramEnd"/>
+      <w:r>
+        <w:t xml:space="preserve"> tiền ứng với mỗi học sinh trong một lớp và tháng nhất định</w:t>
+      </w:r>
+      <w:r>
+        <w:t xml:space="preserve"> (</w:t>
+      </w:r>
+      <w:r>
+        <w:t xml:space="preserve">xác định bởi </w:t>
+      </w:r>
+      <w:r>
+        <w:t>học sinh và chính sách phí)</w:t>
+      </w:r>
+      <w:r>
+        <w:t>.</w:t>
+      </w:r>
+      <w:r>
+        <w:t xml:space="preserve"> Biểu mẫu phiếu </w:t>
+      </w:r>
+      <w:proofErr w:type="gramStart"/>
+      <w:r>
+        <w:t>thu</w:t>
+      </w:r>
+      <w:proofErr w:type="gramEnd"/>
+      <w:r>
+        <w:t xml:space="preserve"> tiền chỉ yêu cầu xác định việc học sinh có ăn sáng hay không và số buổi nghỉ trong tháng. Từ đó, tổng tiền </w:t>
+      </w:r>
+      <w:proofErr w:type="gramStart"/>
+      <w:r>
+        <w:t>ăn</w:t>
+      </w:r>
+      <w:proofErr w:type="gramEnd"/>
+      <w:r>
+        <w:t xml:space="preserve"> thường và tổng tiền ăn sáng sẽ được tự động tính toán. Nếu có thay đổi, tổng tiền cho phiếu </w:t>
+      </w:r>
+      <w:proofErr w:type="gramStart"/>
+      <w:r>
+        <w:t>thu</w:t>
+      </w:r>
+      <w:proofErr w:type="gramEnd"/>
+      <w:r>
+        <w:t xml:space="preserve"> cũng sẽ được cập nhật theo.</w:t>
+      </w:r>
     </w:p>
     <w:p>
       <w:pPr>
         <w:pStyle w:val="Content"/>
       </w:pPr>
       <w:r>
-        <w:t xml:space="preserve">Phiếu </w:t>
-      </w:r>
+        <w:t>Chú ý:</w:t>
+      </w:r>
+    </w:p>
+    <w:p>
+      <w:pPr>
+        <w:pStyle w:val="Content"/>
+      </w:pPr>
       <w:proofErr w:type="gramStart"/>
       <w:r>
-        <w:t>thu</w:t>
+        <w:t>Các tinh chỉnh cho các mức phí mà học sinh phải đóng (nếu cần thiết) được quy định ở biểu mẫu “Phí điều chỉnh cho học sinh”.</w:t>
       </w:r>
       <w:proofErr w:type="gramEnd"/>
-      <w:r>
-        <w:t xml:space="preserve"> tiền ứng với mỗi học sinh trong một lớp và tháng nhất định</w:t>
-      </w:r>
-      <w:r>
-        <w:t xml:space="preserve"> (</w:t>
-      </w:r>
-      <w:r>
-        <w:t xml:space="preserve">xác định bởi </w:t>
-      </w:r>
-      <w:r>
-        <w:t>học sinh và chính sách phí)</w:t>
-      </w:r>
-      <w:r>
-        <w:t>.</w:t>
-      </w:r>
-      <w:r>
-        <w:t xml:space="preserve"> Biểu mẫu phiếu </w:t>
-      </w:r>
-      <w:proofErr w:type="gramStart"/>
-      <w:r>
-        <w:t>thu</w:t>
-      </w:r>
-      <w:proofErr w:type="gramEnd"/>
-      <w:r>
-        <w:t xml:space="preserve"> tiền chỉ yêu cầu xác định việc học sinh có ăn sáng hay không và số buổi nghỉ trong tháng. Từ đó, tổng tiền </w:t>
-      </w:r>
-      <w:proofErr w:type="gramStart"/>
-      <w:r>
-        <w:t>ăn</w:t>
-      </w:r>
-      <w:proofErr w:type="gramEnd"/>
-      <w:r>
-        <w:t xml:space="preserve"> thường và tổng tiền ăn sáng sẽ được tự động tính toán. Nếu có thay đổi, tổng tiền cho phiếu </w:t>
-      </w:r>
-      <w:proofErr w:type="gramStart"/>
-      <w:r>
-        <w:t>thu</w:t>
-      </w:r>
-      <w:proofErr w:type="gramEnd"/>
-      <w:r>
-        <w:t xml:space="preserve"> cũng sẽ được cập nhật theo.</w:t>
-      </w:r>
-    </w:p>
-    <w:p>
-      <w:pPr>
-        <w:pStyle w:val="Content"/>
-      </w:pPr>
-      <w:r>
-        <w:t>Chú ý:</w:t>
-      </w:r>
-    </w:p>
-    <w:p>
-      <w:pPr>
-        <w:pStyle w:val="Content"/>
-      </w:pPr>
-      <w:proofErr w:type="gramStart"/>
-      <w:r>
-        <w:t>Các tinh chỉnh cho các mức phí mà học sinh phải đóng (nếu cần thiết) được quy định ở biểu mẫu “Phí điều chỉnh cho học sinh”.</w:t>
-      </w:r>
-      <w:proofErr w:type="gramEnd"/>
-    </w:p>
-    <w:p>
-      <w:pPr>
-        <w:pStyle w:val="Content"/>
-        <w:numPr>
-          <w:ilvl w:val="0"/>
-          <w:numId w:val="8"/>
-        </w:numPr>
-        <w:outlineLvl w:val="1"/>
-      </w:pPr>
-      <w:bookmarkStart w:id="14" w:name="_Toc384415074"/>
+    </w:p>
+    <w:p>
+      <w:pPr>
+        <w:pStyle w:val="H2"/>
+      </w:pPr>
+      <w:bookmarkStart w:id="14" w:name="_Toc384490954"/>
       <w:r>
         <w:t>Phí điều chỉnh cho học sinh</w:t>
       </w:r>
@@ -2402,10 +2358,7 @@
         <w:t>phí điều hòa</w:t>
       </w:r>
       <w:r>
-        <w:t xml:space="preserve"> là 50000. </w:t>
-      </w:r>
-      <w:r>
-        <w:t xml:space="preserve">Học sinh </w:t>
+        <w:t xml:space="preserve"> là 50000. Học sinh </w:t>
       </w:r>
       <w:proofErr w:type="gramStart"/>
       <w:r>
@@ -2461,7 +2414,11 @@
         <w:t>Họ</w:t>
       </w:r>
       <w:r>
-        <w:t>c sinh thực hiện nghĩa vụ đóng phí cho phí nào thì trực tiếp tạo bản ghi “Phí điều chỉnh cho học sinh” với phí đó, có thể kèm theo số tiền (khi số tiền khác so với trong “Tiền phí theo lớp”) hoặc không kèm theo số tiền (mặc định áp dụng số tiền như trong “Tiền phí theo lớp”)</w:t>
+        <w:t xml:space="preserve">c sinh thực hiện nghĩa vụ đóng phí cho phí nào thì trực tiếp tạo bản ghi “Phí điều chỉnh cho học sinh” với phí đó, có thể kèm theo số tiền (khi số tiền khác so </w:t>
+      </w:r>
+      <w:r>
+        <w:lastRenderedPageBreak/>
+        <w:t>với trong “Tiền phí theo lớp”) hoặc không kèm theo số tiền (mặc định áp dụng số tiền như trong “Tiền phí theo lớp”)</w:t>
       </w:r>
     </w:p>
     <w:p>
@@ -2772,7 +2729,7 @@
                               <w:sz w:val="28"/>
                               <w:szCs w:val="28"/>
                             </w:rPr>
-                            <w:t>1</w:t>
+                            <w:t>4</w:t>
                           </w:r>
                           <w:r>
                             <w:rPr>
@@ -2841,7 +2798,7 @@
                         <w:sz w:val="28"/>
                         <w:szCs w:val="28"/>
                       </w:rPr>
-                      <w:t>1</w:t>
+                      <w:t>4</w:t>
                     </w:r>
                     <w:r>
                       <w:rPr>
@@ -3436,10 +3393,11 @@
   <w:abstractNum w:abstractNumId="5">
     <w:nsid w:val="4C824F62"/>
     <w:multiLevelType w:val="hybridMultilevel"/>
-    <w:tmpl w:val="E500CA06"/>
-    <w:lvl w:ilvl="0" w:tplc="042A000F">
+    <w:tmpl w:val="856852BC"/>
+    <w:lvl w:ilvl="0" w:tplc="7B784DE4">
       <w:start w:val="1"/>
       <w:numFmt w:val="decimal"/>
+      <w:pStyle w:val="H2"/>
       <w:lvlText w:val="%1."/>
       <w:lvlJc w:val="left"/>
       <w:pPr>
@@ -3522,10 +3480,11 @@
   <w:abstractNum w:abstractNumId="6">
     <w:nsid w:val="52D15304"/>
     <w:multiLevelType w:val="hybridMultilevel"/>
-    <w:tmpl w:val="6568C046"/>
-    <w:lvl w:ilvl="0" w:tplc="042A0013">
+    <w:tmpl w:val="F61E8AA8"/>
+    <w:lvl w:ilvl="0" w:tplc="C2BE6CDA">
       <w:start w:val="1"/>
       <w:numFmt w:val="upperRoman"/>
+      <w:pStyle w:val="H1"/>
       <w:lvlText w:val="%1."/>
       <w:lvlJc w:val="right"/>
       <w:pPr>
@@ -3830,6 +3789,12 @@
   </w:num>
   <w:num w:numId="9">
     <w:abstractNumId w:val="7"/>
+  </w:num>
+  <w:num w:numId="10">
+    <w:abstractNumId w:val="5"/>
+    <w:lvlOverride w:ilvl="0">
+      <w:startOverride w:val="1"/>
+    </w:lvlOverride>
   </w:num>
 </w:numbering>
 </file>
@@ -4296,6 +4261,66 @@
       <w:ind w:left="220"/>
     </w:pPr>
   </w:style>
+  <w:style w:type="paragraph" w:customStyle="1" w:styleId="H1">
+    <w:name w:val="H1"/>
+    <w:basedOn w:val="Content"/>
+    <w:link w:val="H1Char"/>
+    <w:qFormat/>
+    <w:rsid w:val="00BD01AD"/>
+    <w:pPr>
+      <w:numPr>
+        <w:numId w:val="2"/>
+      </w:numPr>
+      <w:outlineLvl w:val="0"/>
+    </w:pPr>
+    <w:rPr>
+      <w:b/>
+      <w:sz w:val="28"/>
+    </w:rPr>
+  </w:style>
+  <w:style w:type="paragraph" w:customStyle="1" w:styleId="H2">
+    <w:name w:val="H2"/>
+    <w:basedOn w:val="Content"/>
+    <w:link w:val="H2Char"/>
+    <w:qFormat/>
+    <w:rsid w:val="0007459C"/>
+    <w:pPr>
+      <w:numPr>
+        <w:numId w:val="5"/>
+      </w:numPr>
+      <w:outlineLvl w:val="1"/>
+    </w:pPr>
+    <w:rPr>
+      <w:b/>
+      <w:sz w:val="24"/>
+    </w:rPr>
+  </w:style>
+  <w:style w:type="character" w:customStyle="1" w:styleId="H1Char">
+    <w:name w:val="H1 Char"/>
+    <w:basedOn w:val="ContentChar"/>
+    <w:link w:val="H1"/>
+    <w:rsid w:val="00BD01AD"/>
+    <w:rPr>
+      <w:rFonts w:cstheme="minorHAnsi"/>
+      <w:b/>
+      <w:sz w:val="28"/>
+      <w:szCs w:val="24"/>
+      <w:lang w:val="en-US"/>
+    </w:rPr>
+  </w:style>
+  <w:style w:type="character" w:customStyle="1" w:styleId="H2Char">
+    <w:name w:val="H2 Char"/>
+    <w:basedOn w:val="ContentChar"/>
+    <w:link w:val="H2"/>
+    <w:rsid w:val="0007459C"/>
+    <w:rPr>
+      <w:rFonts w:cstheme="minorHAnsi"/>
+      <w:b/>
+      <w:sz w:val="24"/>
+      <w:szCs w:val="24"/>
+      <w:lang w:val="en-US"/>
+    </w:rPr>
+  </w:style>
 </w:styles>
 </file>
 
@@ -4761,6 +4786,66 @@
       <w:ind w:left="220"/>
     </w:pPr>
   </w:style>
+  <w:style w:type="paragraph" w:customStyle="1" w:styleId="H1">
+    <w:name w:val="H1"/>
+    <w:basedOn w:val="Content"/>
+    <w:link w:val="H1Char"/>
+    <w:qFormat/>
+    <w:rsid w:val="00BD01AD"/>
+    <w:pPr>
+      <w:numPr>
+        <w:numId w:val="2"/>
+      </w:numPr>
+      <w:outlineLvl w:val="0"/>
+    </w:pPr>
+    <w:rPr>
+      <w:b/>
+      <w:sz w:val="28"/>
+    </w:rPr>
+  </w:style>
+  <w:style w:type="paragraph" w:customStyle="1" w:styleId="H2">
+    <w:name w:val="H2"/>
+    <w:basedOn w:val="Content"/>
+    <w:link w:val="H2Char"/>
+    <w:qFormat/>
+    <w:rsid w:val="0007459C"/>
+    <w:pPr>
+      <w:numPr>
+        <w:numId w:val="5"/>
+      </w:numPr>
+      <w:outlineLvl w:val="1"/>
+    </w:pPr>
+    <w:rPr>
+      <w:b/>
+      <w:sz w:val="24"/>
+    </w:rPr>
+  </w:style>
+  <w:style w:type="character" w:customStyle="1" w:styleId="H1Char">
+    <w:name w:val="H1 Char"/>
+    <w:basedOn w:val="ContentChar"/>
+    <w:link w:val="H1"/>
+    <w:rsid w:val="00BD01AD"/>
+    <w:rPr>
+      <w:rFonts w:cstheme="minorHAnsi"/>
+      <w:b/>
+      <w:sz w:val="28"/>
+      <w:szCs w:val="24"/>
+      <w:lang w:val="en-US"/>
+    </w:rPr>
+  </w:style>
+  <w:style w:type="character" w:customStyle="1" w:styleId="H2Char">
+    <w:name w:val="H2 Char"/>
+    <w:basedOn w:val="ContentChar"/>
+    <w:link w:val="H2"/>
+    <w:rsid w:val="0007459C"/>
+    <w:rPr>
+      <w:rFonts w:cstheme="minorHAnsi"/>
+      <w:b/>
+      <w:sz w:val="24"/>
+      <w:szCs w:val="24"/>
+      <w:lang w:val="en-US"/>
+    </w:rPr>
+  </w:style>
 </w:styles>
 </file>
 
@@ -4894,6 +4979,7 @@
   </w:compat>
   <w:rsids>
     <w:rsidRoot w:val="00272C63"/>
+    <w:rsid w:val="00021272"/>
     <w:rsid w:val="002353D1"/>
     <w:rsid w:val="00257C9C"/>
     <w:rsid w:val="00272C63"/>
@@ -5720,7 +5806,7 @@
 </file>
 
 <file path=customXml/itemProps2.xml><?xml version="1.0" encoding="utf-8"?>
-<ds:datastoreItem xmlns:ds="http://schemas.openxmlformats.org/officeDocument/2006/customXml" ds:itemID="{A3985709-FD8D-4F92-A10C-0EC98FE26AE9}">
+<ds:datastoreItem xmlns:ds="http://schemas.openxmlformats.org/officeDocument/2006/customXml" ds:itemID="{38C3F95F-744B-4048-AE90-FEF3484AFDEA}">
   <ds:schemaRefs>
     <ds:schemaRef ds:uri="http://schemas.openxmlformats.org/officeDocument/2006/bibliography"/>
   </ds:schemaRefs>

</xml_diff>

<commit_message>
- Batch edit fee maps feature - Move action classes to its own package
</commit_message>
<xml_diff>
--- a/src/main/webapp/docs/[Nursery School] User Guide.docx
+++ b/src/main/webapp/docs/[Nursery School] User Guide.docx
@@ -1562,13 +1562,8 @@
         <w:t xml:space="preserve"> tin học sinh và quản lí </w:t>
       </w:r>
       <w:r>
-        <w:t xml:space="preserve">nguồn </w:t>
-      </w:r>
-      <w:proofErr w:type="gramStart"/>
-      <w:r>
-        <w:t>thu</w:t>
-      </w:r>
-      <w:proofErr w:type="gramEnd"/>
+        <w:t>nguồn thu</w:t>
+      </w:r>
       <w:r>
         <w:t xml:space="preserve">. </w:t>
       </w:r>
@@ -1578,15 +1573,7 @@
         <w:pStyle w:val="Content"/>
       </w:pPr>
       <w:r>
-        <w:t xml:space="preserve">Mục tiêu cuối cùng của quản lý chi tiêu là xuất ra file excel những thông tin về nguồn </w:t>
-      </w:r>
-      <w:proofErr w:type="gramStart"/>
-      <w:r>
-        <w:t>thu</w:t>
-      </w:r>
-      <w:proofErr w:type="gramEnd"/>
-      <w:r>
-        <w:t xml:space="preserve"> mỗi tháng, danh sách học sinh ăn s</w:t>
+        <w:t>Mục tiêu cuối cùng của quản lý chi tiêu là xuất ra file excel những thông tin về nguồn thu mỗi tháng, danh sách học sinh ăn s</w:t>
       </w:r>
       <w:r>
         <w:t>á</w:t>
@@ -1944,16 +1931,11 @@
       <w:pPr>
         <w:pStyle w:val="Content"/>
       </w:pPr>
-      <w:proofErr w:type="gramStart"/>
       <w:r>
         <w:t>Chính sách phí quy định những mức phí các học sinh của một lớp phải đóng trong một tháng nhất đị</w:t>
       </w:r>
       <w:r>
-        <w:t>nh.</w:t>
-      </w:r>
-      <w:proofErr w:type="gramEnd"/>
-      <w:r>
-        <w:t xml:space="preserve"> </w:t>
+        <w:t xml:space="preserve">nh. </w:t>
       </w:r>
     </w:p>
     <w:p>
@@ -1972,23 +1954,7 @@
         <w:t>Tuy nhiên, ở biểu mẫu</w:t>
       </w:r>
       <w:r>
-        <w:t xml:space="preserve"> chính sách phí chỉ có ô nhập liệu cho phí liên quan đến bữa </w:t>
-      </w:r>
-      <w:proofErr w:type="gramStart"/>
-      <w:r>
-        <w:t>ăn</w:t>
-      </w:r>
-      <w:proofErr w:type="gramEnd"/>
-      <w:r>
-        <w:t xml:space="preserve"> và số buổi học tối đa của lớp trong tháng. Các mức phí khác được quy định ở biểu mẫu “Tiền phí </w:t>
-      </w:r>
-      <w:proofErr w:type="gramStart"/>
-      <w:r>
-        <w:t>theo</w:t>
-      </w:r>
-      <w:proofErr w:type="gramEnd"/>
-      <w:r>
-        <w:t xml:space="preserve"> lớp”.</w:t>
+        <w:t xml:space="preserve"> chính sách phí chỉ có ô nhập liệu cho phí liên quan đến bữa ăn và số buổi học tối đa của lớp trong tháng. Các mức phí khác được quy định ở biểu mẫu “Tiền phí theo lớp”.</w:t>
       </w:r>
     </w:p>
     <w:p>
@@ -2073,20 +2039,7 @@
         <w:t>Tất cả các học sinh trong một lớp học sẽ được áp dụng phí này (mặc định</w:t>
       </w:r>
       <w:r>
-        <w:t xml:space="preserve"> và được xác định mức phí mặc định</w:t>
-      </w:r>
-      <w:bookmarkStart w:id="11" w:name="_GoBack"/>
-      <w:bookmarkEnd w:id="11"/>
-      <w:r>
-        <w:t xml:space="preserve"> ở “Tiền phí </w:t>
-      </w:r>
-      <w:proofErr w:type="gramStart"/>
-      <w:r>
-        <w:t>theo</w:t>
-      </w:r>
-      <w:proofErr w:type="gramEnd"/>
-      <w:r>
-        <w:t xml:space="preserve"> lớp”</w:t>
+        <w:t xml:space="preserve"> và được xác định mức phí mặc định ở “Tiền phí theo lớp”</w:t>
       </w:r>
       <w:r>
         <w:t>) và chỉ học sinh nào có mức phí khác biệt mới cần bổ sung bản ghi ở “Phí điều chỉnh cho học sinh”</w:t>
@@ -2116,15 +2069,7 @@
         <w:pStyle w:val="Content"/>
       </w:pPr>
       <w:r>
-        <w:t xml:space="preserve">Mặc định khi tạo “Tiền phí </w:t>
-      </w:r>
-      <w:proofErr w:type="gramStart"/>
-      <w:r>
-        <w:t>theo</w:t>
-      </w:r>
-      <w:proofErr w:type="gramEnd"/>
-      <w:r>
-        <w:t xml:space="preserve"> lớp” đối với phí thuộc loại này nghĩa là đây là mức phí sẽ được áp dụng chỉ khi học sinh có nghĩa vụ đóng phí này (chỉ khi học sinh đăng ký ở “Phí điều chỉnh cho học sinh”)</w:t>
+        <w:t>Mặc định khi tạo “Tiền phí theo lớp” đối với phí thuộc loại này nghĩa là đây là mức phí sẽ được áp dụng chỉ khi học sinh có nghĩa vụ đóng phí này (chỉ khi học sinh đăng ký ở “Phí điều chỉnh cho học sinh”)</w:t>
       </w:r>
     </w:p>
     <w:p>
@@ -2139,22 +2084,20 @@
       <w:pPr>
         <w:pStyle w:val="H2"/>
       </w:pPr>
-      <w:bookmarkStart w:id="12" w:name="_Toc384490952"/>
+      <w:bookmarkStart w:id="11" w:name="_Toc384490952"/>
       <w:r>
         <w:t>Tiền phí theo lớp</w:t>
       </w:r>
-      <w:bookmarkEnd w:id="12"/>
+      <w:bookmarkEnd w:id="11"/>
     </w:p>
     <w:p>
       <w:pPr>
         <w:pStyle w:val="Content"/>
         <w:ind w:left="502"/>
       </w:pPr>
-      <w:proofErr w:type="gramStart"/>
       <w:r>
         <w:t>Là quy định số tiền cần đóng đối với một lớp nhất định với một môn học nhất định.</w:t>
       </w:r>
-      <w:proofErr w:type="gramEnd"/>
     </w:p>
     <w:p>
       <w:pPr>
@@ -2192,15 +2135,7 @@
         <w:t>đến loại phí vì tất cả các loại phí đều cần thực hiện việc khai báo mức quy định số tiề</w:t>
       </w:r>
       <w:r>
-        <w:t xml:space="preserve">n tại biểu mẫu “Tiền phí </w:t>
-      </w:r>
-      <w:proofErr w:type="gramStart"/>
-      <w:r>
-        <w:t>theo</w:t>
-      </w:r>
-      <w:proofErr w:type="gramEnd"/>
-      <w:r>
-        <w:t xml:space="preserve"> lớp”</w:t>
+        <w:t>n tại biểu mẫu “Tiền phí theo lớp”</w:t>
       </w:r>
       <w:r>
         <w:t xml:space="preserve">. </w:t>
@@ -2210,97 +2145,63 @@
       <w:pPr>
         <w:pStyle w:val="H2"/>
       </w:pPr>
-      <w:bookmarkStart w:id="13" w:name="_Toc384490953"/>
+      <w:bookmarkStart w:id="12" w:name="_Toc384490953"/>
       <w:r>
         <w:t>Phiếu t</w:t>
       </w:r>
       <w:r>
         <w:t>hu tiền</w:t>
       </w:r>
+      <w:bookmarkEnd w:id="12"/>
+    </w:p>
+    <w:p>
+      <w:pPr>
+        <w:pStyle w:val="Content"/>
+      </w:pPr>
+      <w:r>
+        <w:t>Phiếu thu tiền ứng với mỗi học sinh trong một lớp và tháng nhất định</w:t>
+      </w:r>
+      <w:r>
+        <w:t xml:space="preserve"> (</w:t>
+      </w:r>
+      <w:r>
+        <w:t xml:space="preserve">xác định bởi </w:t>
+      </w:r>
+      <w:r>
+        <w:t>học sinh và chính sách phí)</w:t>
+      </w:r>
+      <w:r>
+        <w:t>.</w:t>
+      </w:r>
+      <w:r>
+        <w:t xml:space="preserve"> Biểu mẫu phiếu thu tiền chỉ yêu cầu xác định việc học sinh có ăn sáng hay không và số buổi nghỉ trong tháng. Từ đó, tổng tiền ăn thường và tổng tiền ăn sáng sẽ được tự động tính toán. Nếu có thay đổi, tổng tiền cho phiếu thu cũng sẽ được cập nhật theo.</w:t>
+      </w:r>
+    </w:p>
+    <w:p>
+      <w:pPr>
+        <w:pStyle w:val="Content"/>
+      </w:pPr>
+      <w:r>
+        <w:t>Chú ý:</w:t>
+      </w:r>
+    </w:p>
+    <w:p>
+      <w:pPr>
+        <w:pStyle w:val="Content"/>
+      </w:pPr>
+      <w:r>
+        <w:t>Các tinh chỉnh cho các mức phí mà học sinh phải đóng (nếu cần thiết) được quy định ở biểu mẫu “Phí điều chỉnh cho học sinh”.</w:t>
+      </w:r>
+    </w:p>
+    <w:p>
+      <w:pPr>
+        <w:pStyle w:val="H2"/>
+      </w:pPr>
+      <w:bookmarkStart w:id="13" w:name="_Toc384490954"/>
+      <w:r>
+        <w:t>Phí điều chỉnh cho học sinh</w:t>
+      </w:r>
       <w:bookmarkEnd w:id="13"/>
-    </w:p>
-    <w:p>
-      <w:pPr>
-        <w:pStyle w:val="Content"/>
-      </w:pPr>
-      <w:r>
-        <w:t xml:space="preserve">Phiếu </w:t>
-      </w:r>
-      <w:proofErr w:type="gramStart"/>
-      <w:r>
-        <w:t>thu</w:t>
-      </w:r>
-      <w:proofErr w:type="gramEnd"/>
-      <w:r>
-        <w:t xml:space="preserve"> tiền ứng với mỗi học sinh trong một lớp và tháng nhất định</w:t>
-      </w:r>
-      <w:r>
-        <w:t xml:space="preserve"> (</w:t>
-      </w:r>
-      <w:r>
-        <w:t xml:space="preserve">xác định bởi </w:t>
-      </w:r>
-      <w:r>
-        <w:t>học sinh và chính sách phí)</w:t>
-      </w:r>
-      <w:r>
-        <w:t>.</w:t>
-      </w:r>
-      <w:r>
-        <w:t xml:space="preserve"> Biểu mẫu phiếu </w:t>
-      </w:r>
-      <w:proofErr w:type="gramStart"/>
-      <w:r>
-        <w:t>thu</w:t>
-      </w:r>
-      <w:proofErr w:type="gramEnd"/>
-      <w:r>
-        <w:t xml:space="preserve"> tiền chỉ yêu cầu xác định việc học sinh có ăn sáng hay không và số buổi nghỉ trong tháng. Từ đó, tổng tiền </w:t>
-      </w:r>
-      <w:proofErr w:type="gramStart"/>
-      <w:r>
-        <w:t>ăn</w:t>
-      </w:r>
-      <w:proofErr w:type="gramEnd"/>
-      <w:r>
-        <w:t xml:space="preserve"> thường và tổng tiền ăn sáng sẽ được tự động tính toán. Nếu có thay đổi, tổng tiền cho phiếu </w:t>
-      </w:r>
-      <w:proofErr w:type="gramStart"/>
-      <w:r>
-        <w:t>thu</w:t>
-      </w:r>
-      <w:proofErr w:type="gramEnd"/>
-      <w:r>
-        <w:t xml:space="preserve"> cũng sẽ được cập nhật theo.</w:t>
-      </w:r>
-    </w:p>
-    <w:p>
-      <w:pPr>
-        <w:pStyle w:val="Content"/>
-      </w:pPr>
-      <w:r>
-        <w:t>Chú ý:</w:t>
-      </w:r>
-    </w:p>
-    <w:p>
-      <w:pPr>
-        <w:pStyle w:val="Content"/>
-      </w:pPr>
-      <w:proofErr w:type="gramStart"/>
-      <w:r>
-        <w:t>Các tinh chỉnh cho các mức phí mà học sinh phải đóng (nếu cần thiết) được quy định ở biểu mẫu “Phí điều chỉnh cho học sinh”.</w:t>
-      </w:r>
-      <w:proofErr w:type="gramEnd"/>
-    </w:p>
-    <w:p>
-      <w:pPr>
-        <w:pStyle w:val="H2"/>
-      </w:pPr>
-      <w:bookmarkStart w:id="14" w:name="_Toc384490954"/>
-      <w:r>
-        <w:t>Phí điều chỉnh cho học sinh</w:t>
-      </w:r>
-      <w:bookmarkEnd w:id="14"/>
     </w:p>
     <w:p>
       <w:pPr>
@@ -2344,29 +2245,13 @@
         <w:t>điều hòa</w:t>
       </w:r>
       <w:r>
-        <w:t xml:space="preserve"> – thuộc loại “All except selected”, “mức phí </w:t>
-      </w:r>
-      <w:proofErr w:type="gramStart"/>
-      <w:r>
-        <w:t>theo</w:t>
-      </w:r>
-      <w:proofErr w:type="gramEnd"/>
-      <w:r>
-        <w:t xml:space="preserve"> lớp” cho </w:t>
+        <w:t xml:space="preserve"> – thuộc loại “All except selected”, “mức phí theo lớp” cho </w:t>
       </w:r>
       <w:r>
         <w:t>phí điều hòa</w:t>
       </w:r>
       <w:r>
-        <w:t xml:space="preserve"> là 50000. Học sinh </w:t>
-      </w:r>
-      <w:proofErr w:type="gramStart"/>
-      <w:r>
-        <w:t>A</w:t>
-      </w:r>
-      <w:proofErr w:type="gramEnd"/>
-      <w:r>
-        <w:t xml:space="preserve"> được miễn giảm phí xuống còn 20000.</w:t>
+        <w:t xml:space="preserve"> là 50000. Học sinh A được miễn giảm phí xuống còn 20000.</w:t>
       </w:r>
     </w:p>
     <w:p>
@@ -2414,11 +2299,11 @@
         <w:t>Họ</w:t>
       </w:r>
       <w:r>
-        <w:t xml:space="preserve">c sinh thực hiện nghĩa vụ đóng phí cho phí nào thì trực tiếp tạo bản ghi “Phí điều chỉnh cho học sinh” với phí đó, có thể kèm theo số tiền (khi số tiền khác so </w:t>
+        <w:t xml:space="preserve">c sinh thực hiện nghĩa vụ đóng phí cho phí nào thì trực tiếp tạo bản ghi “Phí điều chỉnh cho học sinh” với phí đó, có thể kèm theo số tiền (khi số tiền khác so với trong </w:t>
       </w:r>
       <w:r>
         <w:lastRenderedPageBreak/>
-        <w:t>với trong “Tiền phí theo lớp”) hoặc không kèm theo số tiền (mặc định áp dụng số tiền như trong “Tiền phí theo lớp”)</w:t>
+        <w:t>“Tiền phí theo lớp”) hoặc không kèm theo số tiền (mặc định áp dụng số tiền như trong “Tiền phí theo lớp”)</w:t>
       </w:r>
     </w:p>
     <w:p>
@@ -2428,15 +2313,7 @@
         <w:ind w:left="862"/>
       </w:pPr>
       <w:r>
-        <w:t xml:space="preserve">Ví dụ: Lớp D2, chính sách phí Z, đối với “phí” cho môn Toán – thuộc loại “Selected Only”, “mức phí </w:t>
-      </w:r>
-      <w:proofErr w:type="gramStart"/>
-      <w:r>
-        <w:t>theo</w:t>
-      </w:r>
-      <w:proofErr w:type="gramEnd"/>
-      <w:r>
-        <w:t xml:space="preserve"> lớp” cho môn Toán là 50000. Học sinh A</w:t>
+        <w:t>Ví dụ: Lớp D2, chính sách phí Z, đối với “phí” cho môn Toán – thuộc loại “Selected Only”, “mức phí theo lớp” cho môn Toán là 50000. Học sinh A</w:t>
       </w:r>
       <w:r>
         <w:t>, B, C</w:t>
@@ -2493,15 +2370,44 @@
         <w:shd w:val="clear" w:color="auto" w:fill="FFFFFF" w:themeFill="background1"/>
       </w:pPr>
       <w:r>
-        <w:t xml:space="preserve">Cần tạo 1 bản ghi “Phí điều chỉnh cho học sinh” cho học sinh D tương ứng phiếu </w:t>
-      </w:r>
-      <w:proofErr w:type="gramStart"/>
-      <w:r>
-        <w:t>thu</w:t>
-      </w:r>
-      <w:proofErr w:type="gramEnd"/>
-      <w:r>
-        <w:t xml:space="preserve"> tiền P4, và ghi mức phí 20000.</w:t>
+        <w:t>Cần tạo 1 bản ghi “Phí điều chỉnh cho học sinh” cho học sinh D tương ứng phiếu thu tiền P4, và ghi mức phí 20000.</w:t>
+      </w:r>
+    </w:p>
+    <w:p>
+      <w:pPr>
+        <w:pStyle w:val="H1"/>
+      </w:pPr>
+      <w:r>
+        <w:t>Chú ý</w:t>
+      </w:r>
+    </w:p>
+    <w:p>
+      <w:pPr>
+        <w:pStyle w:val="Content"/>
+        <w:numPr>
+          <w:ilvl w:val="0"/>
+          <w:numId w:val="9"/>
+        </w:numPr>
+      </w:pPr>
+      <w:r>
+        <w:t xml:space="preserve">Nhập số tiền với đầy đủ số 0 (ví dụ: 5000.5 thay vì 5.5), sau đó khi xuất tập tin excel sẽ được tự động giảm trừ xuống </w:t>
+      </w:r>
+      <w:r>
+        <w:t>(</w:t>
+      </w:r>
+      <w:r>
+        <w:t xml:space="preserve">hiển thị trên excel là </w:t>
+      </w:r>
+      <w:bookmarkStart w:id="14" w:name="_GoBack"/>
+      <w:bookmarkEnd w:id="14"/>
+      <w:r>
+        <w:t>5.5</w:t>
+      </w:r>
+      <w:r>
+        <w:t>)</w:t>
+      </w:r>
+      <w:r>
+        <w:t>.</w:t>
       </w:r>
     </w:p>
     <w:sectPr>
@@ -2729,7 +2635,7 @@
                               <w:sz w:val="28"/>
                               <w:szCs w:val="28"/>
                             </w:rPr>
-                            <w:t>4</w:t>
+                            <w:t>5</w:t>
                           </w:r>
                           <w:r>
                             <w:rPr>
@@ -2798,7 +2704,7 @@
                         <w:sz w:val="28"/>
                         <w:szCs w:val="28"/>
                       </w:rPr>
-                      <w:t>4</w:t>
+                      <w:t>5</w:t>
                     </w:r>
                     <w:r>
                       <w:rPr>
@@ -3567,14 +3473,14 @@
   <w:abstractNum w:abstractNumId="7">
     <w:nsid w:val="543A7F0B"/>
     <w:multiLevelType w:val="hybridMultilevel"/>
-    <w:tmpl w:val="E1A8942E"/>
+    <w:tmpl w:val="ED6E2ABC"/>
     <w:lvl w:ilvl="0" w:tplc="042A0005">
       <w:start w:val="1"/>
       <w:numFmt w:val="bullet"/>
       <w:lvlText w:val=""/>
       <w:lvlJc w:val="left"/>
       <w:pPr>
-        <w:ind w:left="1222" w:hanging="360"/>
+        <w:ind w:left="360" w:hanging="360"/>
       </w:pPr>
       <w:rPr>
         <w:rFonts w:ascii="Wingdings" w:hAnsi="Wingdings" w:hint="default"/>
@@ -4883,36 +4789,6 @@
         </w:p>
       </w:docPartBody>
     </w:docPart>
-    <w:docPart>
-      <w:docPartPr>
-        <w:name w:val="A24BD563CE394B3FB6EECF80B5FBD909"/>
-        <w:category>
-          <w:name w:val="General"/>
-          <w:gallery w:val="placeholder"/>
-        </w:category>
-        <w:types>
-          <w:type w:val="bbPlcHdr"/>
-        </w:types>
-        <w:behaviors>
-          <w:behavior w:val="content"/>
-        </w:behaviors>
-        <w:guid w:val="{5C154633-75E3-4DD1-BAD5-B0A042E7CE04}"/>
-      </w:docPartPr>
-      <w:docPartBody>
-        <w:p>
-          <w:pPr>
-            <w:pStyle w:val="A24BD563CE394B3FB6EECF80B5FBD909"/>
-          </w:pPr>
-          <w:r>
-            <w:rPr>
-              <w:sz w:val="40"/>
-              <w:szCs w:val="40"/>
-            </w:rPr>
-            <w:t>[Type the document subtitle]</w:t>
-          </w:r>
-        </w:p>
-      </w:docPartBody>
-    </w:docPart>
   </w:docParts>
 </w:glossaryDocument>
 </file>
@@ -4956,11 +4832,10 @@
   </w:font>
   <w:font w:name="Tahoma">
     <w:panose1 w:val="020B0604030504040204"/>
-    <w:charset w:val="00"/>
+    <w:charset w:val="A3"/>
     <w:family w:val="swiss"/>
-    <w:notTrueType/>
     <w:pitch w:val="variable"/>
-    <w:sig w:usb0="00000003" w:usb1="00000000" w:usb2="00000000" w:usb3="00000000" w:csb0="00000001" w:csb1="00000000"/>
+    <w:sig w:usb0="E1002EFF" w:usb1="C000605B" w:usb2="00000029" w:usb3="00000000" w:csb0="000101FF" w:csb1="00000000"/>
   </w:font>
 </w:fonts>
 </file>
@@ -4985,6 +4860,7 @@
     <w:rsid w:val="00272C63"/>
     <w:rsid w:val="00502958"/>
     <w:rsid w:val="00734ACC"/>
+    <w:rsid w:val="00813E59"/>
   </w:rsids>
   <m:mathPr>
     <m:mathFont m:val="Cambria Math"/>
@@ -5806,7 +5682,7 @@
 </file>
 
 <file path=customXml/itemProps2.xml><?xml version="1.0" encoding="utf-8"?>
-<ds:datastoreItem xmlns:ds="http://schemas.openxmlformats.org/officeDocument/2006/customXml" ds:itemID="{38C3F95F-744B-4048-AE90-FEF3484AFDEA}">
+<ds:datastoreItem xmlns:ds="http://schemas.openxmlformats.org/officeDocument/2006/customXml" ds:itemID="{09505A94-C337-450A-BAD9-5692218D95E9}">
   <ds:schemaRefs>
     <ds:schemaRef ds:uri="http://schemas.openxmlformats.org/officeDocument/2006/bibliography"/>
   </ds:schemaRefs>

</xml_diff>

<commit_message>
- Batch edit for AlternativeFeeMap - Attendance list excel generator - Sort students by first name - Fix error (due to hard coded feeTypeId)
</commit_message>
<xml_diff>
--- a/src/main/webapp/docs/[Nursery School] User Guide.docx
+++ b/src/main/webapp/docs/[Nursery School] User Guide.docx
@@ -100,9 +100,6 @@
                 </w:rPr>
                 <w:alias w:val="Subtitle"/>
                 <w:id w:val="13553153"/>
-                <w:placeholder>
-                  <w:docPart w:val="A24BD563CE394B3FB6EECF80B5FBD909"/>
-                </w:placeholder>
                 <w:dataBinding w:prefixMappings="xmlns:ns0='http://schemas.openxmlformats.org/package/2006/metadata/core-properties' xmlns:ns1='http://purl.org/dc/elements/1.1/'" w:xpath="/ns0:coreProperties[1]/ns1:subject[1]" w:storeItemID="{6C3C8BC8-F283-45AE-878A-BAB7291924A1}"/>
                 <w:text/>
               </w:sdtPr>
@@ -258,7 +255,7 @@
           <w:r>
             <w:fldChar w:fldCharType="separate"/>
           </w:r>
-          <w:hyperlink w:anchor="_Toc384490941" w:history="1">
+          <w:hyperlink w:anchor="_Toc385972247" w:history="1">
             <w:r>
               <w:rPr>
                 <w:rStyle w:val="Hyperlink"/>
@@ -300,7 +297,7 @@
                 <w:noProof/>
                 <w:webHidden/>
               </w:rPr>
-              <w:instrText xml:space="preserve"> PAGEREF _Toc384490941 \h </w:instrText>
+              <w:instrText xml:space="preserve"> PAGEREF _Toc385972247 \h </w:instrText>
             </w:r>
             <w:r>
               <w:rPr>
@@ -344,7 +341,7 @@
               <w:lang w:eastAsia="vi-VN"/>
             </w:rPr>
           </w:pPr>
-          <w:hyperlink w:anchor="_Toc384490942" w:history="1">
+          <w:hyperlink w:anchor="_Toc385972248" w:history="1">
             <w:r>
               <w:rPr>
                 <w:rStyle w:val="Hyperlink"/>
@@ -386,7 +383,7 @@
                 <w:noProof/>
                 <w:webHidden/>
               </w:rPr>
-              <w:instrText xml:space="preserve"> PAGEREF _Toc384490942 \h </w:instrText>
+              <w:instrText xml:space="preserve"> PAGEREF _Toc385972248 \h </w:instrText>
             </w:r>
             <w:r>
               <w:rPr>
@@ -430,7 +427,7 @@
               <w:lang w:eastAsia="vi-VN"/>
             </w:rPr>
           </w:pPr>
-          <w:hyperlink w:anchor="_Toc384490943" w:history="1">
+          <w:hyperlink w:anchor="_Toc385972249" w:history="1">
             <w:r>
               <w:rPr>
                 <w:rStyle w:val="Hyperlink"/>
@@ -472,7 +469,7 @@
                 <w:noProof/>
                 <w:webHidden/>
               </w:rPr>
-              <w:instrText xml:space="preserve"> PAGEREF _Toc384490943 \h </w:instrText>
+              <w:instrText xml:space="preserve"> PAGEREF _Toc385972249 \h </w:instrText>
             </w:r>
             <w:r>
               <w:rPr>
@@ -516,7 +513,7 @@
               <w:lang w:eastAsia="vi-VN"/>
             </w:rPr>
           </w:pPr>
-          <w:hyperlink w:anchor="_Toc384490944" w:history="1">
+          <w:hyperlink w:anchor="_Toc385972250" w:history="1">
             <w:r>
               <w:rPr>
                 <w:rStyle w:val="Hyperlink"/>
@@ -558,7 +555,7 @@
                 <w:noProof/>
                 <w:webHidden/>
               </w:rPr>
-              <w:instrText xml:space="preserve"> PAGEREF _Toc384490944 \h </w:instrText>
+              <w:instrText xml:space="preserve"> PAGEREF _Toc385972250 \h </w:instrText>
             </w:r>
             <w:r>
               <w:rPr>
@@ -602,7 +599,7 @@
               <w:lang w:eastAsia="vi-VN"/>
             </w:rPr>
           </w:pPr>
-          <w:hyperlink w:anchor="_Toc384490945" w:history="1">
+          <w:hyperlink w:anchor="_Toc385972251" w:history="1">
             <w:r>
               <w:rPr>
                 <w:rStyle w:val="Hyperlink"/>
@@ -644,7 +641,7 @@
                 <w:noProof/>
                 <w:webHidden/>
               </w:rPr>
-              <w:instrText xml:space="preserve"> PAGEREF _Toc384490945 \h </w:instrText>
+              <w:instrText xml:space="preserve"> PAGEREF _Toc385972251 \h </w:instrText>
             </w:r>
             <w:r>
               <w:rPr>
@@ -688,7 +685,7 @@
               <w:lang w:eastAsia="vi-VN"/>
             </w:rPr>
           </w:pPr>
-          <w:hyperlink w:anchor="_Toc384490946" w:history="1">
+          <w:hyperlink w:anchor="_Toc385972252" w:history="1">
             <w:r>
               <w:rPr>
                 <w:rStyle w:val="Hyperlink"/>
@@ -730,7 +727,7 @@
                 <w:noProof/>
                 <w:webHidden/>
               </w:rPr>
-              <w:instrText xml:space="preserve"> PAGEREF _Toc384490946 \h </w:instrText>
+              <w:instrText xml:space="preserve"> PAGEREF _Toc385972252 \h </w:instrText>
             </w:r>
             <w:r>
               <w:rPr>
@@ -774,7 +771,7 @@
               <w:lang w:eastAsia="vi-VN"/>
             </w:rPr>
           </w:pPr>
-          <w:hyperlink w:anchor="_Toc384490947" w:history="1">
+          <w:hyperlink w:anchor="_Toc385972253" w:history="1">
             <w:r>
               <w:rPr>
                 <w:rStyle w:val="Hyperlink"/>
@@ -816,7 +813,7 @@
                 <w:noProof/>
                 <w:webHidden/>
               </w:rPr>
-              <w:instrText xml:space="preserve"> PAGEREF _Toc384490947 \h </w:instrText>
+              <w:instrText xml:space="preserve"> PAGEREF _Toc385972253 \h </w:instrText>
             </w:r>
             <w:r>
               <w:rPr>
@@ -860,7 +857,7 @@
               <w:lang w:eastAsia="vi-VN"/>
             </w:rPr>
           </w:pPr>
-          <w:hyperlink w:anchor="_Toc384490948" w:history="1">
+          <w:hyperlink w:anchor="_Toc385972254" w:history="1">
             <w:r>
               <w:rPr>
                 <w:rStyle w:val="Hyperlink"/>
@@ -902,7 +899,7 @@
                 <w:noProof/>
                 <w:webHidden/>
               </w:rPr>
-              <w:instrText xml:space="preserve"> PAGEREF _Toc384490948 \h </w:instrText>
+              <w:instrText xml:space="preserve"> PAGEREF _Toc385972254 \h </w:instrText>
             </w:r>
             <w:r>
               <w:rPr>
@@ -946,7 +943,7 @@
               <w:lang w:eastAsia="vi-VN"/>
             </w:rPr>
           </w:pPr>
-          <w:hyperlink w:anchor="_Toc384490949" w:history="1">
+          <w:hyperlink w:anchor="_Toc385972255" w:history="1">
             <w:r>
               <w:rPr>
                 <w:rStyle w:val="Hyperlink"/>
@@ -988,7 +985,7 @@
                 <w:noProof/>
                 <w:webHidden/>
               </w:rPr>
-              <w:instrText xml:space="preserve"> PAGEREF _Toc384490949 \h </w:instrText>
+              <w:instrText xml:space="preserve"> PAGEREF _Toc385972255 \h </w:instrText>
             </w:r>
             <w:r>
               <w:rPr>
@@ -1032,7 +1029,7 @@
               <w:lang w:eastAsia="vi-VN"/>
             </w:rPr>
           </w:pPr>
-          <w:hyperlink w:anchor="_Toc384490950" w:history="1">
+          <w:hyperlink w:anchor="_Toc385972256" w:history="1">
             <w:r>
               <w:rPr>
                 <w:rStyle w:val="Hyperlink"/>
@@ -1074,7 +1071,7 @@
                 <w:noProof/>
                 <w:webHidden/>
               </w:rPr>
-              <w:instrText xml:space="preserve"> PAGEREF _Toc384490950 \h </w:instrText>
+              <w:instrText xml:space="preserve"> PAGEREF _Toc385972256 \h </w:instrText>
             </w:r>
             <w:r>
               <w:rPr>
@@ -1118,7 +1115,7 @@
               <w:lang w:eastAsia="vi-VN"/>
             </w:rPr>
           </w:pPr>
-          <w:hyperlink w:anchor="_Toc384490951" w:history="1">
+          <w:hyperlink w:anchor="_Toc385972257" w:history="1">
             <w:r>
               <w:rPr>
                 <w:rStyle w:val="Hyperlink"/>
@@ -1160,7 +1157,7 @@
                 <w:noProof/>
                 <w:webHidden/>
               </w:rPr>
-              <w:instrText xml:space="preserve"> PAGEREF _Toc384490951 \h </w:instrText>
+              <w:instrText xml:space="preserve"> PAGEREF _Toc385972257 \h </w:instrText>
             </w:r>
             <w:r>
               <w:rPr>
@@ -1204,7 +1201,7 @@
               <w:lang w:eastAsia="vi-VN"/>
             </w:rPr>
           </w:pPr>
-          <w:hyperlink w:anchor="_Toc384490952" w:history="1">
+          <w:hyperlink w:anchor="_Toc385972258" w:history="1">
             <w:r>
               <w:rPr>
                 <w:rStyle w:val="Hyperlink"/>
@@ -1246,7 +1243,7 @@
                 <w:noProof/>
                 <w:webHidden/>
               </w:rPr>
-              <w:instrText xml:space="preserve"> PAGEREF _Toc384490952 \h </w:instrText>
+              <w:instrText xml:space="preserve"> PAGEREF _Toc385972258 \h </w:instrText>
             </w:r>
             <w:r>
               <w:rPr>
@@ -1290,7 +1287,7 @@
               <w:lang w:eastAsia="vi-VN"/>
             </w:rPr>
           </w:pPr>
-          <w:hyperlink w:anchor="_Toc384490953" w:history="1">
+          <w:hyperlink w:anchor="_Toc385972259" w:history="1">
             <w:r>
               <w:rPr>
                 <w:rStyle w:val="Hyperlink"/>
@@ -1332,7 +1329,7 @@
                 <w:noProof/>
                 <w:webHidden/>
               </w:rPr>
-              <w:instrText xml:space="preserve"> PAGEREF _Toc384490953 \h </w:instrText>
+              <w:instrText xml:space="preserve"> PAGEREF _Toc385972259 \h </w:instrText>
             </w:r>
             <w:r>
               <w:rPr>
@@ -1376,7 +1373,7 @@
               <w:lang w:eastAsia="vi-VN"/>
             </w:rPr>
           </w:pPr>
-          <w:hyperlink w:anchor="_Toc384490954" w:history="1">
+          <w:hyperlink w:anchor="_Toc385972260" w:history="1">
             <w:r>
               <w:rPr>
                 <w:rStyle w:val="Hyperlink"/>
@@ -1418,7 +1415,7 @@
                 <w:noProof/>
                 <w:webHidden/>
               </w:rPr>
-              <w:instrText xml:space="preserve"> PAGEREF _Toc384490954 \h </w:instrText>
+              <w:instrText xml:space="preserve"> PAGEREF _Toc385972260 \h </w:instrText>
             </w:r>
             <w:r>
               <w:rPr>
@@ -1439,6 +1436,94 @@
                 <w:webHidden/>
               </w:rPr>
               <w:t>4</w:t>
+            </w:r>
+            <w:r>
+              <w:rPr>
+                <w:noProof/>
+                <w:webHidden/>
+              </w:rPr>
+              <w:fldChar w:fldCharType="end"/>
+            </w:r>
+          </w:hyperlink>
+          <w:bookmarkStart w:id="0" w:name="_GoBack"/>
+          <w:bookmarkEnd w:id="0"/>
+        </w:p>
+        <w:p>
+          <w:pPr>
+            <w:pStyle w:val="TOC1"/>
+            <w:tabs>
+              <w:tab w:val="left" w:pos="660"/>
+              <w:tab w:val="right" w:leader="dot" w:pos="9016"/>
+            </w:tabs>
+            <w:rPr>
+              <w:rFonts w:eastAsiaTheme="minorEastAsia"/>
+              <w:noProof/>
+              <w:lang w:eastAsia="vi-VN"/>
+            </w:rPr>
+          </w:pPr>
+          <w:hyperlink w:anchor="_Toc385972261" w:history="1">
+            <w:r>
+              <w:rPr>
+                <w:rStyle w:val="Hyperlink"/>
+                <w:noProof/>
+              </w:rPr>
+              <w:t>IV.</w:t>
+            </w:r>
+            <w:r>
+              <w:rPr>
+                <w:rFonts w:eastAsiaTheme="minorEastAsia"/>
+                <w:noProof/>
+                <w:lang w:eastAsia="vi-VN"/>
+              </w:rPr>
+              <w:tab/>
+            </w:r>
+            <w:r>
+              <w:rPr>
+                <w:rStyle w:val="Hyperlink"/>
+                <w:noProof/>
+              </w:rPr>
+              <w:t>Chú ý</w:t>
+            </w:r>
+            <w:r>
+              <w:rPr>
+                <w:noProof/>
+                <w:webHidden/>
+              </w:rPr>
+              <w:tab/>
+            </w:r>
+            <w:r>
+              <w:rPr>
+                <w:noProof/>
+                <w:webHidden/>
+              </w:rPr>
+              <w:fldChar w:fldCharType="begin"/>
+            </w:r>
+            <w:r>
+              <w:rPr>
+                <w:noProof/>
+                <w:webHidden/>
+              </w:rPr>
+              <w:instrText xml:space="preserve"> PAGEREF _Toc385972261 \h </w:instrText>
+            </w:r>
+            <w:r>
+              <w:rPr>
+                <w:noProof/>
+                <w:webHidden/>
+              </w:rPr>
+            </w:r>
+            <w:r>
+              <w:rPr>
+                <w:noProof/>
+                <w:webHidden/>
+              </w:rPr>
+              <w:fldChar w:fldCharType="separate"/>
+            </w:r>
+            <w:r>
+              <w:rPr>
+                <w:noProof/>
+                <w:webHidden/>
+              </w:rPr>
+              <w:t>5</w:t>
             </w:r>
             <w:r>
               <w:rPr>
@@ -1473,12 +1558,12 @@
           <w:lang w:val="vi-VN"/>
         </w:rPr>
       </w:pPr>
-      <w:bookmarkStart w:id="0" w:name="_Toc384490941"/>
+      <w:bookmarkStart w:id="1" w:name="_Toc385972247"/>
       <w:r>
         <w:lastRenderedPageBreak/>
         <w:t>Quy trình nhập liệu</w:t>
       </w:r>
-      <w:bookmarkEnd w:id="0"/>
+      <w:bookmarkEnd w:id="1"/>
     </w:p>
     <w:p>
       <w:pPr>
@@ -1562,8 +1647,13 @@
         <w:t xml:space="preserve"> tin học sinh và quản lí </w:t>
       </w:r>
       <w:r>
-        <w:t>nguồn thu</w:t>
-      </w:r>
+        <w:t xml:space="preserve">nguồn </w:t>
+      </w:r>
+      <w:proofErr w:type="gramStart"/>
+      <w:r>
+        <w:t>thu</w:t>
+      </w:r>
+      <w:proofErr w:type="gramEnd"/>
       <w:r>
         <w:t xml:space="preserve">. </w:t>
       </w:r>
@@ -1573,7 +1663,15 @@
         <w:pStyle w:val="Content"/>
       </w:pPr>
       <w:r>
-        <w:t>Mục tiêu cuối cùng của quản lý chi tiêu là xuất ra file excel những thông tin về nguồn thu mỗi tháng, danh sách học sinh ăn s</w:t>
+        <w:t xml:space="preserve">Mục tiêu cuối cùng của quản lý chi tiêu là xuất ra file excel những thông tin về nguồn </w:t>
+      </w:r>
+      <w:proofErr w:type="gramStart"/>
+      <w:r>
+        <w:t>thu</w:t>
+      </w:r>
+      <w:proofErr w:type="gramEnd"/>
+      <w:r>
+        <w:t xml:space="preserve"> mỗi tháng, danh sách học sinh ăn s</w:t>
       </w:r>
       <w:r>
         <w:t>á</w:t>
@@ -1589,11 +1687,11 @@
           <w:lang w:val="vi-VN"/>
         </w:rPr>
       </w:pPr>
-      <w:bookmarkStart w:id="1" w:name="_Toc384490942"/>
+      <w:bookmarkStart w:id="2" w:name="_Toc385972248"/>
       <w:r>
         <w:t>Quản lý thông tin học sinh</w:t>
       </w:r>
-      <w:bookmarkEnd w:id="1"/>
+      <w:bookmarkEnd w:id="2"/>
     </w:p>
     <w:p>
       <w:pPr>
@@ -1602,11 +1700,11 @@
           <w:lang w:val="vi-VN"/>
         </w:rPr>
       </w:pPr>
-      <w:bookmarkStart w:id="2" w:name="_Toc384490943"/>
+      <w:bookmarkStart w:id="3" w:name="_Toc385972249"/>
       <w:r>
         <w:t>Niên khóa</w:t>
       </w:r>
-      <w:bookmarkEnd w:id="2"/>
+      <w:bookmarkEnd w:id="3"/>
     </w:p>
     <w:p>
       <w:pPr>
@@ -1652,11 +1750,11 @@
           <w:lang w:val="vi-VN"/>
         </w:rPr>
       </w:pPr>
-      <w:bookmarkStart w:id="3" w:name="_Toc384490944"/>
+      <w:bookmarkStart w:id="4" w:name="_Toc385972250"/>
       <w:r>
         <w:t>Lớp</w:t>
       </w:r>
-      <w:bookmarkEnd w:id="3"/>
+      <w:bookmarkEnd w:id="4"/>
     </w:p>
     <w:p>
       <w:pPr>
@@ -1865,21 +1963,21 @@
       <w:pPr>
         <w:pStyle w:val="H2"/>
       </w:pPr>
-      <w:bookmarkStart w:id="4" w:name="_Toc384490945"/>
+      <w:bookmarkStart w:id="5" w:name="_Toc385972251"/>
       <w:r>
         <w:t>Học sinh</w:t>
       </w:r>
-      <w:bookmarkEnd w:id="4"/>
+      <w:bookmarkEnd w:id="5"/>
     </w:p>
     <w:p>
       <w:pPr>
         <w:pStyle w:val="H2"/>
       </w:pPr>
-      <w:bookmarkStart w:id="5" w:name="_Toc384490946"/>
+      <w:bookmarkStart w:id="6" w:name="_Toc385972252"/>
       <w:r>
         <w:t>Phụ huynh</w:t>
       </w:r>
-      <w:bookmarkEnd w:id="5"/>
+      <w:bookmarkEnd w:id="6"/>
     </w:p>
     <w:p>
       <w:pPr>
@@ -1888,11 +1986,11 @@
           <w:lang w:val="vi-VN"/>
         </w:rPr>
       </w:pPr>
-      <w:bookmarkStart w:id="6" w:name="_Toc384490947"/>
+      <w:bookmarkStart w:id="7" w:name="_Toc385972253"/>
       <w:r>
         <w:t>Quản lý nguồn thu</w:t>
       </w:r>
-      <w:bookmarkEnd w:id="6"/>
+      <w:bookmarkEnd w:id="7"/>
     </w:p>
     <w:p>
       <w:pPr>
@@ -1902,11 +2000,11 @@
           <w:numId w:val="10"/>
         </w:numPr>
       </w:pPr>
-      <w:bookmarkStart w:id="7" w:name="_Toc384490948"/>
+      <w:bookmarkStart w:id="8" w:name="_Toc385972254"/>
       <w:r>
         <w:t>Tháng</w:t>
       </w:r>
-      <w:bookmarkEnd w:id="7"/>
+      <w:bookmarkEnd w:id="8"/>
     </w:p>
     <w:p>
       <w:pPr>
@@ -1921,21 +2019,26 @@
       <w:pPr>
         <w:pStyle w:val="H2"/>
       </w:pPr>
-      <w:bookmarkStart w:id="8" w:name="_Toc384490949"/>
+      <w:bookmarkStart w:id="9" w:name="_Toc385972255"/>
       <w:r>
         <w:t>Chính sách phí</w:t>
       </w:r>
-      <w:bookmarkEnd w:id="8"/>
+      <w:bookmarkEnd w:id="9"/>
     </w:p>
     <w:p>
       <w:pPr>
         <w:pStyle w:val="Content"/>
       </w:pPr>
+      <w:proofErr w:type="gramStart"/>
       <w:r>
         <w:t>Chính sách phí quy định những mức phí các học sinh của một lớp phải đóng trong một tháng nhất đị</w:t>
       </w:r>
       <w:r>
-        <w:t xml:space="preserve">nh. </w:t>
+        <w:t>nh.</w:t>
+      </w:r>
+      <w:proofErr w:type="gramEnd"/>
+      <w:r>
+        <w:t xml:space="preserve"> </w:t>
       </w:r>
     </w:p>
     <w:p>
@@ -1954,18 +2057,34 @@
         <w:t>Tuy nhiên, ở biểu mẫu</w:t>
       </w:r>
       <w:r>
-        <w:t xml:space="preserve"> chính sách phí chỉ có ô nhập liệu cho phí liên quan đến bữa ăn và số buổi học tối đa của lớp trong tháng. Các mức phí khác được quy định ở biểu mẫu “Tiền phí theo lớp”.</w:t>
+        <w:t xml:space="preserve"> chính sách phí chỉ có ô nhập liệu cho phí liên quan đến bữa </w:t>
+      </w:r>
+      <w:proofErr w:type="gramStart"/>
+      <w:r>
+        <w:t>ăn</w:t>
+      </w:r>
+      <w:proofErr w:type="gramEnd"/>
+      <w:r>
+        <w:t xml:space="preserve"> và số buổi học tối đa của lớp trong tháng. Các mức phí khác được quy định ở biểu mẫu “Tiền phí </w:t>
+      </w:r>
+      <w:proofErr w:type="gramStart"/>
+      <w:r>
+        <w:t>theo</w:t>
+      </w:r>
+      <w:proofErr w:type="gramEnd"/>
+      <w:r>
+        <w:t xml:space="preserve"> lớp”.</w:t>
       </w:r>
     </w:p>
     <w:p>
       <w:pPr>
         <w:pStyle w:val="H2"/>
       </w:pPr>
-      <w:bookmarkStart w:id="9" w:name="_Toc384490950"/>
+      <w:bookmarkStart w:id="10" w:name="_Toc385972256"/>
       <w:r>
         <w:t>Nhóm phí</w:t>
       </w:r>
-      <w:bookmarkEnd w:id="9"/>
+      <w:bookmarkEnd w:id="10"/>
     </w:p>
     <w:p>
       <w:pPr>
@@ -1990,11 +2109,11 @@
       <w:pPr>
         <w:pStyle w:val="H2"/>
       </w:pPr>
-      <w:bookmarkStart w:id="10" w:name="_Toc384490951"/>
+      <w:bookmarkStart w:id="11" w:name="_Toc385972257"/>
       <w:r>
         <w:t>Phí</w:t>
       </w:r>
-      <w:bookmarkEnd w:id="10"/>
+      <w:bookmarkEnd w:id="11"/>
     </w:p>
     <w:p>
       <w:pPr>
@@ -2039,7 +2158,15 @@
         <w:t>Tất cả các học sinh trong một lớp học sẽ được áp dụng phí này (mặc định</w:t>
       </w:r>
       <w:r>
-        <w:t xml:space="preserve"> và được xác định mức phí mặc định ở “Tiền phí theo lớp”</w:t>
+        <w:t xml:space="preserve"> và được xác định mức phí mặc định ở “Tiền phí </w:t>
+      </w:r>
+      <w:proofErr w:type="gramStart"/>
+      <w:r>
+        <w:t>theo</w:t>
+      </w:r>
+      <w:proofErr w:type="gramEnd"/>
+      <w:r>
+        <w:t xml:space="preserve"> lớp”</w:t>
       </w:r>
       <w:r>
         <w:t>) và chỉ học sinh nào có mức phí khác biệt mới cần bổ sung bản ghi ở “Phí điều chỉnh cho học sinh”</w:t>
@@ -2069,7 +2196,15 @@
         <w:pStyle w:val="Content"/>
       </w:pPr>
       <w:r>
-        <w:t>Mặc định khi tạo “Tiền phí theo lớp” đối với phí thuộc loại này nghĩa là đây là mức phí sẽ được áp dụng chỉ khi học sinh có nghĩa vụ đóng phí này (chỉ khi học sinh đăng ký ở “Phí điều chỉnh cho học sinh”)</w:t>
+        <w:t xml:space="preserve">Mặc định khi tạo “Tiền phí </w:t>
+      </w:r>
+      <w:proofErr w:type="gramStart"/>
+      <w:r>
+        <w:t>theo</w:t>
+      </w:r>
+      <w:proofErr w:type="gramEnd"/>
+      <w:r>
+        <w:t xml:space="preserve"> lớp” đối với phí thuộc loại này nghĩa là đây là mức phí sẽ được áp dụng chỉ khi học sinh có nghĩa vụ đóng phí này (chỉ khi học sinh đăng ký ở “Phí điều chỉnh cho học sinh”)</w:t>
       </w:r>
     </w:p>
     <w:p>
@@ -2084,20 +2219,22 @@
       <w:pPr>
         <w:pStyle w:val="H2"/>
       </w:pPr>
-      <w:bookmarkStart w:id="11" w:name="_Toc384490952"/>
+      <w:bookmarkStart w:id="12" w:name="_Toc385972258"/>
       <w:r>
         <w:t>Tiền phí theo lớp</w:t>
       </w:r>
-      <w:bookmarkEnd w:id="11"/>
+      <w:bookmarkEnd w:id="12"/>
     </w:p>
     <w:p>
       <w:pPr>
         <w:pStyle w:val="Content"/>
         <w:ind w:left="502"/>
       </w:pPr>
+      <w:proofErr w:type="gramStart"/>
       <w:r>
         <w:t>Là quy định số tiền cần đóng đối với một lớp nhất định với một môn học nhất định.</w:t>
       </w:r>
+      <w:proofErr w:type="gramEnd"/>
     </w:p>
     <w:p>
       <w:pPr>
@@ -2135,7 +2272,15 @@
         <w:t>đến loại phí vì tất cả các loại phí đều cần thực hiện việc khai báo mức quy định số tiề</w:t>
       </w:r>
       <w:r>
-        <w:t>n tại biểu mẫu “Tiền phí theo lớp”</w:t>
+        <w:t xml:space="preserve">n tại biểu mẫu “Tiền phí </w:t>
+      </w:r>
+      <w:proofErr w:type="gramStart"/>
+      <w:r>
+        <w:t>theo</w:t>
+      </w:r>
+      <w:proofErr w:type="gramEnd"/>
+      <w:r>
+        <w:t xml:space="preserve"> lớp”</w:t>
       </w:r>
       <w:r>
         <w:t xml:space="preserve">. </w:t>
@@ -2145,21 +2290,29 @@
       <w:pPr>
         <w:pStyle w:val="H2"/>
       </w:pPr>
-      <w:bookmarkStart w:id="12" w:name="_Toc384490953"/>
+      <w:bookmarkStart w:id="13" w:name="_Toc385972259"/>
       <w:r>
         <w:t>Phiếu t</w:t>
       </w:r>
       <w:r>
         <w:t>hu tiền</w:t>
       </w:r>
-      <w:bookmarkEnd w:id="12"/>
+      <w:bookmarkEnd w:id="13"/>
     </w:p>
     <w:p>
       <w:pPr>
         <w:pStyle w:val="Content"/>
       </w:pPr>
       <w:r>
-        <w:t>Phiếu thu tiền ứng với mỗi học sinh trong một lớp và tháng nhất định</w:t>
+        <w:t xml:space="preserve">Phiếu </w:t>
+      </w:r>
+      <w:proofErr w:type="gramStart"/>
+      <w:r>
+        <w:t>thu</w:t>
+      </w:r>
+      <w:proofErr w:type="gramEnd"/>
+      <w:r>
+        <w:t xml:space="preserve"> tiền ứng với mỗi học sinh trong một lớp và tháng nhất định</w:t>
       </w:r>
       <w:r>
         <w:t xml:space="preserve"> (</w:t>
@@ -2174,7 +2327,31 @@
         <w:t>.</w:t>
       </w:r>
       <w:r>
-        <w:t xml:space="preserve"> Biểu mẫu phiếu thu tiền chỉ yêu cầu xác định việc học sinh có ăn sáng hay không và số buổi nghỉ trong tháng. Từ đó, tổng tiền ăn thường và tổng tiền ăn sáng sẽ được tự động tính toán. Nếu có thay đổi, tổng tiền cho phiếu thu cũng sẽ được cập nhật theo.</w:t>
+        <w:t xml:space="preserve"> Biểu mẫu phiếu </w:t>
+      </w:r>
+      <w:proofErr w:type="gramStart"/>
+      <w:r>
+        <w:t>thu</w:t>
+      </w:r>
+      <w:proofErr w:type="gramEnd"/>
+      <w:r>
+        <w:t xml:space="preserve"> tiền chỉ yêu cầu xác định việc học sinh có ăn sáng hay không và số buổi nghỉ trong tháng. Từ đó, tổng tiền </w:t>
+      </w:r>
+      <w:proofErr w:type="gramStart"/>
+      <w:r>
+        <w:t>ăn</w:t>
+      </w:r>
+      <w:proofErr w:type="gramEnd"/>
+      <w:r>
+        <w:t xml:space="preserve"> thường và tổng tiền ăn sáng sẽ được tự động tính toán. Nếu có thay đổi, tổng tiền cho phiếu </w:t>
+      </w:r>
+      <w:proofErr w:type="gramStart"/>
+      <w:r>
+        <w:t>thu</w:t>
+      </w:r>
+      <w:proofErr w:type="gramEnd"/>
+      <w:r>
+        <w:t xml:space="preserve"> cũng sẽ được cập nhật theo.</w:t>
       </w:r>
     </w:p>
     <w:p>
@@ -2189,19 +2366,21 @@
       <w:pPr>
         <w:pStyle w:val="Content"/>
       </w:pPr>
+      <w:proofErr w:type="gramStart"/>
       <w:r>
         <w:t>Các tinh chỉnh cho các mức phí mà học sinh phải đóng (nếu cần thiết) được quy định ở biểu mẫu “Phí điều chỉnh cho học sinh”.</w:t>
       </w:r>
+      <w:proofErr w:type="gramEnd"/>
     </w:p>
     <w:p>
       <w:pPr>
         <w:pStyle w:val="H2"/>
       </w:pPr>
-      <w:bookmarkStart w:id="13" w:name="_Toc384490954"/>
+      <w:bookmarkStart w:id="14" w:name="_Toc385972260"/>
       <w:r>
         <w:t>Phí điều chỉnh cho học sinh</w:t>
       </w:r>
-      <w:bookmarkEnd w:id="13"/>
+      <w:bookmarkEnd w:id="14"/>
     </w:p>
     <w:p>
       <w:pPr>
@@ -2245,13 +2424,29 @@
         <w:t>điều hòa</w:t>
       </w:r>
       <w:r>
-        <w:t xml:space="preserve"> – thuộc loại “All except selected”, “mức phí theo lớp” cho </w:t>
+        <w:t xml:space="preserve"> – thuộc loại “All except selected”, “mức phí </w:t>
+      </w:r>
+      <w:proofErr w:type="gramStart"/>
+      <w:r>
+        <w:t>theo</w:t>
+      </w:r>
+      <w:proofErr w:type="gramEnd"/>
+      <w:r>
+        <w:t xml:space="preserve"> lớp” cho </w:t>
       </w:r>
       <w:r>
         <w:t>phí điều hòa</w:t>
       </w:r>
       <w:r>
-        <w:t xml:space="preserve"> là 50000. Học sinh A được miễn giảm phí xuống còn 20000.</w:t>
+        <w:t xml:space="preserve"> là 50000. Học sinh </w:t>
+      </w:r>
+      <w:proofErr w:type="gramStart"/>
+      <w:r>
+        <w:t>A</w:t>
+      </w:r>
+      <w:proofErr w:type="gramEnd"/>
+      <w:r>
+        <w:t xml:space="preserve"> được miễn giảm phí xuống còn 20000.</w:t>
       </w:r>
     </w:p>
     <w:p>
@@ -2313,7 +2508,15 @@
         <w:ind w:left="862"/>
       </w:pPr>
       <w:r>
-        <w:t>Ví dụ: Lớp D2, chính sách phí Z, đối với “phí” cho môn Toán – thuộc loại “Selected Only”, “mức phí theo lớp” cho môn Toán là 50000. Học sinh A</w:t>
+        <w:t xml:space="preserve">Ví dụ: Lớp D2, chính sách phí Z, đối với “phí” cho môn Toán – thuộc loại “Selected Only”, “mức phí </w:t>
+      </w:r>
+      <w:proofErr w:type="gramStart"/>
+      <w:r>
+        <w:t>theo</w:t>
+      </w:r>
+      <w:proofErr w:type="gramEnd"/>
+      <w:r>
+        <w:t xml:space="preserve"> lớp” cho môn Toán là 50000. Học sinh A</w:t>
       </w:r>
       <w:r>
         <w:t>, B, C</w:t>
@@ -2370,16 +2573,26 @@
         <w:shd w:val="clear" w:color="auto" w:fill="FFFFFF" w:themeFill="background1"/>
       </w:pPr>
       <w:r>
-        <w:t>Cần tạo 1 bản ghi “Phí điều chỉnh cho học sinh” cho học sinh D tương ứng phiếu thu tiền P4, và ghi mức phí 20000.</w:t>
+        <w:t xml:space="preserve">Cần tạo 1 bản ghi “Phí điều chỉnh cho học sinh” cho học sinh D tương ứng phiếu </w:t>
+      </w:r>
+      <w:proofErr w:type="gramStart"/>
+      <w:r>
+        <w:t>thu</w:t>
+      </w:r>
+      <w:proofErr w:type="gramEnd"/>
+      <w:r>
+        <w:t xml:space="preserve"> tiền P4, và ghi mức phí 20000.</w:t>
       </w:r>
     </w:p>
     <w:p>
       <w:pPr>
         <w:pStyle w:val="H1"/>
       </w:pPr>
+      <w:bookmarkStart w:id="15" w:name="_Toc385972261"/>
       <w:r>
         <w:t>Chú ý</w:t>
       </w:r>
+      <w:bookmarkEnd w:id="15"/>
     </w:p>
     <w:p>
       <w:pPr>
@@ -2398,8 +2611,6 @@
       <w:r>
         <w:t xml:space="preserve">hiển thị trên excel là </w:t>
       </w:r>
-      <w:bookmarkStart w:id="14" w:name="_GoBack"/>
-      <w:bookmarkEnd w:id="14"/>
       <w:r>
         <w:t>5.5</w:t>
       </w:r>
@@ -2410,9 +2621,217 @@
         <w:t>.</w:t>
       </w:r>
     </w:p>
+    <w:p>
+      <w:pPr>
+        <w:pStyle w:val="Content"/>
+        <w:numPr>
+          <w:ilvl w:val="0"/>
+          <w:numId w:val="9"/>
+        </w:numPr>
+      </w:pPr>
+      <w:r>
+        <w:t>Thông báo lỗi</w:t>
+      </w:r>
+    </w:p>
+    <w:p>
+      <w:pPr>
+        <w:pStyle w:val="Content"/>
+      </w:pPr>
+      <w:r>
+        <w:t xml:space="preserve">Có 2 loại: </w:t>
+      </w:r>
+    </w:p>
+    <w:p>
+      <w:pPr>
+        <w:pStyle w:val="Content"/>
+        <w:numPr>
+          <w:ilvl w:val="0"/>
+          <w:numId w:val="6"/>
+        </w:numPr>
+      </w:pPr>
+      <w:r>
+        <w:t>Do nhà phát triển (developer) – mã 000</w:t>
+      </w:r>
+    </w:p>
+    <w:p>
+      <w:pPr>
+        <w:pStyle w:val="Content"/>
+        <w:ind w:left="786"/>
+      </w:pPr>
+      <w:r>
+        <w:t>Khi gặp lỗi với mã 000, hãy lập tức chụp ảnh màn hình và báo ngay lại với nhà phát triển</w:t>
+      </w:r>
+    </w:p>
+    <w:p>
+      <w:pPr>
+        <w:pStyle w:val="Content"/>
+        <w:ind w:left="426"/>
+      </w:pPr>
+      <w:r>
+        <w:rPr>
+          <w:noProof/>
+          <w:lang w:eastAsia="vi-VN"/>
+        </w:rPr>
+        <w:drawing>
+          <wp:inline distT="0" distB="0" distL="0" distR="0" wp14:anchorId="54F193EE" wp14:editId="52C50167">
+            <wp:extent cx="5731510" cy="2875915"/>
+            <wp:effectExtent l="171450" t="171450" r="383540" b="362585"/>
+            <wp:docPr id="2" name="Picture 2"/>
+            <wp:cNvGraphicFramePr>
+              <a:graphicFrameLocks xmlns:a="http://schemas.openxmlformats.org/drawingml/2006/main" noChangeAspect="1"/>
+            </wp:cNvGraphicFramePr>
+            <a:graphic xmlns:a="http://schemas.openxmlformats.org/drawingml/2006/main">
+              <a:graphicData uri="http://schemas.openxmlformats.org/drawingml/2006/picture">
+                <pic:pic xmlns:pic="http://schemas.openxmlformats.org/drawingml/2006/picture">
+                  <pic:nvPicPr>
+                    <pic:cNvPr id="0" name=""/>
+                    <pic:cNvPicPr/>
+                  </pic:nvPicPr>
+                  <pic:blipFill>
+                    <a:blip r:embed="rId11"/>
+                    <a:stretch>
+                      <a:fillRect/>
+                    </a:stretch>
+                  </pic:blipFill>
+                  <pic:spPr>
+                    <a:xfrm>
+                      <a:off x="0" y="0"/>
+                      <a:ext cx="5731510" cy="2875915"/>
+                    </a:xfrm>
+                    <a:prstGeom prst="rect">
+                      <a:avLst/>
+                    </a:prstGeom>
+                    <a:ln>
+                      <a:noFill/>
+                    </a:ln>
+                    <a:effectLst>
+                      <a:outerShdw blurRad="292100" dist="139700" dir="2700000" algn="tl" rotWithShape="0">
+                        <a:srgbClr val="333333">
+                          <a:alpha val="65000"/>
+                        </a:srgbClr>
+                      </a:outerShdw>
+                    </a:effectLst>
+                  </pic:spPr>
+                </pic:pic>
+              </a:graphicData>
+            </a:graphic>
+          </wp:inline>
+        </w:drawing>
+      </w:r>
+    </w:p>
+    <w:p>
+      <w:pPr>
+        <w:pStyle w:val="Content"/>
+        <w:numPr>
+          <w:ilvl w:val="0"/>
+          <w:numId w:val="6"/>
+        </w:numPr>
+      </w:pPr>
+      <w:r>
+        <w:t>Do người dùng – mã 999</w:t>
+      </w:r>
+    </w:p>
+    <w:p>
+      <w:pPr>
+        <w:pStyle w:val="Content"/>
+        <w:ind w:left="786"/>
+      </w:pPr>
+      <w:r>
+        <w:lastRenderedPageBreak/>
+        <w:t>Khi gặp lỗi với mã 999, hãy đọc kĩ nộ</w:t>
+      </w:r>
+      <w:r>
+        <w:t>i dung thông báo và</w:t>
+      </w:r>
+      <w:r>
+        <w:t xml:space="preserve"> </w:t>
+      </w:r>
+      <w:proofErr w:type="gramStart"/>
+      <w:r>
+        <w:t>theo</w:t>
+      </w:r>
+      <w:proofErr w:type="gramEnd"/>
+      <w:r>
+        <w:t xml:space="preserve"> đó</w:t>
+      </w:r>
+      <w:r>
+        <w:t xml:space="preserve"> đưa ra</w:t>
+      </w:r>
+      <w:r>
+        <w:t xml:space="preserve"> hướng xử lí phù hợ</w:t>
+      </w:r>
+      <w:r>
+        <w:t>p</w:t>
+      </w:r>
+      <w:r>
+        <w:t xml:space="preserve">. Nguyên nhân </w:t>
+      </w:r>
+      <w:r>
+        <w:t>phần lớn là</w:t>
+      </w:r>
+      <w:r>
+        <w:t xml:space="preserve"> do người dùng chưa thỏa mãn một số điều kiện tiên quyết trước khi thực thi hành động này.</w:t>
+      </w:r>
+    </w:p>
+    <w:p>
+      <w:pPr>
+        <w:pStyle w:val="Content"/>
+      </w:pPr>
+      <w:r>
+        <w:rPr>
+          <w:noProof/>
+          <w:lang w:eastAsia="vi-VN"/>
+        </w:rPr>
+        <w:drawing>
+          <wp:inline distT="0" distB="0" distL="0" distR="0" wp14:anchorId="19E00454" wp14:editId="4C775C4D">
+            <wp:extent cx="5731510" cy="2456099"/>
+            <wp:effectExtent l="171450" t="171450" r="383540" b="363855"/>
+            <wp:docPr id="3" name="Picture 3"/>
+            <wp:cNvGraphicFramePr>
+              <a:graphicFrameLocks xmlns:a="http://schemas.openxmlformats.org/drawingml/2006/main" noChangeAspect="1"/>
+            </wp:cNvGraphicFramePr>
+            <a:graphic xmlns:a="http://schemas.openxmlformats.org/drawingml/2006/main">
+              <a:graphicData uri="http://schemas.openxmlformats.org/drawingml/2006/picture">
+                <pic:pic xmlns:pic="http://schemas.openxmlformats.org/drawingml/2006/picture">
+                  <pic:nvPicPr>
+                    <pic:cNvPr id="0" name=""/>
+                    <pic:cNvPicPr/>
+                  </pic:nvPicPr>
+                  <pic:blipFill>
+                    <a:blip r:embed="rId12"/>
+                    <a:stretch>
+                      <a:fillRect/>
+                    </a:stretch>
+                  </pic:blipFill>
+                  <pic:spPr>
+                    <a:xfrm>
+                      <a:off x="0" y="0"/>
+                      <a:ext cx="5731510" cy="2456099"/>
+                    </a:xfrm>
+                    <a:prstGeom prst="rect">
+                      <a:avLst/>
+                    </a:prstGeom>
+                    <a:ln>
+                      <a:noFill/>
+                    </a:ln>
+                    <a:effectLst>
+                      <a:outerShdw blurRad="292100" dist="139700" dir="2700000" algn="tl" rotWithShape="0">
+                        <a:srgbClr val="333333">
+                          <a:alpha val="65000"/>
+                        </a:srgbClr>
+                      </a:outerShdw>
+                    </a:effectLst>
+                  </pic:spPr>
+                </pic:pic>
+              </a:graphicData>
+            </a:graphic>
+          </wp:inline>
+        </w:drawing>
+      </w:r>
+    </w:p>
     <w:sectPr>
-      <w:headerReference w:type="default" r:id="rId11"/>
-      <w:footerReference w:type="default" r:id="rId12"/>
+      <w:headerReference w:type="default" r:id="rId13"/>
+      <w:footerReference w:type="default" r:id="rId14"/>
       <w:pgSz w:w="11906" w:h="16838"/>
       <w:pgMar w:top="1440" w:right="1440" w:bottom="1440" w:left="1440" w:header="708" w:footer="708" w:gutter="0"/>
       <w:pgNumType w:start="0"/>
@@ -2635,7 +3054,7 @@
                               <w:sz w:val="28"/>
                               <w:szCs w:val="28"/>
                             </w:rPr>
-                            <w:t>5</w:t>
+                            <w:t>1</w:t>
                           </w:r>
                           <w:r>
                             <w:rPr>
@@ -2704,7 +3123,7 @@
                         <w:sz w:val="28"/>
                         <w:szCs w:val="28"/>
                       </w:rPr>
-                      <w:t>5</w:t>
+                      <w:t>1</w:t>
                     </w:r>
                     <w:r>
                       <w:rPr>
@@ -3186,7 +3605,7 @@
   <w:abstractNum w:abstractNumId="4">
     <w:nsid w:val="3E905053"/>
     <w:multiLevelType w:val="hybridMultilevel"/>
-    <w:tmpl w:val="8D8250A4"/>
+    <w:tmpl w:val="4F025D9C"/>
     <w:lvl w:ilvl="0" w:tplc="042A0009">
       <w:start w:val="1"/>
       <w:numFmt w:val="bullet"/>
@@ -4756,41 +5175,7 @@
 </file>
 
 <file path=word/glossary/document.xml><?xml version="1.0" encoding="utf-8"?>
-<w:glossaryDocument xmlns:wpc="http://schemas.microsoft.com/office/word/2010/wordprocessingCanvas" xmlns:mc="http://schemas.openxmlformats.org/markup-compatibility/2006" xmlns:o="urn:schemas-microsoft-com:office:office" xmlns:r="http://schemas.openxmlformats.org/officeDocument/2006/relationships" xmlns:m="http://schemas.openxmlformats.org/officeDocument/2006/math" xmlns:v="urn:schemas-microsoft-com:vml" xmlns:wp14="http://schemas.microsoft.com/office/word/2010/wordprocessingDrawing" xmlns:wp="http://schemas.openxmlformats.org/drawingml/2006/wordprocessingDrawing" xmlns:w10="urn:schemas-microsoft-com:office:word" xmlns:w="http://schemas.openxmlformats.org/wordprocessingml/2006/main" xmlns:w14="http://schemas.microsoft.com/office/word/2010/wordml" xmlns:wpg="http://schemas.microsoft.com/office/word/2010/wordprocessingGroup" xmlns:wpi="http://schemas.microsoft.com/office/word/2010/wordprocessingInk" xmlns:wne="http://schemas.microsoft.com/office/word/2006/wordml" xmlns:wps="http://schemas.microsoft.com/office/word/2010/wordprocessingShape" mc:Ignorable="w14 wp14">
-  <w:docParts>
-    <w:docPart>
-      <w:docPartPr>
-        <w:name w:val="395182D2E5B84B8A8BAF4838DA62CDDA"/>
-        <w:category>
-          <w:name w:val="General"/>
-          <w:gallery w:val="placeholder"/>
-        </w:category>
-        <w:types>
-          <w:type w:val="bbPlcHdr"/>
-        </w:types>
-        <w:behaviors>
-          <w:behavior w:val="content"/>
-        </w:behaviors>
-        <w:guid w:val="{115C65FE-0BCD-48F8-BC92-29490FB23C09}"/>
-      </w:docPartPr>
-      <w:docPartBody>
-        <w:p>
-          <w:pPr>
-            <w:pStyle w:val="395182D2E5B84B8A8BAF4838DA62CDDA"/>
-          </w:pPr>
-          <w:r>
-            <w:rPr>
-              <w:rFonts w:asciiTheme="majorHAnsi" w:eastAsiaTheme="majorEastAsia" w:hAnsiTheme="majorHAnsi" w:cstheme="majorBidi"/>
-              <w:sz w:val="72"/>
-              <w:szCs w:val="72"/>
-            </w:rPr>
-            <w:t>[Type the document title]</w:t>
-          </w:r>
-        </w:p>
-      </w:docPartBody>
-    </w:docPart>
-  </w:docParts>
-</w:glossaryDocument>
+<w:glossaryDocument xmlns:wpc="http://schemas.microsoft.com/office/word/2010/wordprocessingCanvas" xmlns:mc="http://schemas.openxmlformats.org/markup-compatibility/2006" xmlns:o="urn:schemas-microsoft-com:office:office" xmlns:r="http://schemas.openxmlformats.org/officeDocument/2006/relationships" xmlns:m="http://schemas.openxmlformats.org/officeDocument/2006/math" xmlns:v="urn:schemas-microsoft-com:vml" xmlns:wp14="http://schemas.microsoft.com/office/word/2010/wordprocessingDrawing" xmlns:wp="http://schemas.openxmlformats.org/drawingml/2006/wordprocessingDrawing" xmlns:w10="urn:schemas-microsoft-com:office:word" xmlns:w="http://schemas.openxmlformats.org/wordprocessingml/2006/main" xmlns:w14="http://schemas.microsoft.com/office/word/2010/wordml" xmlns:wpg="http://schemas.microsoft.com/office/word/2010/wordprocessingGroup" xmlns:wpi="http://schemas.microsoft.com/office/word/2010/wordprocessingInk" xmlns:wne="http://schemas.microsoft.com/office/word/2006/wordml" xmlns:wps="http://schemas.microsoft.com/office/word/2010/wordprocessingShape" mc:Ignorable="w14 wp14"/>
 </file>
 
 <file path=word/glossary/fontTable.xml><?xml version="1.0" encoding="utf-8"?>
@@ -4832,10 +5217,11 @@
   </w:font>
   <w:font w:name="Tahoma">
     <w:panose1 w:val="020B0604030504040204"/>
-    <w:charset w:val="A3"/>
+    <w:charset w:val="00"/>
     <w:family w:val="swiss"/>
+    <w:notTrueType/>
     <w:pitch w:val="variable"/>
-    <w:sig w:usb0="E1002EFF" w:usb1="C000605B" w:usb2="00000029" w:usb3="00000000" w:csb0="000101FF" w:csb1="00000000"/>
+    <w:sig w:usb0="00000003" w:usb1="00000000" w:usb2="00000000" w:usb3="00000000" w:csb0="00000001" w:csb1="00000000"/>
   </w:font>
 </w:fonts>
 </file>
@@ -4856,6 +5242,7 @@
     <w:rsidRoot w:val="00272C63"/>
     <w:rsid w:val="00021272"/>
     <w:rsid w:val="002353D1"/>
+    <w:rsid w:val="00250E78"/>
     <w:rsid w:val="00257C9C"/>
     <w:rsid w:val="00272C63"/>
     <w:rsid w:val="00502958"/>
@@ -5682,7 +6069,7 @@
 </file>
 
 <file path=customXml/itemProps2.xml><?xml version="1.0" encoding="utf-8"?>
-<ds:datastoreItem xmlns:ds="http://schemas.openxmlformats.org/officeDocument/2006/customXml" ds:itemID="{09505A94-C337-450A-BAD9-5692218D95E9}">
+<ds:datastoreItem xmlns:ds="http://schemas.openxmlformats.org/officeDocument/2006/customXml" ds:itemID="{FB026A5D-5B6F-428A-AD18-C9B6FE2CF15D}">
   <ds:schemaRefs>
     <ds:schemaRef ds:uri="http://schemas.openxmlformats.org/officeDocument/2006/bibliography"/>
   </ds:schemaRefs>

</xml_diff>

<commit_message>
- Add Class column for SelectedOnlyFee excel & keep both Classes and Students sorted
</commit_message>
<xml_diff>
--- a/src/main/webapp/docs/[Nursery School] User Guide.docx
+++ b/src/main/webapp/docs/[Nursery School] User Guide.docx
@@ -48,9 +48,6 @@
                 </w:rPr>
                 <w:alias w:val="Title"/>
                 <w:id w:val="13553149"/>
-                <w:placeholder>
-                  <w:docPart w:val="395182D2E5B84B8A8BAF4838DA62CDDA"/>
-                </w:placeholder>
                 <w:dataBinding w:prefixMappings="xmlns:ns0='http://schemas.openxmlformats.org/package/2006/metadata/core-properties' xmlns:ns1='http://purl.org/dc/elements/1.1/'" w:xpath="/ns0:coreProperties[1]/ns1:title[1]" w:storeItemID="{6C3C8BC8-F283-45AE-878A-BAB7291924A1}"/>
                 <w:text/>
               </w:sdtPr>
@@ -1445,8 +1442,6 @@
               <w:fldChar w:fldCharType="end"/>
             </w:r>
           </w:hyperlink>
-          <w:bookmarkStart w:id="0" w:name="_GoBack"/>
-          <w:bookmarkEnd w:id="0"/>
         </w:p>
         <w:p>
           <w:pPr>
@@ -1558,12 +1553,12 @@
           <w:lang w:val="vi-VN"/>
         </w:rPr>
       </w:pPr>
-      <w:bookmarkStart w:id="1" w:name="_Toc385972247"/>
+      <w:bookmarkStart w:id="0" w:name="_Toc385972247"/>
       <w:r>
         <w:lastRenderedPageBreak/>
         <w:t>Quy trình nhập liệu</w:t>
       </w:r>
-      <w:bookmarkEnd w:id="1"/>
+      <w:bookmarkEnd w:id="0"/>
     </w:p>
     <w:p>
       <w:pPr>
@@ -1687,11 +1682,11 @@
           <w:lang w:val="vi-VN"/>
         </w:rPr>
       </w:pPr>
-      <w:bookmarkStart w:id="2" w:name="_Toc385972248"/>
+      <w:bookmarkStart w:id="1" w:name="_Toc385972248"/>
       <w:r>
         <w:t>Quản lý thông tin học sinh</w:t>
       </w:r>
-      <w:bookmarkEnd w:id="2"/>
+      <w:bookmarkEnd w:id="1"/>
     </w:p>
     <w:p>
       <w:pPr>
@@ -1700,11 +1695,11 @@
           <w:lang w:val="vi-VN"/>
         </w:rPr>
       </w:pPr>
-      <w:bookmarkStart w:id="3" w:name="_Toc385972249"/>
+      <w:bookmarkStart w:id="2" w:name="_Toc385972249"/>
       <w:r>
         <w:t>Niên khóa</w:t>
       </w:r>
-      <w:bookmarkEnd w:id="3"/>
+      <w:bookmarkEnd w:id="2"/>
     </w:p>
     <w:p>
       <w:pPr>
@@ -1750,11 +1745,11 @@
           <w:lang w:val="vi-VN"/>
         </w:rPr>
       </w:pPr>
-      <w:bookmarkStart w:id="4" w:name="_Toc385972250"/>
+      <w:bookmarkStart w:id="3" w:name="_Toc385972250"/>
       <w:r>
         <w:t>Lớp</w:t>
       </w:r>
-      <w:bookmarkEnd w:id="4"/>
+      <w:bookmarkEnd w:id="3"/>
     </w:p>
     <w:p>
       <w:pPr>
@@ -1963,21 +1958,21 @@
       <w:pPr>
         <w:pStyle w:val="H2"/>
       </w:pPr>
-      <w:bookmarkStart w:id="5" w:name="_Toc385972251"/>
+      <w:bookmarkStart w:id="4" w:name="_Toc385972251"/>
       <w:r>
         <w:t>Học sinh</w:t>
       </w:r>
+      <w:bookmarkEnd w:id="4"/>
+    </w:p>
+    <w:p>
+      <w:pPr>
+        <w:pStyle w:val="H2"/>
+      </w:pPr>
+      <w:bookmarkStart w:id="5" w:name="_Toc385972252"/>
+      <w:r>
+        <w:t>Phụ huynh</w:t>
+      </w:r>
       <w:bookmarkEnd w:id="5"/>
-    </w:p>
-    <w:p>
-      <w:pPr>
-        <w:pStyle w:val="H2"/>
-      </w:pPr>
-      <w:bookmarkStart w:id="6" w:name="_Toc385972252"/>
-      <w:r>
-        <w:t>Phụ huynh</w:t>
-      </w:r>
-      <w:bookmarkEnd w:id="6"/>
     </w:p>
     <w:p>
       <w:pPr>
@@ -1986,11 +1981,11 @@
           <w:lang w:val="vi-VN"/>
         </w:rPr>
       </w:pPr>
-      <w:bookmarkStart w:id="7" w:name="_Toc385972253"/>
+      <w:bookmarkStart w:id="6" w:name="_Toc385972253"/>
       <w:r>
         <w:t>Quản lý nguồn thu</w:t>
       </w:r>
-      <w:bookmarkEnd w:id="7"/>
+      <w:bookmarkEnd w:id="6"/>
     </w:p>
     <w:p>
       <w:pPr>
@@ -2000,11 +1995,11 @@
           <w:numId w:val="10"/>
         </w:numPr>
       </w:pPr>
-      <w:bookmarkStart w:id="8" w:name="_Toc385972254"/>
+      <w:bookmarkStart w:id="7" w:name="_Toc385972254"/>
       <w:r>
         <w:t>Tháng</w:t>
       </w:r>
-      <w:bookmarkEnd w:id="8"/>
+      <w:bookmarkEnd w:id="7"/>
     </w:p>
     <w:p>
       <w:pPr>
@@ -2019,62 +2014,72 @@
       <w:pPr>
         <w:pStyle w:val="H2"/>
       </w:pPr>
-      <w:bookmarkStart w:id="9" w:name="_Toc385972255"/>
+      <w:bookmarkStart w:id="8" w:name="_Toc385972255"/>
       <w:r>
         <w:t>Chính sách phí</w:t>
       </w:r>
+      <w:bookmarkEnd w:id="8"/>
+    </w:p>
+    <w:p>
+      <w:pPr>
+        <w:pStyle w:val="Content"/>
+      </w:pPr>
+      <w:proofErr w:type="gramStart"/>
+      <w:r>
+        <w:t>Chính sách phí quy định những mức phí các học sinh của một lớp phải đóng trong một tháng nhất đị</w:t>
+      </w:r>
+      <w:r>
+        <w:t>nh.</w:t>
+      </w:r>
+      <w:proofErr w:type="gramEnd"/>
+      <w:r>
+        <w:t xml:space="preserve"> </w:t>
+      </w:r>
+    </w:p>
+    <w:p>
+      <w:pPr>
+        <w:pStyle w:val="Note"/>
+      </w:pPr>
+      <w:r>
+        <w:t xml:space="preserve">Chú ý: </w:t>
+      </w:r>
+    </w:p>
+    <w:p>
+      <w:pPr>
+        <w:pStyle w:val="Content"/>
+      </w:pPr>
+      <w:r>
+        <w:t>Tuy nhiên, ở biểu mẫu</w:t>
+      </w:r>
+      <w:r>
+        <w:t xml:space="preserve"> chính sách phí chỉ có ô nhập liệu cho phí liên quan đến bữa </w:t>
+      </w:r>
+      <w:proofErr w:type="gramStart"/>
+      <w:r>
+        <w:t>ăn</w:t>
+      </w:r>
+      <w:proofErr w:type="gramEnd"/>
+      <w:r>
+        <w:t xml:space="preserve"> và số buổi học tối đa của lớp trong tháng. Các mức phí khác được quy định ở biểu mẫu “Tiền phí </w:t>
+      </w:r>
+      <w:proofErr w:type="gramStart"/>
+      <w:r>
+        <w:t>theo</w:t>
+      </w:r>
+      <w:proofErr w:type="gramEnd"/>
+      <w:r>
+        <w:t xml:space="preserve"> lớp”.</w:t>
+      </w:r>
+    </w:p>
+    <w:p>
+      <w:pPr>
+        <w:pStyle w:val="Content"/>
+      </w:pPr>
+      <w:r>
+        <w:t>Hiện tại, khi xuất excel năng khiếu, excel sẽ bao gồm tất cả các Phí thuộc dạng “Selected Only”</w:t>
+      </w:r>
+      <w:bookmarkStart w:id="9" w:name="_GoBack"/>
       <w:bookmarkEnd w:id="9"/>
-    </w:p>
-    <w:p>
-      <w:pPr>
-        <w:pStyle w:val="Content"/>
-      </w:pPr>
-      <w:proofErr w:type="gramStart"/>
-      <w:r>
-        <w:t>Chính sách phí quy định những mức phí các học sinh của một lớp phải đóng trong một tháng nhất đị</w:t>
-      </w:r>
-      <w:r>
-        <w:t>nh.</w:t>
-      </w:r>
-      <w:proofErr w:type="gramEnd"/>
-      <w:r>
-        <w:t xml:space="preserve"> </w:t>
-      </w:r>
-    </w:p>
-    <w:p>
-      <w:pPr>
-        <w:pStyle w:val="Content"/>
-      </w:pPr>
-      <w:r>
-        <w:t xml:space="preserve">Chú ý: </w:t>
-      </w:r>
-    </w:p>
-    <w:p>
-      <w:pPr>
-        <w:pStyle w:val="Content"/>
-      </w:pPr>
-      <w:r>
-        <w:t>Tuy nhiên, ở biểu mẫu</w:t>
-      </w:r>
-      <w:r>
-        <w:t xml:space="preserve"> chính sách phí chỉ có ô nhập liệu cho phí liên quan đến bữa </w:t>
-      </w:r>
-      <w:proofErr w:type="gramStart"/>
-      <w:r>
-        <w:t>ăn</w:t>
-      </w:r>
-      <w:proofErr w:type="gramEnd"/>
-      <w:r>
-        <w:t xml:space="preserve"> và số buổi học tối đa của lớp trong tháng. Các mức phí khác được quy định ở biểu mẫu “Tiền phí </w:t>
-      </w:r>
-      <w:proofErr w:type="gramStart"/>
-      <w:r>
-        <w:t>theo</w:t>
-      </w:r>
-      <w:proofErr w:type="gramEnd"/>
-      <w:r>
-        <w:t xml:space="preserve"> lớp”.</w:t>
-      </w:r>
     </w:p>
     <w:p>
       <w:pPr>
@@ -2138,6 +2143,7 @@
         </w:numPr>
       </w:pPr>
       <w:r>
+        <w:lastRenderedPageBreak/>
         <w:t>Mặc định áp dụng cho tất cả (</w:t>
       </w:r>
       <w:r>
@@ -2181,7 +2187,6 @@
         </w:numPr>
       </w:pPr>
       <w:r>
-        <w:lastRenderedPageBreak/>
         <w:t>Mặc định chưa áp dụng (</w:t>
       </w:r>
       <w:r>
@@ -2472,6 +2477,7 @@
         <w:shd w:val="clear" w:color="auto" w:fill="FFFFFF" w:themeFill="background1"/>
       </w:pPr>
       <w:r>
+        <w:lastRenderedPageBreak/>
         <w:t xml:space="preserve">Cần tạo một bản ghi “Phí điều chỉnh cho học sinh” cho học sinh A, </w:t>
       </w:r>
       <w:r>
@@ -2494,11 +2500,7 @@
         <w:t>Họ</w:t>
       </w:r>
       <w:r>
-        <w:t xml:space="preserve">c sinh thực hiện nghĩa vụ đóng phí cho phí nào thì trực tiếp tạo bản ghi “Phí điều chỉnh cho học sinh” với phí đó, có thể kèm theo số tiền (khi số tiền khác so với trong </w:t>
-      </w:r>
-      <w:r>
-        <w:lastRenderedPageBreak/>
-        <w:t>“Tiền phí theo lớp”) hoặc không kèm theo số tiền (mặc định áp dụng số tiền như trong “Tiền phí theo lớp”)</w:t>
+        <w:t>c sinh thực hiện nghĩa vụ đóng phí cho phí nào thì trực tiếp tạo bản ghi “Phí điều chỉnh cho học sinh” với phí đó, có thể kèm theo số tiền (khi số tiền khác so với trong “Tiền phí theo lớp”) hoặc không kèm theo số tiền (mặc định áp dụng số tiền như trong “Tiền phí theo lớp”)</w:t>
       </w:r>
     </w:p>
     <w:p>
@@ -2670,8 +2672,9 @@
       <w:r>
         <w:rPr>
           <w:noProof/>
-          <w:lang w:eastAsia="vi-VN"/>
+          <w:lang w:val="vi-VN" w:eastAsia="vi-VN"/>
         </w:rPr>
+        <w:lastRenderedPageBreak/>
         <w:drawing>
           <wp:inline distT="0" distB="0" distL="0" distR="0" wp14:anchorId="54F193EE" wp14:editId="52C50167">
             <wp:extent cx="5731510" cy="2875915"/>
@@ -2737,7 +2740,6 @@
         <w:ind w:left="786"/>
       </w:pPr>
       <w:r>
-        <w:lastRenderedPageBreak/>
         <w:t>Khi gặp lỗi với mã 999, hãy đọc kĩ nộ</w:t>
       </w:r>
       <w:r>
@@ -2780,7 +2782,7 @@
       <w:r>
         <w:rPr>
           <w:noProof/>
-          <w:lang w:eastAsia="vi-VN"/>
+          <w:lang w:val="vi-VN" w:eastAsia="vi-VN"/>
         </w:rPr>
         <w:drawing>
           <wp:inline distT="0" distB="0" distL="0" distR="0" wp14:anchorId="19E00454" wp14:editId="4C775C4D">
@@ -4646,6 +4648,28 @@
       <w:lang w:val="en-US"/>
     </w:rPr>
   </w:style>
+  <w:style w:type="paragraph" w:customStyle="1" w:styleId="Note">
+    <w:name w:val="Note"/>
+    <w:basedOn w:val="Content"/>
+    <w:link w:val="NoteChar"/>
+    <w:qFormat/>
+    <w:rsid w:val="001252BC"/>
+    <w:rPr>
+      <w:u w:val="single"/>
+    </w:rPr>
+  </w:style>
+  <w:style w:type="character" w:customStyle="1" w:styleId="NoteChar">
+    <w:name w:val="Note Char"/>
+    <w:basedOn w:val="ContentChar"/>
+    <w:link w:val="Note"/>
+    <w:rsid w:val="001252BC"/>
+    <w:rPr>
+      <w:rFonts w:cstheme="minorHAnsi"/>
+      <w:szCs w:val="24"/>
+      <w:u w:val="single"/>
+      <w:lang w:val="en-US"/>
+    </w:rPr>
+  </w:style>
 </w:styles>
 </file>
 
@@ -5171,593 +5195,29 @@
       <w:lang w:val="en-US"/>
     </w:rPr>
   </w:style>
+  <w:style w:type="paragraph" w:customStyle="1" w:styleId="Note">
+    <w:name w:val="Note"/>
+    <w:basedOn w:val="Content"/>
+    <w:link w:val="NoteChar"/>
+    <w:qFormat/>
+    <w:rsid w:val="001252BC"/>
+    <w:rPr>
+      <w:u w:val="single"/>
+    </w:rPr>
+  </w:style>
+  <w:style w:type="character" w:customStyle="1" w:styleId="NoteChar">
+    <w:name w:val="Note Char"/>
+    <w:basedOn w:val="ContentChar"/>
+    <w:link w:val="Note"/>
+    <w:rsid w:val="001252BC"/>
+    <w:rPr>
+      <w:rFonts w:cstheme="minorHAnsi"/>
+      <w:szCs w:val="24"/>
+      <w:u w:val="single"/>
+      <w:lang w:val="en-US"/>
+    </w:rPr>
+  </w:style>
 </w:styles>
-</file>
-
-<file path=word/glossary/document.xml><?xml version="1.0" encoding="utf-8"?>
-<w:glossaryDocument xmlns:wpc="http://schemas.microsoft.com/office/word/2010/wordprocessingCanvas" xmlns:mc="http://schemas.openxmlformats.org/markup-compatibility/2006" xmlns:o="urn:schemas-microsoft-com:office:office" xmlns:r="http://schemas.openxmlformats.org/officeDocument/2006/relationships" xmlns:m="http://schemas.openxmlformats.org/officeDocument/2006/math" xmlns:v="urn:schemas-microsoft-com:vml" xmlns:wp14="http://schemas.microsoft.com/office/word/2010/wordprocessingDrawing" xmlns:wp="http://schemas.openxmlformats.org/drawingml/2006/wordprocessingDrawing" xmlns:w10="urn:schemas-microsoft-com:office:word" xmlns:w="http://schemas.openxmlformats.org/wordprocessingml/2006/main" xmlns:w14="http://schemas.microsoft.com/office/word/2010/wordml" xmlns:wpg="http://schemas.microsoft.com/office/word/2010/wordprocessingGroup" xmlns:wpi="http://schemas.microsoft.com/office/word/2010/wordprocessingInk" xmlns:wne="http://schemas.microsoft.com/office/word/2006/wordml" xmlns:wps="http://schemas.microsoft.com/office/word/2010/wordprocessingShape" mc:Ignorable="w14 wp14"/>
-</file>
-
-<file path=word/glossary/fontTable.xml><?xml version="1.0" encoding="utf-8"?>
-<w:fonts xmlns:mc="http://schemas.openxmlformats.org/markup-compatibility/2006" xmlns:r="http://schemas.openxmlformats.org/officeDocument/2006/relationships" xmlns:w="http://schemas.openxmlformats.org/wordprocessingml/2006/main" xmlns:w14="http://schemas.microsoft.com/office/word/2010/wordml" mc:Ignorable="w14">
-  <w:font w:name="Wingdings">
-    <w:panose1 w:val="05000000000000000000"/>
-    <w:charset w:val="02"/>
-    <w:family w:val="auto"/>
-    <w:pitch w:val="variable"/>
-    <w:sig w:usb0="00000000" w:usb1="10000000" w:usb2="00000000" w:usb3="00000000" w:csb0="80000000" w:csb1="00000000"/>
-  </w:font>
-  <w:font w:name="Arial">
-    <w:panose1 w:val="020B0604020202020204"/>
-    <w:charset w:val="A3"/>
-    <w:family w:val="swiss"/>
-    <w:pitch w:val="variable"/>
-    <w:sig w:usb0="E0002AFF" w:usb1="C0007843" w:usb2="00000009" w:usb3="00000000" w:csb0="000001FF" w:csb1="00000000"/>
-  </w:font>
-  <w:font w:name="Courier New">
-    <w:panose1 w:val="02070309020205020404"/>
-    <w:charset w:val="A3"/>
-    <w:family w:val="modern"/>
-    <w:pitch w:val="fixed"/>
-    <w:sig w:usb0="E0002AFF" w:usb1="C0007843" w:usb2="00000009" w:usb3="00000000" w:csb0="000001FF" w:csb1="00000000"/>
-  </w:font>
-  <w:font w:name="Times New Roman">
-    <w:panose1 w:val="02020603050405020304"/>
-    <w:charset w:val="A3"/>
-    <w:family w:val="roman"/>
-    <w:pitch w:val="variable"/>
-    <w:sig w:usb0="E0002AFF" w:usb1="C0007841" w:usb2="00000009" w:usb3="00000000" w:csb0="000001FF" w:csb1="00000000"/>
-  </w:font>
-  <w:font w:name="Symbol">
-    <w:panose1 w:val="05050102010706020507"/>
-    <w:charset w:val="02"/>
-    <w:family w:val="roman"/>
-    <w:pitch w:val="variable"/>
-    <w:sig w:usb0="00000000" w:usb1="10000000" w:usb2="00000000" w:usb3="00000000" w:csb0="80000000" w:csb1="00000000"/>
-  </w:font>
-  <w:font w:name="Tahoma">
-    <w:panose1 w:val="020B0604030504040204"/>
-    <w:charset w:val="00"/>
-    <w:family w:val="swiss"/>
-    <w:notTrueType/>
-    <w:pitch w:val="variable"/>
-    <w:sig w:usb0="00000003" w:usb1="00000000" w:usb2="00000000" w:usb3="00000000" w:csb0="00000001" w:csb1="00000000"/>
-  </w:font>
-</w:fonts>
-</file>
-
-<file path=word/glossary/settings.xml><?xml version="1.0" encoding="utf-8"?>
-<w:settings xmlns:mc="http://schemas.openxmlformats.org/markup-compatibility/2006" xmlns:o="urn:schemas-microsoft-com:office:office" xmlns:r="http://schemas.openxmlformats.org/officeDocument/2006/relationships" xmlns:m="http://schemas.openxmlformats.org/officeDocument/2006/math" xmlns:v="urn:schemas-microsoft-com:vml" xmlns:w10="urn:schemas-microsoft-com:office:word" xmlns:w="http://schemas.openxmlformats.org/wordprocessingml/2006/main" xmlns:w14="http://schemas.microsoft.com/office/word/2010/wordml" xmlns:sl="http://schemas.openxmlformats.org/schemaLibrary/2006/main" mc:Ignorable="w14">
-  <w:view w:val="normal"/>
-  <w:defaultTabStop w:val="720"/>
-  <w:characterSpacingControl w:val="doNotCompress"/>
-  <w:compat>
-    <w:useFELayout/>
-    <w:compatSetting w:name="compatibilityMode" w:uri="http://schemas.microsoft.com/office/word" w:val="14"/>
-    <w:compatSetting w:name="overrideTableStyleFontSizeAndJustification" w:uri="http://schemas.microsoft.com/office/word" w:val="1"/>
-    <w:compatSetting w:name="enableOpenTypeFeatures" w:uri="http://schemas.microsoft.com/office/word" w:val="1"/>
-    <w:compatSetting w:name="doNotFlipMirrorIndents" w:uri="http://schemas.microsoft.com/office/word" w:val="1"/>
-  </w:compat>
-  <w:rsids>
-    <w:rsidRoot w:val="00272C63"/>
-    <w:rsid w:val="00021272"/>
-    <w:rsid w:val="002353D1"/>
-    <w:rsid w:val="00250E78"/>
-    <w:rsid w:val="00257C9C"/>
-    <w:rsid w:val="00272C63"/>
-    <w:rsid w:val="00502958"/>
-    <w:rsid w:val="00734ACC"/>
-    <w:rsid w:val="00813E59"/>
-  </w:rsids>
-  <m:mathPr>
-    <m:mathFont m:val="Cambria Math"/>
-    <m:brkBin m:val="before"/>
-    <m:brkBinSub m:val="--"/>
-    <m:smallFrac m:val="0"/>
-    <m:dispDef/>
-    <m:lMargin m:val="0"/>
-    <m:rMargin m:val="0"/>
-    <m:defJc m:val="centerGroup"/>
-    <m:wrapIndent m:val="1440"/>
-    <m:intLim m:val="subSup"/>
-    <m:naryLim m:val="undOvr"/>
-  </m:mathPr>
-  <w:themeFontLang w:val="vi-VN"/>
-  <w:clrSchemeMapping w:bg1="light1" w:t1="dark1" w:bg2="light2" w:t2="dark2" w:accent1="accent1" w:accent2="accent2" w:accent3="accent3" w:accent4="accent4" w:accent5="accent5" w:accent6="accent6" w:hyperlink="hyperlink" w:followedHyperlink="followedHyperlink"/>
-  <w:decimalSymbol w:val=","/>
-  <w:listSeparator w:val=","/>
-</w:settings>
-</file>
-
-<file path=word/glossary/styles.xml><?xml version="1.0" encoding="utf-8"?>
-<w:styles xmlns:mc="http://schemas.openxmlformats.org/markup-compatibility/2006" xmlns:r="http://schemas.openxmlformats.org/officeDocument/2006/relationships" xmlns:w="http://schemas.openxmlformats.org/wordprocessingml/2006/main" xmlns:w14="http://schemas.microsoft.com/office/word/2010/wordml" mc:Ignorable="w14">
-  <w:docDefaults>
-    <w:rPrDefault>
-      <w:rPr>
-        <w:rFonts w:asciiTheme="minorHAnsi" w:eastAsiaTheme="minorEastAsia" w:hAnsiTheme="minorHAnsi" w:cstheme="minorBidi"/>
-        <w:sz w:val="22"/>
-        <w:szCs w:val="22"/>
-        <w:lang w:val="vi-VN" w:eastAsia="vi-VN" w:bidi="ar-SA"/>
-      </w:rPr>
-    </w:rPrDefault>
-    <w:pPrDefault>
-      <w:pPr>
-        <w:spacing w:after="200" w:line="276" w:lineRule="auto"/>
-      </w:pPr>
-    </w:pPrDefault>
-  </w:docDefaults>
-  <w:latentStyles w:defLockedState="0" w:defUIPriority="99" w:defSemiHidden="1" w:defUnhideWhenUsed="1" w:defQFormat="0" w:count="267">
-    <w:lsdException w:name="Normal" w:semiHidden="0" w:uiPriority="0" w:unhideWhenUsed="0" w:qFormat="1"/>
-    <w:lsdException w:name="heading 1" w:semiHidden="0" w:uiPriority="9" w:unhideWhenUsed="0" w:qFormat="1"/>
-    <w:lsdException w:name="heading 2" w:uiPriority="9" w:qFormat="1"/>
-    <w:lsdException w:name="heading 3" w:uiPriority="9" w:qFormat="1"/>
-    <w:lsdException w:name="heading 4" w:uiPriority="9" w:qFormat="1"/>
-    <w:lsdException w:name="heading 5" w:uiPriority="9" w:qFormat="1"/>
-    <w:lsdException w:name="heading 6" w:uiPriority="9" w:qFormat="1"/>
-    <w:lsdException w:name="heading 7" w:uiPriority="9" w:qFormat="1"/>
-    <w:lsdException w:name="heading 8" w:uiPriority="9" w:qFormat="1"/>
-    <w:lsdException w:name="heading 9" w:uiPriority="9" w:qFormat="1"/>
-    <w:lsdException w:name="toc 1" w:uiPriority="39"/>
-    <w:lsdException w:name="toc 2" w:uiPriority="39"/>
-    <w:lsdException w:name="toc 3" w:uiPriority="39"/>
-    <w:lsdException w:name="toc 4" w:uiPriority="39"/>
-    <w:lsdException w:name="toc 5" w:uiPriority="39"/>
-    <w:lsdException w:name="toc 6" w:uiPriority="39"/>
-    <w:lsdException w:name="toc 7" w:uiPriority="39"/>
-    <w:lsdException w:name="toc 8" w:uiPriority="39"/>
-    <w:lsdException w:name="toc 9" w:uiPriority="39"/>
-    <w:lsdException w:name="caption" w:uiPriority="35" w:qFormat="1"/>
-    <w:lsdException w:name="Title" w:semiHidden="0" w:uiPriority="10" w:unhideWhenUsed="0" w:qFormat="1"/>
-    <w:lsdException w:name="Default Paragraph Font" w:uiPriority="1"/>
-    <w:lsdException w:name="Subtitle" w:semiHidden="0" w:uiPriority="11" w:unhideWhenUsed="0" w:qFormat="1"/>
-    <w:lsdException w:name="Strong" w:semiHidden="0" w:uiPriority="22" w:unhideWhenUsed="0" w:qFormat="1"/>
-    <w:lsdException w:name="Emphasis" w:semiHidden="0" w:uiPriority="20" w:unhideWhenUsed="0" w:qFormat="1"/>
-    <w:lsdException w:name="Table Grid" w:semiHidden="0" w:uiPriority="59" w:unhideWhenUsed="0"/>
-    <w:lsdException w:name="Placeholder Text" w:unhideWhenUsed="0"/>
-    <w:lsdException w:name="No Spacing" w:semiHidden="0" w:uiPriority="1" w:unhideWhenUsed="0" w:qFormat="1"/>
-    <w:lsdException w:name="Light Shading" w:semiHidden="0" w:uiPriority="60" w:unhideWhenUsed="0"/>
-    <w:lsdException w:name="Light List" w:semiHidden="0" w:uiPriority="61" w:unhideWhenUsed="0"/>
-    <w:lsdException w:name="Light Grid" w:semiHidden="0" w:uiPriority="62" w:unhideWhenUsed="0"/>
-    <w:lsdException w:name="Medium Shading 1" w:semiHidden="0" w:uiPriority="63" w:unhideWhenUsed="0"/>
-    <w:lsdException w:name="Medium Shading 2" w:semiHidden="0" w:uiPriority="64" w:unhideWhenUsed="0"/>
-    <w:lsdException w:name="Medium List 1" w:semiHidden="0" w:uiPriority="65" w:unhideWhenUsed="0"/>
-    <w:lsdException w:name="Medium List 2" w:semiHidden="0" w:uiPriority="66" w:unhideWhenUsed="0"/>
-    <w:lsdException w:name="Medium Grid 1" w:semiHidden="0" w:uiPriority="67" w:unhideWhenUsed="0"/>
-    <w:lsdException w:name="Medium Grid 2" w:semiHidden="0" w:uiPriority="68" w:unhideWhenUsed="0"/>
-    <w:lsdException w:name="Medium Grid 3" w:semiHidden="0" w:uiPriority="69" w:unhideWhenUsed="0"/>
-    <w:lsdException w:name="Dark List" w:semiHidden="0" w:uiPriority="70" w:unhideWhenUsed="0"/>
-    <w:lsdException w:name="Colorful Shading" w:semiHidden="0" w:uiPriority="71" w:unhideWhenUsed="0"/>
-    <w:lsdException w:name="Colorful List" w:semiHidden="0" w:uiPriority="72" w:unhideWhenUsed="0"/>
-    <w:lsdException w:name="Colorful Grid" w:semiHidden="0" w:uiPriority="73" w:unhideWhenUsed="0"/>
-    <w:lsdException w:name="Light Shading Accent 1" w:semiHidden="0" w:uiPriority="60" w:unhideWhenUsed="0"/>
-    <w:lsdException w:name="Light List Accent 1" w:semiHidden="0" w:uiPriority="61" w:unhideWhenUsed="0"/>
-    <w:lsdException w:name="Light Grid Accent 1" w:semiHidden="0" w:uiPriority="62" w:unhideWhenUsed="0"/>
-    <w:lsdException w:name="Medium Shading 1 Accent 1" w:semiHidden="0" w:uiPriority="63" w:unhideWhenUsed="0"/>
-    <w:lsdException w:name="Medium Shading 2 Accent 1" w:semiHidden="0" w:uiPriority="64" w:unhideWhenUsed="0"/>
-    <w:lsdException w:name="Medium List 1 Accent 1" w:semiHidden="0" w:uiPriority="65" w:unhideWhenUsed="0"/>
-    <w:lsdException w:name="Revision" w:unhideWhenUsed="0"/>
-    <w:lsdException w:name="List Paragraph" w:semiHidden="0" w:uiPriority="34" w:unhideWhenUsed="0" w:qFormat="1"/>
-    <w:lsdException w:name="Quote" w:semiHidden="0" w:uiPriority="29" w:unhideWhenUsed="0" w:qFormat="1"/>
-    <w:lsdException w:name="Intense Quote" w:semiHidden="0" w:uiPriority="30" w:unhideWhenUsed="0" w:qFormat="1"/>
-    <w:lsdException w:name="Medium List 2 Accent 1" w:semiHidden="0" w:uiPriority="66" w:unhideWhenUsed="0"/>
-    <w:lsdException w:name="Medium Grid 1 Accent 1" w:semiHidden="0" w:uiPriority="67" w:unhideWhenUsed="0"/>
-    <w:lsdException w:name="Medium Grid 2 Accent 1" w:semiHidden="0" w:uiPriority="68" w:unhideWhenUsed="0"/>
-    <w:lsdException w:name="Medium Grid 3 Accent 1" w:semiHidden="0" w:uiPriority="69" w:unhideWhenUsed="0"/>
-    <w:lsdException w:name="Dark List Accent 1" w:semiHidden="0" w:uiPriority="70" w:unhideWhenUsed="0"/>
-    <w:lsdException w:name="Colorful Shading Accent 1" w:semiHidden="0" w:uiPriority="71" w:unhideWhenUsed="0"/>
-    <w:lsdException w:name="Colorful List Accent 1" w:semiHidden="0" w:uiPriority="72" w:unhideWhenUsed="0"/>
-    <w:lsdException w:name="Colorful Grid Accent 1" w:semiHidden="0" w:uiPriority="73" w:unhideWhenUsed="0"/>
-    <w:lsdException w:name="Light Shading Accent 2" w:semiHidden="0" w:uiPriority="60" w:unhideWhenUsed="0"/>
-    <w:lsdException w:name="Light List Accent 2" w:semiHidden="0" w:uiPriority="61" w:unhideWhenUsed="0"/>
-    <w:lsdException w:name="Light Grid Accent 2" w:semiHidden="0" w:uiPriority="62" w:unhideWhenUsed="0"/>
-    <w:lsdException w:name="Medium Shading 1 Accent 2" w:semiHidden="0" w:uiPriority="63" w:unhideWhenUsed="0"/>
-    <w:lsdException w:name="Medium Shading 2 Accent 2" w:semiHidden="0" w:uiPriority="64" w:unhideWhenUsed="0"/>
-    <w:lsdException w:name="Medium List 1 Accent 2" w:semiHidden="0" w:uiPriority="65" w:unhideWhenUsed="0"/>
-    <w:lsdException w:name="Medium List 2 Accent 2" w:semiHidden="0" w:uiPriority="66" w:unhideWhenUsed="0"/>
-    <w:lsdException w:name="Medium Grid 1 Accent 2" w:semiHidden="0" w:uiPriority="67" w:unhideWhenUsed="0"/>
-    <w:lsdException w:name="Medium Grid 2 Accent 2" w:semiHidden="0" w:uiPriority="68" w:unhideWhenUsed="0"/>
-    <w:lsdException w:name="Medium Grid 3 Accent 2" w:semiHidden="0" w:uiPriority="69" w:unhideWhenUsed="0"/>
-    <w:lsdException w:name="Dark List Accent 2" w:semiHidden="0" w:uiPriority="70" w:unhideWhenUsed="0"/>
-    <w:lsdException w:name="Colorful Shading Accent 2" w:semiHidden="0" w:uiPriority="71" w:unhideWhenUsed="0"/>
-    <w:lsdException w:name="Colorful List Accent 2" w:semiHidden="0" w:uiPriority="72" w:unhideWhenUsed="0"/>
-    <w:lsdException w:name="Colorful Grid Accent 2" w:semiHidden="0" w:uiPriority="73" w:unhideWhenUsed="0"/>
-    <w:lsdException w:name="Light Shading Accent 3" w:semiHidden="0" w:uiPriority="60" w:unhideWhenUsed="0"/>
-    <w:lsdException w:name="Light List Accent 3" w:semiHidden="0" w:uiPriority="61" w:unhideWhenUsed="0"/>
-    <w:lsdException w:name="Light Grid Accent 3" w:semiHidden="0" w:uiPriority="62" w:unhideWhenUsed="0"/>
-    <w:lsdException w:name="Medium Shading 1 Accent 3" w:semiHidden="0" w:uiPriority="63" w:unhideWhenUsed="0"/>
-    <w:lsdException w:name="Medium Shading 2 Accent 3" w:semiHidden="0" w:uiPriority="64" w:unhideWhenUsed="0"/>
-    <w:lsdException w:name="Medium List 1 Accent 3" w:semiHidden="0" w:uiPriority="65" w:unhideWhenUsed="0"/>
-    <w:lsdException w:name="Medium List 2 Accent 3" w:semiHidden="0" w:uiPriority="66" w:unhideWhenUsed="0"/>
-    <w:lsdException w:name="Medium Grid 1 Accent 3" w:semiHidden="0" w:uiPriority="67" w:unhideWhenUsed="0"/>
-    <w:lsdException w:name="Medium Grid 2 Accent 3" w:semiHidden="0" w:uiPriority="68" w:unhideWhenUsed="0"/>
-    <w:lsdException w:name="Medium Grid 3 Accent 3" w:semiHidden="0" w:uiPriority="69" w:unhideWhenUsed="0"/>
-    <w:lsdException w:name="Dark List Accent 3" w:semiHidden="0" w:uiPriority="70" w:unhideWhenUsed="0"/>
-    <w:lsdException w:name="Colorful Shading Accent 3" w:semiHidden="0" w:uiPriority="71" w:unhideWhenUsed="0"/>
-    <w:lsdException w:name="Colorful List Accent 3" w:semiHidden="0" w:uiPriority="72" w:unhideWhenUsed="0"/>
-    <w:lsdException w:name="Colorful Grid Accent 3" w:semiHidden="0" w:uiPriority="73" w:unhideWhenUsed="0"/>
-    <w:lsdException w:name="Light Shading Accent 4" w:semiHidden="0" w:uiPriority="60" w:unhideWhenUsed="0"/>
-    <w:lsdException w:name="Light List Accent 4" w:semiHidden="0" w:uiPriority="61" w:unhideWhenUsed="0"/>
-    <w:lsdException w:name="Light Grid Accent 4" w:semiHidden="0" w:uiPriority="62" w:unhideWhenUsed="0"/>
-    <w:lsdException w:name="Medium Shading 1 Accent 4" w:semiHidden="0" w:uiPriority="63" w:unhideWhenUsed="0"/>
-    <w:lsdException w:name="Medium Shading 2 Accent 4" w:semiHidden="0" w:uiPriority="64" w:unhideWhenUsed="0"/>
-    <w:lsdException w:name="Medium List 1 Accent 4" w:semiHidden="0" w:uiPriority="65" w:unhideWhenUsed="0"/>
-    <w:lsdException w:name="Medium List 2 Accent 4" w:semiHidden="0" w:uiPriority="66" w:unhideWhenUsed="0"/>
-    <w:lsdException w:name="Medium Grid 1 Accent 4" w:semiHidden="0" w:uiPriority="67" w:unhideWhenUsed="0"/>
-    <w:lsdException w:name="Medium Grid 2 Accent 4" w:semiHidden="0" w:uiPriority="68" w:unhideWhenUsed="0"/>
-    <w:lsdException w:name="Medium Grid 3 Accent 4" w:semiHidden="0" w:uiPriority="69" w:unhideWhenUsed="0"/>
-    <w:lsdException w:name="Dark List Accent 4" w:semiHidden="0" w:uiPriority="70" w:unhideWhenUsed="0"/>
-    <w:lsdException w:name="Colorful Shading Accent 4" w:semiHidden="0" w:uiPriority="71" w:unhideWhenUsed="0"/>
-    <w:lsdException w:name="Colorful List Accent 4" w:semiHidden="0" w:uiPriority="72" w:unhideWhenUsed="0"/>
-    <w:lsdException w:name="Colorful Grid Accent 4" w:semiHidden="0" w:uiPriority="73" w:unhideWhenUsed="0"/>
-    <w:lsdException w:name="Light Shading Accent 5" w:semiHidden="0" w:uiPriority="60" w:unhideWhenUsed="0"/>
-    <w:lsdException w:name="Light List Accent 5" w:semiHidden="0" w:uiPriority="61" w:unhideWhenUsed="0"/>
-    <w:lsdException w:name="Light Grid Accent 5" w:semiHidden="0" w:uiPriority="62" w:unhideWhenUsed="0"/>
-    <w:lsdException w:name="Medium Shading 1 Accent 5" w:semiHidden="0" w:uiPriority="63" w:unhideWhenUsed="0"/>
-    <w:lsdException w:name="Medium Shading 2 Accent 5" w:semiHidden="0" w:uiPriority="64" w:unhideWhenUsed="0"/>
-    <w:lsdException w:name="Medium List 1 Accent 5" w:semiHidden="0" w:uiPriority="65" w:unhideWhenUsed="0"/>
-    <w:lsdException w:name="Medium List 2 Accent 5" w:semiHidden="0" w:uiPriority="66" w:unhideWhenUsed="0"/>
-    <w:lsdException w:name="Medium Grid 1 Accent 5" w:semiHidden="0" w:uiPriority="67" w:unhideWhenUsed="0"/>
-    <w:lsdException w:name="Medium Grid 2 Accent 5" w:semiHidden="0" w:uiPriority="68" w:unhideWhenUsed="0"/>
-    <w:lsdException w:name="Medium Grid 3 Accent 5" w:semiHidden="0" w:uiPriority="69" w:unhideWhenUsed="0"/>
-    <w:lsdException w:name="Dark List Accent 5" w:semiHidden="0" w:uiPriority="70" w:unhideWhenUsed="0"/>
-    <w:lsdException w:name="Colorful Shading Accent 5" w:semiHidden="0" w:uiPriority="71" w:unhideWhenUsed="0"/>
-    <w:lsdException w:name="Colorful List Accent 5" w:semiHidden="0" w:uiPriority="72" w:unhideWhenUsed="0"/>
-    <w:lsdException w:name="Colorful Grid Accent 5" w:semiHidden="0" w:uiPriority="73" w:unhideWhenUsed="0"/>
-    <w:lsdException w:name="Light Shading Accent 6" w:semiHidden="0" w:uiPriority="60" w:unhideWhenUsed="0"/>
-    <w:lsdException w:name="Light List Accent 6" w:semiHidden="0" w:uiPriority="61" w:unhideWhenUsed="0"/>
-    <w:lsdException w:name="Light Grid Accent 6" w:semiHidden="0" w:uiPriority="62" w:unhideWhenUsed="0"/>
-    <w:lsdException w:name="Medium Shading 1 Accent 6" w:semiHidden="0" w:uiPriority="63" w:unhideWhenUsed="0"/>
-    <w:lsdException w:name="Medium Shading 2 Accent 6" w:semiHidden="0" w:uiPriority="64" w:unhideWhenUsed="0"/>
-    <w:lsdException w:name="Medium List 1 Accent 6" w:semiHidden="0" w:uiPriority="65" w:unhideWhenUsed="0"/>
-    <w:lsdException w:name="Medium List 2 Accent 6" w:semiHidden="0" w:uiPriority="66" w:unhideWhenUsed="0"/>
-    <w:lsdException w:name="Medium Grid 1 Accent 6" w:semiHidden="0" w:uiPriority="67" w:unhideWhenUsed="0"/>
-    <w:lsdException w:name="Medium Grid 2 Accent 6" w:semiHidden="0" w:uiPriority="68" w:unhideWhenUsed="0"/>
-    <w:lsdException w:name="Medium Grid 3 Accent 6" w:semiHidden="0" w:uiPriority="69" w:unhideWhenUsed="0"/>
-    <w:lsdException w:name="Dark List Accent 6" w:semiHidden="0" w:uiPriority="70" w:unhideWhenUsed="0"/>
-    <w:lsdException w:name="Colorful Shading Accent 6" w:semiHidden="0" w:uiPriority="71" w:unhideWhenUsed="0"/>
-    <w:lsdException w:name="Colorful List Accent 6" w:semiHidden="0" w:uiPriority="72" w:unhideWhenUsed="0"/>
-    <w:lsdException w:name="Colorful Grid Accent 6" w:semiHidden="0" w:uiPriority="73" w:unhideWhenUsed="0"/>
-    <w:lsdException w:name="Subtle Emphasis" w:semiHidden="0" w:uiPriority="19" w:unhideWhenUsed="0" w:qFormat="1"/>
-    <w:lsdException w:name="Intense Emphasis" w:semiHidden="0" w:uiPriority="21" w:unhideWhenUsed="0" w:qFormat="1"/>
-    <w:lsdException w:name="Subtle Reference" w:semiHidden="0" w:uiPriority="31" w:unhideWhenUsed="0" w:qFormat="1"/>
-    <w:lsdException w:name="Intense Reference" w:semiHidden="0" w:uiPriority="32" w:unhideWhenUsed="0" w:qFormat="1"/>
-    <w:lsdException w:name="Book Title" w:semiHidden="0" w:uiPriority="33" w:unhideWhenUsed="0" w:qFormat="1"/>
-    <w:lsdException w:name="Bibliography" w:uiPriority="37"/>
-    <w:lsdException w:name="TOC Heading" w:uiPriority="39" w:qFormat="1"/>
-  </w:latentStyles>
-  <w:style w:type="paragraph" w:default="1" w:styleId="Normal">
-    <w:name w:val="Normal"/>
-    <w:qFormat/>
-  </w:style>
-  <w:style w:type="character" w:default="1" w:styleId="DefaultParagraphFont">
-    <w:name w:val="Default Paragraph Font"/>
-    <w:uiPriority w:val="1"/>
-    <w:semiHidden/>
-    <w:unhideWhenUsed/>
-  </w:style>
-  <w:style w:type="table" w:default="1" w:styleId="TableNormal">
-    <w:name w:val="Normal Table"/>
-    <w:uiPriority w:val="99"/>
-    <w:semiHidden/>
-    <w:unhideWhenUsed/>
-    <w:tblPr>
-      <w:tblInd w:w="0" w:type="dxa"/>
-      <w:tblCellMar>
-        <w:top w:w="0" w:type="dxa"/>
-        <w:left w:w="108" w:type="dxa"/>
-        <w:bottom w:w="0" w:type="dxa"/>
-        <w:right w:w="108" w:type="dxa"/>
-      </w:tblCellMar>
-    </w:tblPr>
-  </w:style>
-  <w:style w:type="numbering" w:default="1" w:styleId="NoList">
-    <w:name w:val="No List"/>
-    <w:uiPriority w:val="99"/>
-    <w:semiHidden/>
-    <w:unhideWhenUsed/>
-  </w:style>
-  <w:style w:type="paragraph" w:customStyle="1" w:styleId="496F5791FE6C4E96AF5A7144DBC972CD">
-    <w:name w:val="496F5791FE6C4E96AF5A7144DBC972CD"/>
-    <w:rsid w:val="00272C63"/>
-  </w:style>
-  <w:style w:type="paragraph" w:customStyle="1" w:styleId="33FD00FEF2164025A7475C54BBF3168B">
-    <w:name w:val="33FD00FEF2164025A7475C54BBF3168B"/>
-    <w:rsid w:val="00272C63"/>
-  </w:style>
-  <w:style w:type="paragraph" w:customStyle="1" w:styleId="ECB140A6E5DF4703AD9E548764E7364E">
-    <w:name w:val="ECB140A6E5DF4703AD9E548764E7364E"/>
-    <w:rsid w:val="00272C63"/>
-  </w:style>
-  <w:style w:type="paragraph" w:customStyle="1" w:styleId="2E498E1768EA45A4A5A2781A17DFA3C5">
-    <w:name w:val="2E498E1768EA45A4A5A2781A17DFA3C5"/>
-    <w:rsid w:val="00272C63"/>
-  </w:style>
-  <w:style w:type="paragraph" w:customStyle="1" w:styleId="982C1FD17F2D400EBD9331010D5532E9">
-    <w:name w:val="982C1FD17F2D400EBD9331010D5532E9"/>
-    <w:rsid w:val="00272C63"/>
-  </w:style>
-  <w:style w:type="paragraph" w:customStyle="1" w:styleId="94E6936C6CC14475A31D6D71C09E67B6">
-    <w:name w:val="94E6936C6CC14475A31D6D71C09E67B6"/>
-    <w:rsid w:val="00272C63"/>
-  </w:style>
-  <w:style w:type="paragraph" w:customStyle="1" w:styleId="F946DF71C3644058ADF36676192BCABA">
-    <w:name w:val="F946DF71C3644058ADF36676192BCABA"/>
-    <w:rsid w:val="00272C63"/>
-  </w:style>
-  <w:style w:type="paragraph" w:customStyle="1" w:styleId="860E058384084CF5862796F6D747CA71">
-    <w:name w:val="860E058384084CF5862796F6D747CA71"/>
-    <w:rsid w:val="00272C63"/>
-  </w:style>
-  <w:style w:type="paragraph" w:customStyle="1" w:styleId="395182D2E5B84B8A8BAF4838DA62CDDA">
-    <w:name w:val="395182D2E5B84B8A8BAF4838DA62CDDA"/>
-    <w:rsid w:val="00272C63"/>
-  </w:style>
-  <w:style w:type="paragraph" w:customStyle="1" w:styleId="A24BD563CE394B3FB6EECF80B5FBD909">
-    <w:name w:val="A24BD563CE394B3FB6EECF80B5FBD909"/>
-    <w:rsid w:val="00272C63"/>
-  </w:style>
-  <w:style w:type="paragraph" w:customStyle="1" w:styleId="42F453AA87574670A25440F3C9396120">
-    <w:name w:val="42F453AA87574670A25440F3C9396120"/>
-    <w:rsid w:val="00272C63"/>
-  </w:style>
-  <w:style w:type="paragraph" w:customStyle="1" w:styleId="FB523AB2E69E4B7BAFCC03A69EC26C49">
-    <w:name w:val="FB523AB2E69E4B7BAFCC03A69EC26C49"/>
-    <w:rsid w:val="00272C63"/>
-  </w:style>
-  <w:style w:type="paragraph" w:customStyle="1" w:styleId="A0FDD3ABDA8F4E84AC538BC509ED037F">
-    <w:name w:val="A0FDD3ABDA8F4E84AC538BC509ED037F"/>
-    <w:rsid w:val="00272C63"/>
-  </w:style>
-</w:styles>
-</file>
-
-<file path=word/glossary/stylesWithEffects.xml><?xml version="1.0" encoding="utf-8"?>
-<w:styles xmlns:wpc="http://schemas.microsoft.com/office/word/2010/wordprocessingCanvas" xmlns:mc="http://schemas.openxmlformats.org/markup-compatibility/2006" xmlns:o="urn:schemas-microsoft-com:office:office" xmlns:r="http://schemas.openxmlformats.org/officeDocument/2006/relationships" xmlns:m="http://schemas.openxmlformats.org/officeDocument/2006/math" xmlns:v="urn:schemas-microsoft-com:vml" xmlns:wp14="http://schemas.microsoft.com/office/word/2010/wordprocessingDrawing" xmlns:wp="http://schemas.openxmlformats.org/drawingml/2006/wordprocessingDrawing" xmlns:w10="urn:schemas-microsoft-com:office:word" xmlns:w="http://schemas.openxmlformats.org/wordprocessingml/2006/main" xmlns:w14="http://schemas.microsoft.com/office/word/2010/wordml" xmlns:wpg="http://schemas.microsoft.com/office/word/2010/wordprocessingGroup" xmlns:wpi="http://schemas.microsoft.com/office/word/2010/wordprocessingInk" xmlns:wne="http://schemas.microsoft.com/office/word/2006/wordml" xmlns:wps="http://schemas.microsoft.com/office/word/2010/wordprocessingShape" mc:Ignorable="w14 wp14">
-  <w:docDefaults>
-    <w:rPrDefault>
-      <w:rPr>
-        <w:rFonts w:asciiTheme="minorHAnsi" w:eastAsiaTheme="minorEastAsia" w:hAnsiTheme="minorHAnsi" w:cstheme="minorBidi"/>
-        <w:sz w:val="22"/>
-        <w:szCs w:val="22"/>
-        <w:lang w:val="vi-VN" w:eastAsia="vi-VN" w:bidi="ar-SA"/>
-      </w:rPr>
-    </w:rPrDefault>
-    <w:pPrDefault>
-      <w:pPr>
-        <w:spacing w:after="200" w:line="276" w:lineRule="auto"/>
-      </w:pPr>
-    </w:pPrDefault>
-  </w:docDefaults>
-  <w:latentStyles w:defLockedState="0" w:defUIPriority="99" w:defSemiHidden="1" w:defUnhideWhenUsed="1" w:defQFormat="0" w:count="267">
-    <w:lsdException w:name="Normal" w:semiHidden="0" w:uiPriority="0" w:unhideWhenUsed="0" w:qFormat="1"/>
-    <w:lsdException w:name="heading 1" w:semiHidden="0" w:uiPriority="9" w:unhideWhenUsed="0" w:qFormat="1"/>
-    <w:lsdException w:name="heading 2" w:uiPriority="9" w:qFormat="1"/>
-    <w:lsdException w:name="heading 3" w:uiPriority="9" w:qFormat="1"/>
-    <w:lsdException w:name="heading 4" w:uiPriority="9" w:qFormat="1"/>
-    <w:lsdException w:name="heading 5" w:uiPriority="9" w:qFormat="1"/>
-    <w:lsdException w:name="heading 6" w:uiPriority="9" w:qFormat="1"/>
-    <w:lsdException w:name="heading 7" w:uiPriority="9" w:qFormat="1"/>
-    <w:lsdException w:name="heading 8" w:uiPriority="9" w:qFormat="1"/>
-    <w:lsdException w:name="heading 9" w:uiPriority="9" w:qFormat="1"/>
-    <w:lsdException w:name="toc 1" w:uiPriority="39"/>
-    <w:lsdException w:name="toc 2" w:uiPriority="39"/>
-    <w:lsdException w:name="toc 3" w:uiPriority="39"/>
-    <w:lsdException w:name="toc 4" w:uiPriority="39"/>
-    <w:lsdException w:name="toc 5" w:uiPriority="39"/>
-    <w:lsdException w:name="toc 6" w:uiPriority="39"/>
-    <w:lsdException w:name="toc 7" w:uiPriority="39"/>
-    <w:lsdException w:name="toc 8" w:uiPriority="39"/>
-    <w:lsdException w:name="toc 9" w:uiPriority="39"/>
-    <w:lsdException w:name="caption" w:uiPriority="35" w:qFormat="1"/>
-    <w:lsdException w:name="Title" w:semiHidden="0" w:uiPriority="10" w:unhideWhenUsed="0" w:qFormat="1"/>
-    <w:lsdException w:name="Default Paragraph Font" w:uiPriority="1"/>
-    <w:lsdException w:name="Subtitle" w:semiHidden="0" w:uiPriority="11" w:unhideWhenUsed="0" w:qFormat="1"/>
-    <w:lsdException w:name="Strong" w:semiHidden="0" w:uiPriority="22" w:unhideWhenUsed="0" w:qFormat="1"/>
-    <w:lsdException w:name="Emphasis" w:semiHidden="0" w:uiPriority="20" w:unhideWhenUsed="0" w:qFormat="1"/>
-    <w:lsdException w:name="Table Grid" w:semiHidden="0" w:uiPriority="59" w:unhideWhenUsed="0"/>
-    <w:lsdException w:name="Placeholder Text" w:unhideWhenUsed="0"/>
-    <w:lsdException w:name="No Spacing" w:semiHidden="0" w:uiPriority="1" w:unhideWhenUsed="0" w:qFormat="1"/>
-    <w:lsdException w:name="Light Shading" w:semiHidden="0" w:uiPriority="60" w:unhideWhenUsed="0"/>
-    <w:lsdException w:name="Light List" w:semiHidden="0" w:uiPriority="61" w:unhideWhenUsed="0"/>
-    <w:lsdException w:name="Light Grid" w:semiHidden="0" w:uiPriority="62" w:unhideWhenUsed="0"/>
-    <w:lsdException w:name="Medium Shading 1" w:semiHidden="0" w:uiPriority="63" w:unhideWhenUsed="0"/>
-    <w:lsdException w:name="Medium Shading 2" w:semiHidden="0" w:uiPriority="64" w:unhideWhenUsed="0"/>
-    <w:lsdException w:name="Medium List 1" w:semiHidden="0" w:uiPriority="65" w:unhideWhenUsed="0"/>
-    <w:lsdException w:name="Medium List 2" w:semiHidden="0" w:uiPriority="66" w:unhideWhenUsed="0"/>
-    <w:lsdException w:name="Medium Grid 1" w:semiHidden="0" w:uiPriority="67" w:unhideWhenUsed="0"/>
-    <w:lsdException w:name="Medium Grid 2" w:semiHidden="0" w:uiPriority="68" w:unhideWhenUsed="0"/>
-    <w:lsdException w:name="Medium Grid 3" w:semiHidden="0" w:uiPriority="69" w:unhideWhenUsed="0"/>
-    <w:lsdException w:name="Dark List" w:semiHidden="0" w:uiPriority="70" w:unhideWhenUsed="0"/>
-    <w:lsdException w:name="Colorful Shading" w:semiHidden="0" w:uiPriority="71" w:unhideWhenUsed="0"/>
-    <w:lsdException w:name="Colorful List" w:semiHidden="0" w:uiPriority="72" w:unhideWhenUsed="0"/>
-    <w:lsdException w:name="Colorful Grid" w:semiHidden="0" w:uiPriority="73" w:unhideWhenUsed="0"/>
-    <w:lsdException w:name="Light Shading Accent 1" w:semiHidden="0" w:uiPriority="60" w:unhideWhenUsed="0"/>
-    <w:lsdException w:name="Light List Accent 1" w:semiHidden="0" w:uiPriority="61" w:unhideWhenUsed="0"/>
-    <w:lsdException w:name="Light Grid Accent 1" w:semiHidden="0" w:uiPriority="62" w:unhideWhenUsed="0"/>
-    <w:lsdException w:name="Medium Shading 1 Accent 1" w:semiHidden="0" w:uiPriority="63" w:unhideWhenUsed="0"/>
-    <w:lsdException w:name="Medium Shading 2 Accent 1" w:semiHidden="0" w:uiPriority="64" w:unhideWhenUsed="0"/>
-    <w:lsdException w:name="Medium List 1 Accent 1" w:semiHidden="0" w:uiPriority="65" w:unhideWhenUsed="0"/>
-    <w:lsdException w:name="Revision" w:unhideWhenUsed="0"/>
-    <w:lsdException w:name="List Paragraph" w:semiHidden="0" w:uiPriority="34" w:unhideWhenUsed="0" w:qFormat="1"/>
-    <w:lsdException w:name="Quote" w:semiHidden="0" w:uiPriority="29" w:unhideWhenUsed="0" w:qFormat="1"/>
-    <w:lsdException w:name="Intense Quote" w:semiHidden="0" w:uiPriority="30" w:unhideWhenUsed="0" w:qFormat="1"/>
-    <w:lsdException w:name="Medium List 2 Accent 1" w:semiHidden="0" w:uiPriority="66" w:unhideWhenUsed="0"/>
-    <w:lsdException w:name="Medium Grid 1 Accent 1" w:semiHidden="0" w:uiPriority="67" w:unhideWhenUsed="0"/>
-    <w:lsdException w:name="Medium Grid 2 Accent 1" w:semiHidden="0" w:uiPriority="68" w:unhideWhenUsed="0"/>
-    <w:lsdException w:name="Medium Grid 3 Accent 1" w:semiHidden="0" w:uiPriority="69" w:unhideWhenUsed="0"/>
-    <w:lsdException w:name="Dark List Accent 1" w:semiHidden="0" w:uiPriority="70" w:unhideWhenUsed="0"/>
-    <w:lsdException w:name="Colorful Shading Accent 1" w:semiHidden="0" w:uiPriority="71" w:unhideWhenUsed="0"/>
-    <w:lsdException w:name="Colorful List Accent 1" w:semiHidden="0" w:uiPriority="72" w:unhideWhenUsed="0"/>
-    <w:lsdException w:name="Colorful Grid Accent 1" w:semiHidden="0" w:uiPriority="73" w:unhideWhenUsed="0"/>
-    <w:lsdException w:name="Light Shading Accent 2" w:semiHidden="0" w:uiPriority="60" w:unhideWhenUsed="0"/>
-    <w:lsdException w:name="Light List Accent 2" w:semiHidden="0" w:uiPriority="61" w:unhideWhenUsed="0"/>
-    <w:lsdException w:name="Light Grid Accent 2" w:semiHidden="0" w:uiPriority="62" w:unhideWhenUsed="0"/>
-    <w:lsdException w:name="Medium Shading 1 Accent 2" w:semiHidden="0" w:uiPriority="63" w:unhideWhenUsed="0"/>
-    <w:lsdException w:name="Medium Shading 2 Accent 2" w:semiHidden="0" w:uiPriority="64" w:unhideWhenUsed="0"/>
-    <w:lsdException w:name="Medium List 1 Accent 2" w:semiHidden="0" w:uiPriority="65" w:unhideWhenUsed="0"/>
-    <w:lsdException w:name="Medium List 2 Accent 2" w:semiHidden="0" w:uiPriority="66" w:unhideWhenUsed="0"/>
-    <w:lsdException w:name="Medium Grid 1 Accent 2" w:semiHidden="0" w:uiPriority="67" w:unhideWhenUsed="0"/>
-    <w:lsdException w:name="Medium Grid 2 Accent 2" w:semiHidden="0" w:uiPriority="68" w:unhideWhenUsed="0"/>
-    <w:lsdException w:name="Medium Grid 3 Accent 2" w:semiHidden="0" w:uiPriority="69" w:unhideWhenUsed="0"/>
-    <w:lsdException w:name="Dark List Accent 2" w:semiHidden="0" w:uiPriority="70" w:unhideWhenUsed="0"/>
-    <w:lsdException w:name="Colorful Shading Accent 2" w:semiHidden="0" w:uiPriority="71" w:unhideWhenUsed="0"/>
-    <w:lsdException w:name="Colorful List Accent 2" w:semiHidden="0" w:uiPriority="72" w:unhideWhenUsed="0"/>
-    <w:lsdException w:name="Colorful Grid Accent 2" w:semiHidden="0" w:uiPriority="73" w:unhideWhenUsed="0"/>
-    <w:lsdException w:name="Light Shading Accent 3" w:semiHidden="0" w:uiPriority="60" w:unhideWhenUsed="0"/>
-    <w:lsdException w:name="Light List Accent 3" w:semiHidden="0" w:uiPriority="61" w:unhideWhenUsed="0"/>
-    <w:lsdException w:name="Light Grid Accent 3" w:semiHidden="0" w:uiPriority="62" w:unhideWhenUsed="0"/>
-    <w:lsdException w:name="Medium Shading 1 Accent 3" w:semiHidden="0" w:uiPriority="63" w:unhideWhenUsed="0"/>
-    <w:lsdException w:name="Medium Shading 2 Accent 3" w:semiHidden="0" w:uiPriority="64" w:unhideWhenUsed="0"/>
-    <w:lsdException w:name="Medium List 1 Accent 3" w:semiHidden="0" w:uiPriority="65" w:unhideWhenUsed="0"/>
-    <w:lsdException w:name="Medium List 2 Accent 3" w:semiHidden="0" w:uiPriority="66" w:unhideWhenUsed="0"/>
-    <w:lsdException w:name="Medium Grid 1 Accent 3" w:semiHidden="0" w:uiPriority="67" w:unhideWhenUsed="0"/>
-    <w:lsdException w:name="Medium Grid 2 Accent 3" w:semiHidden="0" w:uiPriority="68" w:unhideWhenUsed="0"/>
-    <w:lsdException w:name="Medium Grid 3 Accent 3" w:semiHidden="0" w:uiPriority="69" w:unhideWhenUsed="0"/>
-    <w:lsdException w:name="Dark List Accent 3" w:semiHidden="0" w:uiPriority="70" w:unhideWhenUsed="0"/>
-    <w:lsdException w:name="Colorful Shading Accent 3" w:semiHidden="0" w:uiPriority="71" w:unhideWhenUsed="0"/>
-    <w:lsdException w:name="Colorful List Accent 3" w:semiHidden="0" w:uiPriority="72" w:unhideWhenUsed="0"/>
-    <w:lsdException w:name="Colorful Grid Accent 3" w:semiHidden="0" w:uiPriority="73" w:unhideWhenUsed="0"/>
-    <w:lsdException w:name="Light Shading Accent 4" w:semiHidden="0" w:uiPriority="60" w:unhideWhenUsed="0"/>
-    <w:lsdException w:name="Light List Accent 4" w:semiHidden="0" w:uiPriority="61" w:unhideWhenUsed="0"/>
-    <w:lsdException w:name="Light Grid Accent 4" w:semiHidden="0" w:uiPriority="62" w:unhideWhenUsed="0"/>
-    <w:lsdException w:name="Medium Shading 1 Accent 4" w:semiHidden="0" w:uiPriority="63" w:unhideWhenUsed="0"/>
-    <w:lsdException w:name="Medium Shading 2 Accent 4" w:semiHidden="0" w:uiPriority="64" w:unhideWhenUsed="0"/>
-    <w:lsdException w:name="Medium List 1 Accent 4" w:semiHidden="0" w:uiPriority="65" w:unhideWhenUsed="0"/>
-    <w:lsdException w:name="Medium List 2 Accent 4" w:semiHidden="0" w:uiPriority="66" w:unhideWhenUsed="0"/>
-    <w:lsdException w:name="Medium Grid 1 Accent 4" w:semiHidden="0" w:uiPriority="67" w:unhideWhenUsed="0"/>
-    <w:lsdException w:name="Medium Grid 2 Accent 4" w:semiHidden="0" w:uiPriority="68" w:unhideWhenUsed="0"/>
-    <w:lsdException w:name="Medium Grid 3 Accent 4" w:semiHidden="0" w:uiPriority="69" w:unhideWhenUsed="0"/>
-    <w:lsdException w:name="Dark List Accent 4" w:semiHidden="0" w:uiPriority="70" w:unhideWhenUsed="0"/>
-    <w:lsdException w:name="Colorful Shading Accent 4" w:semiHidden="0" w:uiPriority="71" w:unhideWhenUsed="0"/>
-    <w:lsdException w:name="Colorful List Accent 4" w:semiHidden="0" w:uiPriority="72" w:unhideWhenUsed="0"/>
-    <w:lsdException w:name="Colorful Grid Accent 4" w:semiHidden="0" w:uiPriority="73" w:unhideWhenUsed="0"/>
-    <w:lsdException w:name="Light Shading Accent 5" w:semiHidden="0" w:uiPriority="60" w:unhideWhenUsed="0"/>
-    <w:lsdException w:name="Light List Accent 5" w:semiHidden="0" w:uiPriority="61" w:unhideWhenUsed="0"/>
-    <w:lsdException w:name="Light Grid Accent 5" w:semiHidden="0" w:uiPriority="62" w:unhideWhenUsed="0"/>
-    <w:lsdException w:name="Medium Shading 1 Accent 5" w:semiHidden="0" w:uiPriority="63" w:unhideWhenUsed="0"/>
-    <w:lsdException w:name="Medium Shading 2 Accent 5" w:semiHidden="0" w:uiPriority="64" w:unhideWhenUsed="0"/>
-    <w:lsdException w:name="Medium List 1 Accent 5" w:semiHidden="0" w:uiPriority="65" w:unhideWhenUsed="0"/>
-    <w:lsdException w:name="Medium List 2 Accent 5" w:semiHidden="0" w:uiPriority="66" w:unhideWhenUsed="0"/>
-    <w:lsdException w:name="Medium Grid 1 Accent 5" w:semiHidden="0" w:uiPriority="67" w:unhideWhenUsed="0"/>
-    <w:lsdException w:name="Medium Grid 2 Accent 5" w:semiHidden="0" w:uiPriority="68" w:unhideWhenUsed="0"/>
-    <w:lsdException w:name="Medium Grid 3 Accent 5" w:semiHidden="0" w:uiPriority="69" w:unhideWhenUsed="0"/>
-    <w:lsdException w:name="Dark List Accent 5" w:semiHidden="0" w:uiPriority="70" w:unhideWhenUsed="0"/>
-    <w:lsdException w:name="Colorful Shading Accent 5" w:semiHidden="0" w:uiPriority="71" w:unhideWhenUsed="0"/>
-    <w:lsdException w:name="Colorful List Accent 5" w:semiHidden="0" w:uiPriority="72" w:unhideWhenUsed="0"/>
-    <w:lsdException w:name="Colorful Grid Accent 5" w:semiHidden="0" w:uiPriority="73" w:unhideWhenUsed="0"/>
-    <w:lsdException w:name="Light Shading Accent 6" w:semiHidden="0" w:uiPriority="60" w:unhideWhenUsed="0"/>
-    <w:lsdException w:name="Light List Accent 6" w:semiHidden="0" w:uiPriority="61" w:unhideWhenUsed="0"/>
-    <w:lsdException w:name="Light Grid Accent 6" w:semiHidden="0" w:uiPriority="62" w:unhideWhenUsed="0"/>
-    <w:lsdException w:name="Medium Shading 1 Accent 6" w:semiHidden="0" w:uiPriority="63" w:unhideWhenUsed="0"/>
-    <w:lsdException w:name="Medium Shading 2 Accent 6" w:semiHidden="0" w:uiPriority="64" w:unhideWhenUsed="0"/>
-    <w:lsdException w:name="Medium List 1 Accent 6" w:semiHidden="0" w:uiPriority="65" w:unhideWhenUsed="0"/>
-    <w:lsdException w:name="Medium List 2 Accent 6" w:semiHidden="0" w:uiPriority="66" w:unhideWhenUsed="0"/>
-    <w:lsdException w:name="Medium Grid 1 Accent 6" w:semiHidden="0" w:uiPriority="67" w:unhideWhenUsed="0"/>
-    <w:lsdException w:name="Medium Grid 2 Accent 6" w:semiHidden="0" w:uiPriority="68" w:unhideWhenUsed="0"/>
-    <w:lsdException w:name="Medium Grid 3 Accent 6" w:semiHidden="0" w:uiPriority="69" w:unhideWhenUsed="0"/>
-    <w:lsdException w:name="Dark List Accent 6" w:semiHidden="0" w:uiPriority="70" w:unhideWhenUsed="0"/>
-    <w:lsdException w:name="Colorful Shading Accent 6" w:semiHidden="0" w:uiPriority="71" w:unhideWhenUsed="0"/>
-    <w:lsdException w:name="Colorful List Accent 6" w:semiHidden="0" w:uiPriority="72" w:unhideWhenUsed="0"/>
-    <w:lsdException w:name="Colorful Grid Accent 6" w:semiHidden="0" w:uiPriority="73" w:unhideWhenUsed="0"/>
-    <w:lsdException w:name="Subtle Emphasis" w:semiHidden="0" w:uiPriority="19" w:unhideWhenUsed="0" w:qFormat="1"/>
-    <w:lsdException w:name="Intense Emphasis" w:semiHidden="0" w:uiPriority="21" w:unhideWhenUsed="0" w:qFormat="1"/>
-    <w:lsdException w:name="Subtle Reference" w:semiHidden="0" w:uiPriority="31" w:unhideWhenUsed="0" w:qFormat="1"/>
-    <w:lsdException w:name="Intense Reference" w:semiHidden="0" w:uiPriority="32" w:unhideWhenUsed="0" w:qFormat="1"/>
-    <w:lsdException w:name="Book Title" w:semiHidden="0" w:uiPriority="33" w:unhideWhenUsed="0" w:qFormat="1"/>
-    <w:lsdException w:name="Bibliography" w:uiPriority="37"/>
-    <w:lsdException w:name="TOC Heading" w:uiPriority="39" w:qFormat="1"/>
-  </w:latentStyles>
-  <w:style w:type="paragraph" w:default="1" w:styleId="Normal">
-    <w:name w:val="Normal"/>
-    <w:qFormat/>
-  </w:style>
-  <w:style w:type="character" w:default="1" w:styleId="DefaultParagraphFont">
-    <w:name w:val="Default Paragraph Font"/>
-    <w:uiPriority w:val="1"/>
-    <w:semiHidden/>
-    <w:unhideWhenUsed/>
-  </w:style>
-  <w:style w:type="table" w:default="1" w:styleId="TableNormal">
-    <w:name w:val="Normal Table"/>
-    <w:uiPriority w:val="99"/>
-    <w:semiHidden/>
-    <w:unhideWhenUsed/>
-    <w:tblPr>
-      <w:tblInd w:w="0" w:type="dxa"/>
-      <w:tblCellMar>
-        <w:top w:w="0" w:type="dxa"/>
-        <w:left w:w="108" w:type="dxa"/>
-        <w:bottom w:w="0" w:type="dxa"/>
-        <w:right w:w="108" w:type="dxa"/>
-      </w:tblCellMar>
-    </w:tblPr>
-  </w:style>
-  <w:style w:type="numbering" w:default="1" w:styleId="NoList">
-    <w:name w:val="No List"/>
-    <w:uiPriority w:val="99"/>
-    <w:semiHidden/>
-    <w:unhideWhenUsed/>
-  </w:style>
-  <w:style w:type="paragraph" w:customStyle="1" w:styleId="496F5791FE6C4E96AF5A7144DBC972CD">
-    <w:name w:val="496F5791FE6C4E96AF5A7144DBC972CD"/>
-    <w:rsid w:val="00272C63"/>
-  </w:style>
-  <w:style w:type="paragraph" w:customStyle="1" w:styleId="33FD00FEF2164025A7475C54BBF3168B">
-    <w:name w:val="33FD00FEF2164025A7475C54BBF3168B"/>
-    <w:rsid w:val="00272C63"/>
-  </w:style>
-  <w:style w:type="paragraph" w:customStyle="1" w:styleId="ECB140A6E5DF4703AD9E548764E7364E">
-    <w:name w:val="ECB140A6E5DF4703AD9E548764E7364E"/>
-    <w:rsid w:val="00272C63"/>
-  </w:style>
-  <w:style w:type="paragraph" w:customStyle="1" w:styleId="2E498E1768EA45A4A5A2781A17DFA3C5">
-    <w:name w:val="2E498E1768EA45A4A5A2781A17DFA3C5"/>
-    <w:rsid w:val="00272C63"/>
-  </w:style>
-  <w:style w:type="paragraph" w:customStyle="1" w:styleId="982C1FD17F2D400EBD9331010D5532E9">
-    <w:name w:val="982C1FD17F2D400EBD9331010D5532E9"/>
-    <w:rsid w:val="00272C63"/>
-  </w:style>
-  <w:style w:type="paragraph" w:customStyle="1" w:styleId="94E6936C6CC14475A31D6D71C09E67B6">
-    <w:name w:val="94E6936C6CC14475A31D6D71C09E67B6"/>
-    <w:rsid w:val="00272C63"/>
-  </w:style>
-  <w:style w:type="paragraph" w:customStyle="1" w:styleId="F946DF71C3644058ADF36676192BCABA">
-    <w:name w:val="F946DF71C3644058ADF36676192BCABA"/>
-    <w:rsid w:val="00272C63"/>
-  </w:style>
-  <w:style w:type="paragraph" w:customStyle="1" w:styleId="860E058384084CF5862796F6D747CA71">
-    <w:name w:val="860E058384084CF5862796F6D747CA71"/>
-    <w:rsid w:val="00272C63"/>
-  </w:style>
-  <w:style w:type="paragraph" w:customStyle="1" w:styleId="395182D2E5B84B8A8BAF4838DA62CDDA">
-    <w:name w:val="395182D2E5B84B8A8BAF4838DA62CDDA"/>
-    <w:rsid w:val="00272C63"/>
-  </w:style>
-  <w:style w:type="paragraph" w:customStyle="1" w:styleId="A24BD563CE394B3FB6EECF80B5FBD909">
-    <w:name w:val="A24BD563CE394B3FB6EECF80B5FBD909"/>
-    <w:rsid w:val="00272C63"/>
-  </w:style>
-  <w:style w:type="paragraph" w:customStyle="1" w:styleId="42F453AA87574670A25440F3C9396120">
-    <w:name w:val="42F453AA87574670A25440F3C9396120"/>
-    <w:rsid w:val="00272C63"/>
-  </w:style>
-  <w:style w:type="paragraph" w:customStyle="1" w:styleId="FB523AB2E69E4B7BAFCC03A69EC26C49">
-    <w:name w:val="FB523AB2E69E4B7BAFCC03A69EC26C49"/>
-    <w:rsid w:val="00272C63"/>
-  </w:style>
-  <w:style w:type="paragraph" w:customStyle="1" w:styleId="A0FDD3ABDA8F4E84AC538BC509ED037F">
-    <w:name w:val="A0FDD3ABDA8F4E84AC538BC509ED037F"/>
-    <w:rsid w:val="00272C63"/>
-  </w:style>
-</w:styles>
-</file>
-
-<file path=word/glossary/webSettings.xml><?xml version="1.0" encoding="utf-8"?>
-<w:webSettings xmlns:mc="http://schemas.openxmlformats.org/markup-compatibility/2006" xmlns:r="http://schemas.openxmlformats.org/officeDocument/2006/relationships" xmlns:w="http://schemas.openxmlformats.org/wordprocessingml/2006/main" xmlns:w14="http://schemas.microsoft.com/office/word/2010/wordml" mc:Ignorable="w14">
-  <w:optimizeForBrowser/>
-  <w:allowPNG/>
-</w:webSettings>
 </file>
 
 <file path=word/theme/theme1.xml><?xml version="1.0" encoding="utf-8"?>
@@ -6069,7 +5529,7 @@
 </file>
 
 <file path=customXml/itemProps2.xml><?xml version="1.0" encoding="utf-8"?>
-<ds:datastoreItem xmlns:ds="http://schemas.openxmlformats.org/officeDocument/2006/customXml" ds:itemID="{FB026A5D-5B6F-428A-AD18-C9B6FE2CF15D}">
+<ds:datastoreItem xmlns:ds="http://schemas.openxmlformats.org/officeDocument/2006/customXml" ds:itemID="{2D497E0D-881B-4733-A2D2-CFDE5B889B6F}">
   <ds:schemaRefs>
     <ds:schemaRef ds:uri="http://schemas.openxmlformats.org/officeDocument/2006/bibliography"/>
   </ds:schemaRefs>

</xml_diff>